<commit_message>
docs: atualizando documento de requisitos e adicionando novos arquivos.
</commit_message>
<xml_diff>
--- a/Requisitos/PI.docx
+++ b/Requisitos/PI.docx
@@ -414,7 +414,7 @@
           <w:sz w:val="28"/>
           <w:szCs w:val="28"/>
         </w:rPr>
-        <w:t>1</w:t>
+        <w:t>2</w:t>
       </w:r>
       <w:r>
         <w:rPr>
@@ -869,7 +869,17 @@
           <w:sz w:val="28"/>
           <w:szCs w:val="28"/>
         </w:rPr>
-        <w:t>1º semestre/2024</w:t>
+        <w:t>2</w:t>
+      </w:r>
+      <w:r>
+        <w:rPr>
+          <w:rFonts w:cs="Arial"/>
+          <w:b/>
+          <w:bCs/>
+          <w:sz w:val="28"/>
+          <w:szCs w:val="28"/>
+        </w:rPr>
+        <w:t>º semestre/2024</w:t>
       </w:r>
     </w:p>
     <w:p>
@@ -976,7 +986,7 @@
         <w:rPr>
           <w:noProof/>
         </w:rPr>
-        <w:instrText xml:space="preserve"> PAGEREF _Toc181135401 \h </w:instrText>
+        <w:instrText xml:space="preserve"> PAGEREF _Toc182186907 \h </w:instrText>
       </w:r>
       <w:r>
         <w:rPr>
@@ -1057,7 +1067,7 @@
         <w:rPr>
           <w:noProof/>
         </w:rPr>
-        <w:instrText xml:space="preserve"> PAGEREF _Toc181135402 \h </w:instrText>
+        <w:instrText xml:space="preserve"> PAGEREF _Toc182186908 \h </w:instrText>
       </w:r>
       <w:r>
         <w:rPr>
@@ -1136,7 +1146,7 @@
         <w:rPr>
           <w:noProof/>
         </w:rPr>
-        <w:instrText xml:space="preserve"> PAGEREF _Toc181135403 \h </w:instrText>
+        <w:instrText xml:space="preserve"> PAGEREF _Toc182186909 \h </w:instrText>
       </w:r>
       <w:r>
         <w:rPr>
@@ -1215,7 +1225,7 @@
         <w:rPr>
           <w:noProof/>
         </w:rPr>
-        <w:instrText xml:space="preserve"> PAGEREF _Toc181135404 \h </w:instrText>
+        <w:instrText xml:space="preserve"> PAGEREF _Toc182186910 \h </w:instrText>
       </w:r>
       <w:r>
         <w:rPr>
@@ -1296,7 +1306,7 @@
         <w:rPr>
           <w:noProof/>
         </w:rPr>
-        <w:instrText xml:space="preserve"> PAGEREF _Toc181135405 \h </w:instrText>
+        <w:instrText xml:space="preserve"> PAGEREF _Toc182186911 \h </w:instrText>
       </w:r>
       <w:r>
         <w:rPr>
@@ -1377,7 +1387,7 @@
         <w:rPr>
           <w:noProof/>
         </w:rPr>
-        <w:instrText xml:space="preserve"> PAGEREF _Toc181135406 \h </w:instrText>
+        <w:instrText xml:space="preserve"> PAGEREF _Toc182186912 \h </w:instrText>
       </w:r>
       <w:r>
         <w:rPr>
@@ -1456,7 +1466,7 @@
         <w:rPr>
           <w:noProof/>
         </w:rPr>
-        <w:instrText xml:space="preserve"> PAGEREF _Toc181135407 \h </w:instrText>
+        <w:instrText xml:space="preserve"> PAGEREF _Toc182186913 \h </w:instrText>
       </w:r>
       <w:r>
         <w:rPr>
@@ -1535,7 +1545,7 @@
         <w:rPr>
           <w:noProof/>
         </w:rPr>
-        <w:instrText xml:space="preserve"> PAGEREF _Toc181135408 \h </w:instrText>
+        <w:instrText xml:space="preserve"> PAGEREF _Toc182186914 \h </w:instrText>
       </w:r>
       <w:r>
         <w:rPr>
@@ -1616,7 +1626,7 @@
         <w:rPr>
           <w:noProof/>
         </w:rPr>
-        <w:instrText xml:space="preserve"> PAGEREF _Toc181135409 \h </w:instrText>
+        <w:instrText xml:space="preserve"> PAGEREF _Toc182186915 \h </w:instrText>
       </w:r>
       <w:r>
         <w:rPr>
@@ -1697,7 +1707,7 @@
         <w:rPr>
           <w:noProof/>
         </w:rPr>
-        <w:instrText xml:space="preserve"> PAGEREF _Toc181135410 \h </w:instrText>
+        <w:instrText xml:space="preserve"> PAGEREF _Toc182186916 \h </w:instrText>
       </w:r>
       <w:r>
         <w:rPr>
@@ -1778,7 +1788,7 @@
         <w:rPr>
           <w:noProof/>
         </w:rPr>
-        <w:instrText xml:space="preserve"> PAGEREF _Toc181135411 \h </w:instrText>
+        <w:instrText xml:space="preserve"> PAGEREF _Toc182186917 \h </w:instrText>
       </w:r>
       <w:r>
         <w:rPr>
@@ -1859,7 +1869,7 @@
         <w:rPr>
           <w:noProof/>
         </w:rPr>
-        <w:instrText xml:space="preserve"> PAGEREF _Toc181135412 \h </w:instrText>
+        <w:instrText xml:space="preserve"> PAGEREF _Toc182186918 \h </w:instrText>
       </w:r>
       <w:r>
         <w:rPr>
@@ -1940,7 +1950,7 @@
         <w:rPr>
           <w:noProof/>
         </w:rPr>
-        <w:instrText xml:space="preserve"> PAGEREF _Toc181135413 \h </w:instrText>
+        <w:instrText xml:space="preserve"> PAGEREF _Toc182186919 \h </w:instrText>
       </w:r>
       <w:r>
         <w:rPr>
@@ -2021,7 +2031,7 @@
         <w:rPr>
           <w:noProof/>
         </w:rPr>
-        <w:instrText xml:space="preserve"> PAGEREF _Toc181135414 \h </w:instrText>
+        <w:instrText xml:space="preserve"> PAGEREF _Toc182186920 \h </w:instrText>
       </w:r>
       <w:r>
         <w:rPr>
@@ -2102,7 +2112,7 @@
         <w:rPr>
           <w:noProof/>
         </w:rPr>
-        <w:instrText xml:space="preserve"> PAGEREF _Toc181135415 \h </w:instrText>
+        <w:instrText xml:space="preserve"> PAGEREF _Toc182186921 \h </w:instrText>
       </w:r>
       <w:r>
         <w:rPr>
@@ -2183,7 +2193,7 @@
         <w:rPr>
           <w:noProof/>
         </w:rPr>
-        <w:instrText xml:space="preserve"> PAGEREF _Toc181135416 \h </w:instrText>
+        <w:instrText xml:space="preserve"> PAGEREF _Toc182186922 \h </w:instrText>
       </w:r>
       <w:r>
         <w:rPr>
@@ -2264,7 +2274,7 @@
         <w:rPr>
           <w:noProof/>
         </w:rPr>
-        <w:instrText xml:space="preserve"> PAGEREF _Toc181135417 \h </w:instrText>
+        <w:instrText xml:space="preserve"> PAGEREF _Toc182186923 \h </w:instrText>
       </w:r>
       <w:r>
         <w:rPr>
@@ -2343,7 +2353,7 @@
         <w:rPr>
           <w:noProof/>
         </w:rPr>
-        <w:instrText xml:space="preserve"> PAGEREF _Toc181135418 \h </w:instrText>
+        <w:instrText xml:space="preserve"> PAGEREF _Toc182186924 \h </w:instrText>
       </w:r>
       <w:r>
         <w:rPr>
@@ -2422,7 +2432,7 @@
         <w:rPr>
           <w:noProof/>
         </w:rPr>
-        <w:instrText xml:space="preserve"> PAGEREF _Toc181135419 \h </w:instrText>
+        <w:instrText xml:space="preserve"> PAGEREF _Toc182186925 \h </w:instrText>
       </w:r>
       <w:r>
         <w:rPr>
@@ -2503,7 +2513,7 @@
         <w:rPr>
           <w:noProof/>
         </w:rPr>
-        <w:instrText xml:space="preserve"> PAGEREF _Toc181135420 \h </w:instrText>
+        <w:instrText xml:space="preserve"> PAGEREF _Toc182186926 \h </w:instrText>
       </w:r>
       <w:r>
         <w:rPr>
@@ -2584,7 +2594,7 @@
         <w:rPr>
           <w:noProof/>
         </w:rPr>
-        <w:instrText xml:space="preserve"> PAGEREF _Toc181135421 \h </w:instrText>
+        <w:instrText xml:space="preserve"> PAGEREF _Toc182186927 \h </w:instrText>
       </w:r>
       <w:r>
         <w:rPr>
@@ -2665,7 +2675,7 @@
         <w:rPr>
           <w:noProof/>
         </w:rPr>
-        <w:instrText xml:space="preserve"> PAGEREF _Toc181135422 \h </w:instrText>
+        <w:instrText xml:space="preserve"> PAGEREF _Toc182186928 \h </w:instrText>
       </w:r>
       <w:r>
         <w:rPr>
@@ -2746,7 +2756,7 @@
         <w:rPr>
           <w:noProof/>
         </w:rPr>
-        <w:instrText xml:space="preserve"> PAGEREF _Toc181135423 \h </w:instrText>
+        <w:instrText xml:space="preserve"> PAGEREF _Toc182186929 \h </w:instrText>
       </w:r>
       <w:r>
         <w:rPr>
@@ -2827,7 +2837,7 @@
         <w:rPr>
           <w:noProof/>
         </w:rPr>
-        <w:instrText xml:space="preserve"> PAGEREF _Toc181135424 \h </w:instrText>
+        <w:instrText xml:space="preserve"> PAGEREF _Toc182186930 \h </w:instrText>
       </w:r>
       <w:r>
         <w:rPr>
@@ -2908,7 +2918,7 @@
         <w:rPr>
           <w:noProof/>
         </w:rPr>
-        <w:instrText xml:space="preserve"> PAGEREF _Toc181135425 \h </w:instrText>
+        <w:instrText xml:space="preserve"> PAGEREF _Toc182186931 \h </w:instrText>
       </w:r>
       <w:r>
         <w:rPr>
@@ -2985,7 +2995,7 @@
         <w:rPr>
           <w:noProof/>
         </w:rPr>
-        <w:instrText xml:space="preserve"> PAGEREF _Toc181135426 \h </w:instrText>
+        <w:instrText xml:space="preserve"> PAGEREF _Toc182186932 \h </w:instrText>
       </w:r>
       <w:r>
         <w:rPr>
@@ -3067,7 +3077,7 @@
         <w:rPr>
           <w:noProof/>
         </w:rPr>
-        <w:instrText xml:space="preserve"> PAGEREF _Toc181135427 \h </w:instrText>
+        <w:instrText xml:space="preserve"> PAGEREF _Toc182186933 \h </w:instrText>
       </w:r>
       <w:r>
         <w:rPr>
@@ -3148,7 +3158,7 @@
         <w:rPr>
           <w:noProof/>
         </w:rPr>
-        <w:instrText xml:space="preserve"> PAGEREF _Toc181135428 \h </w:instrText>
+        <w:instrText xml:space="preserve"> PAGEREF _Toc182186934 \h </w:instrText>
       </w:r>
       <w:r>
         <w:rPr>
@@ -3229,7 +3239,7 @@
         <w:rPr>
           <w:noProof/>
         </w:rPr>
-        <w:instrText xml:space="preserve"> PAGEREF _Toc181135429 \h </w:instrText>
+        <w:instrText xml:space="preserve"> PAGEREF _Toc182186935 \h </w:instrText>
       </w:r>
       <w:r>
         <w:rPr>
@@ -3308,7 +3318,7 @@
         <w:rPr>
           <w:noProof/>
         </w:rPr>
-        <w:instrText xml:space="preserve"> PAGEREF _Toc181135430 \h </w:instrText>
+        <w:instrText xml:space="preserve"> PAGEREF _Toc182186936 \h </w:instrText>
       </w:r>
       <w:r>
         <w:rPr>
@@ -3387,7 +3397,7 @@
         <w:rPr>
           <w:noProof/>
         </w:rPr>
-        <w:instrText xml:space="preserve"> PAGEREF _Toc181135431 \h </w:instrText>
+        <w:instrText xml:space="preserve"> PAGEREF _Toc182186937 \h </w:instrText>
       </w:r>
       <w:r>
         <w:rPr>
@@ -3466,7 +3476,7 @@
         <w:rPr>
           <w:noProof/>
         </w:rPr>
-        <w:instrText xml:space="preserve"> PAGEREF _Toc181135432 \h </w:instrText>
+        <w:instrText xml:space="preserve"> PAGEREF _Toc182186938 \h </w:instrText>
       </w:r>
       <w:r>
         <w:rPr>
@@ -3545,7 +3555,7 @@
         <w:rPr>
           <w:noProof/>
         </w:rPr>
-        <w:instrText xml:space="preserve"> PAGEREF _Toc181135433 \h </w:instrText>
+        <w:instrText xml:space="preserve"> PAGEREF _Toc182186939 \h </w:instrText>
       </w:r>
       <w:r>
         <w:rPr>
@@ -3624,7 +3634,7 @@
         <w:rPr>
           <w:noProof/>
         </w:rPr>
-        <w:instrText xml:space="preserve"> PAGEREF _Toc181135434 \h </w:instrText>
+        <w:instrText xml:space="preserve"> PAGEREF _Toc182186940 \h </w:instrText>
       </w:r>
       <w:r>
         <w:rPr>
@@ -3703,7 +3713,7 @@
         <w:rPr>
           <w:noProof/>
         </w:rPr>
-        <w:instrText xml:space="preserve"> PAGEREF _Toc181135435 \h </w:instrText>
+        <w:instrText xml:space="preserve"> PAGEREF _Toc182186941 \h </w:instrText>
       </w:r>
       <w:r>
         <w:rPr>
@@ -3720,7 +3730,7 @@
         <w:rPr>
           <w:noProof/>
         </w:rPr>
-        <w:t>17</w:t>
+        <w:t>16</w:t>
       </w:r>
       <w:r>
         <w:rPr>
@@ -3782,7 +3792,7 @@
         <w:rPr>
           <w:noProof/>
         </w:rPr>
-        <w:instrText xml:space="preserve"> PAGEREF _Toc181135436 \h </w:instrText>
+        <w:instrText xml:space="preserve"> PAGEREF _Toc182186942 \h </w:instrText>
       </w:r>
       <w:r>
         <w:rPr>
@@ -3861,7 +3871,7 @@
         <w:rPr>
           <w:noProof/>
         </w:rPr>
-        <w:instrText xml:space="preserve"> PAGEREF _Toc181135437 \h </w:instrText>
+        <w:instrText xml:space="preserve"> PAGEREF _Toc182186943 \h </w:instrText>
       </w:r>
       <w:r>
         <w:rPr>
@@ -3940,7 +3950,7 @@
         <w:rPr>
           <w:noProof/>
         </w:rPr>
-        <w:instrText xml:space="preserve"> PAGEREF _Toc181135438 \h </w:instrText>
+        <w:instrText xml:space="preserve"> PAGEREF _Toc182186944 \h </w:instrText>
       </w:r>
       <w:r>
         <w:rPr>
@@ -3957,7 +3967,7 @@
         <w:rPr>
           <w:noProof/>
         </w:rPr>
-        <w:t>18</w:t>
+        <w:t>17</w:t>
       </w:r>
       <w:r>
         <w:rPr>
@@ -4021,7 +4031,7 @@
         <w:rPr>
           <w:noProof/>
         </w:rPr>
-        <w:instrText xml:space="preserve"> PAGEREF _Toc181135439 \h </w:instrText>
+        <w:instrText xml:space="preserve"> PAGEREF _Toc182186945 \h </w:instrText>
       </w:r>
       <w:r>
         <w:rPr>
@@ -4038,7 +4048,7 @@
         <w:rPr>
           <w:noProof/>
         </w:rPr>
-        <w:t>19</w:t>
+        <w:t>17</w:t>
       </w:r>
       <w:r>
         <w:rPr>
@@ -4102,7 +4112,7 @@
         <w:rPr>
           <w:noProof/>
         </w:rPr>
-        <w:instrText xml:space="preserve"> PAGEREF _Toc181135440 \h </w:instrText>
+        <w:instrText xml:space="preserve"> PAGEREF _Toc182186946 \h </w:instrText>
       </w:r>
       <w:r>
         <w:rPr>
@@ -4119,7 +4129,7 @@
         <w:rPr>
           <w:noProof/>
         </w:rPr>
-        <w:t>19</w:t>
+        <w:t>17</w:t>
       </w:r>
       <w:r>
         <w:rPr>
@@ -4183,7 +4193,7 @@
         <w:rPr>
           <w:noProof/>
         </w:rPr>
-        <w:instrText xml:space="preserve"> PAGEREF _Toc181135441 \h </w:instrText>
+        <w:instrText xml:space="preserve"> PAGEREF _Toc182186947 \h </w:instrText>
       </w:r>
       <w:r>
         <w:rPr>
@@ -4200,7 +4210,7 @@
         <w:rPr>
           <w:noProof/>
         </w:rPr>
-        <w:t>19</w:t>
+        <w:t>18</w:t>
       </w:r>
       <w:r>
         <w:rPr>
@@ -4260,7 +4270,7 @@
         <w:rPr>
           <w:noProof/>
         </w:rPr>
-        <w:instrText xml:space="preserve"> PAGEREF _Toc181135442 \h </w:instrText>
+        <w:instrText xml:space="preserve"> PAGEREF _Toc182186948 \h </w:instrText>
       </w:r>
       <w:r>
         <w:rPr>
@@ -4277,7 +4287,7 @@
         <w:rPr>
           <w:noProof/>
         </w:rPr>
-        <w:t>21</w:t>
+        <w:t>19</w:t>
       </w:r>
       <w:r>
         <w:rPr>
@@ -4337,7 +4347,7 @@
         <w:rPr>
           <w:noProof/>
         </w:rPr>
-        <w:instrText xml:space="preserve"> PAGEREF _Toc181135443 \h </w:instrText>
+        <w:instrText xml:space="preserve"> PAGEREF _Toc182186949 \h </w:instrText>
       </w:r>
       <w:r>
         <w:rPr>
@@ -4354,7 +4364,7 @@
         <w:rPr>
           <w:noProof/>
         </w:rPr>
-        <w:t>22</w:t>
+        <w:t>20</w:t>
       </w:r>
       <w:r>
         <w:rPr>
@@ -4418,7 +4428,7 @@
         <w:rPr>
           <w:noProof/>
         </w:rPr>
-        <w:instrText xml:space="preserve"> PAGEREF _Toc181135444 \h </w:instrText>
+        <w:instrText xml:space="preserve"> PAGEREF _Toc182186950 \h </w:instrText>
       </w:r>
       <w:r>
         <w:rPr>
@@ -4435,7 +4445,7 @@
         <w:rPr>
           <w:noProof/>
         </w:rPr>
-        <w:t>22</w:t>
+        <w:t>20</w:t>
       </w:r>
       <w:r>
         <w:rPr>
@@ -4499,7 +4509,7 @@
         <w:rPr>
           <w:noProof/>
         </w:rPr>
-        <w:instrText xml:space="preserve"> PAGEREF _Toc181135445 \h </w:instrText>
+        <w:instrText xml:space="preserve"> PAGEREF _Toc182186951 \h </w:instrText>
       </w:r>
       <w:r>
         <w:rPr>
@@ -4516,7 +4526,7 @@
         <w:rPr>
           <w:noProof/>
         </w:rPr>
-        <w:t>22</w:t>
+        <w:t>20</w:t>
       </w:r>
       <w:r>
         <w:rPr>
@@ -4578,7 +4588,7 @@
         <w:rPr>
           <w:noProof/>
         </w:rPr>
-        <w:instrText xml:space="preserve"> PAGEREF _Toc181135446 \h </w:instrText>
+        <w:instrText xml:space="preserve"> PAGEREF _Toc182186952 \h </w:instrText>
       </w:r>
       <w:r>
         <w:rPr>
@@ -4595,7 +4605,7 @@
         <w:rPr>
           <w:noProof/>
         </w:rPr>
-        <w:t>24</w:t>
+        <w:t>22</w:t>
       </w:r>
       <w:r>
         <w:rPr>
@@ -4657,7 +4667,7 @@
         <w:rPr>
           <w:noProof/>
         </w:rPr>
-        <w:instrText xml:space="preserve"> PAGEREF _Toc181135447 \h </w:instrText>
+        <w:instrText xml:space="preserve"> PAGEREF _Toc182186953 \h </w:instrText>
       </w:r>
       <w:r>
         <w:rPr>
@@ -4674,7 +4684,7 @@
         <w:rPr>
           <w:noProof/>
         </w:rPr>
-        <w:t>24</w:t>
+        <w:t>22</w:t>
       </w:r>
       <w:r>
         <w:rPr>
@@ -4740,7 +4750,7 @@
         <w:rPr>
           <w:noProof/>
         </w:rPr>
-        <w:instrText xml:space="preserve"> PAGEREF _Toc181135448 \h </w:instrText>
+        <w:instrText xml:space="preserve"> PAGEREF _Toc182186954 \h </w:instrText>
       </w:r>
       <w:r>
         <w:rPr>
@@ -4757,7 +4767,7 @@
         <w:rPr>
           <w:noProof/>
         </w:rPr>
-        <w:t>25</w:t>
+        <w:t>23</w:t>
       </w:r>
       <w:r>
         <w:rPr>
@@ -4819,7 +4829,7 @@
         <w:rPr>
           <w:noProof/>
         </w:rPr>
-        <w:instrText xml:space="preserve"> PAGEREF _Toc181135449 \h </w:instrText>
+        <w:instrText xml:space="preserve"> PAGEREF _Toc182186955 \h </w:instrText>
       </w:r>
       <w:r>
         <w:rPr>
@@ -4836,7 +4846,7 @@
         <w:rPr>
           <w:noProof/>
         </w:rPr>
-        <w:t>25</w:t>
+        <w:t>24</w:t>
       </w:r>
       <w:r>
         <w:rPr>
@@ -4898,7 +4908,7 @@
         <w:rPr>
           <w:noProof/>
         </w:rPr>
-        <w:instrText xml:space="preserve"> PAGEREF _Toc181135450 \h </w:instrText>
+        <w:instrText xml:space="preserve"> PAGEREF _Toc182186956 \h </w:instrText>
       </w:r>
       <w:r>
         <w:rPr>
@@ -4915,7 +4925,7 @@
         <w:rPr>
           <w:noProof/>
         </w:rPr>
-        <w:t>27</w:t>
+        <w:t>25</w:t>
       </w:r>
       <w:r>
         <w:rPr>
@@ -4977,7 +4987,7 @@
         <w:rPr>
           <w:noProof/>
         </w:rPr>
-        <w:instrText xml:space="preserve"> PAGEREF _Toc181135451 \h </w:instrText>
+        <w:instrText xml:space="preserve"> PAGEREF _Toc182186957 \h </w:instrText>
       </w:r>
       <w:r>
         <w:rPr>
@@ -4994,7 +5004,7 @@
         <w:rPr>
           <w:noProof/>
         </w:rPr>
-        <w:t>28</w:t>
+        <w:t>26</w:t>
       </w:r>
       <w:r>
         <w:rPr>
@@ -5060,7 +5070,7 @@
         <w:rPr>
           <w:noProof/>
         </w:rPr>
-        <w:instrText xml:space="preserve"> PAGEREF _Toc181135452 \h </w:instrText>
+        <w:instrText xml:space="preserve"> PAGEREF _Toc182186958 \h </w:instrText>
       </w:r>
       <w:r>
         <w:rPr>
@@ -5077,7 +5087,7 @@
         <w:rPr>
           <w:noProof/>
         </w:rPr>
-        <w:t>28</w:t>
+        <w:t>26</w:t>
       </w:r>
       <w:r>
         <w:rPr>
@@ -5143,7 +5153,7 @@
         <w:rPr>
           <w:noProof/>
         </w:rPr>
-        <w:instrText xml:space="preserve"> PAGEREF _Toc181135453 \h </w:instrText>
+        <w:instrText xml:space="preserve"> PAGEREF _Toc182186959 \h </w:instrText>
       </w:r>
       <w:r>
         <w:rPr>
@@ -5160,7 +5170,7 @@
         <w:rPr>
           <w:noProof/>
         </w:rPr>
-        <w:t>29</w:t>
+        <w:t>27</w:t>
       </w:r>
       <w:r>
         <w:rPr>
@@ -5227,7 +5237,7 @@
         <w:rPr>
           <w:noProof/>
         </w:rPr>
-        <w:instrText xml:space="preserve"> PAGEREF _Toc181135454 \h </w:instrText>
+        <w:instrText xml:space="preserve"> PAGEREF _Toc182186960 \h </w:instrText>
       </w:r>
       <w:r>
         <w:rPr>
@@ -5244,7 +5254,7 @@
         <w:rPr>
           <w:noProof/>
         </w:rPr>
-        <w:t>30</w:t>
+        <w:t>28</w:t>
       </w:r>
       <w:r>
         <w:rPr>
@@ -5306,7 +5316,7 @@
         <w:rPr>
           <w:noProof/>
         </w:rPr>
-        <w:instrText xml:space="preserve"> PAGEREF _Toc181135455 \h </w:instrText>
+        <w:instrText xml:space="preserve"> PAGEREF _Toc182186961 \h </w:instrText>
       </w:r>
       <w:r>
         <w:rPr>
@@ -5323,7 +5333,7 @@
         <w:rPr>
           <w:noProof/>
         </w:rPr>
-        <w:t>31</w:t>
+        <w:t>29</w:t>
       </w:r>
       <w:r>
         <w:rPr>
@@ -5385,7 +5395,7 @@
         <w:rPr>
           <w:noProof/>
         </w:rPr>
-        <w:instrText xml:space="preserve"> PAGEREF _Toc181135456 \h </w:instrText>
+        <w:instrText xml:space="preserve"> PAGEREF _Toc182186962 \h </w:instrText>
       </w:r>
       <w:r>
         <w:rPr>
@@ -5402,7 +5412,7 @@
         <w:rPr>
           <w:noProof/>
         </w:rPr>
-        <w:t>32</w:t>
+        <w:t>30</w:t>
       </w:r>
       <w:r>
         <w:rPr>
@@ -5446,7 +5456,7 @@
       <w:pPr>
         <w:pStyle w:val="Ttulo1"/>
       </w:pPr>
-      <w:bookmarkStart w:id="1" w:name="_Toc181135401"/>
+      <w:bookmarkStart w:id="1" w:name="_Toc182186907"/>
       <w:r>
         <w:lastRenderedPageBreak/>
         <w:t xml:space="preserve">Descrição </w:t>
@@ -5472,7 +5482,7 @@
           <w:rFonts w:cs="Arial"/>
         </w:rPr>
       </w:pPr>
-      <w:bookmarkStart w:id="2" w:name="_Toc181135402"/>
+      <w:bookmarkStart w:id="2" w:name="_Toc182186908"/>
       <w:r>
         <w:rPr>
           <w:rFonts w:cs="Arial"/>
@@ -5518,7 +5528,7 @@
       <w:pPr>
         <w:pStyle w:val="Ttulo2"/>
       </w:pPr>
-      <w:bookmarkStart w:id="3" w:name="_Toc181135403"/>
+      <w:bookmarkStart w:id="3" w:name="_Toc182186909"/>
       <w:r>
         <w:t>Cronograma</w:t>
       </w:r>
@@ -5775,7 +5785,7 @@
       </w:pPr>
       <w:bookmarkStart w:id="4" w:name="_Toc331506313"/>
       <w:bookmarkStart w:id="5" w:name="_Toc331507621"/>
-      <w:bookmarkStart w:id="6" w:name="_Toc181135404"/>
+      <w:bookmarkStart w:id="6" w:name="_Toc182186910"/>
       <w:r>
         <w:rPr>
           <w:rFonts w:cs="Arial"/>
@@ -5805,7 +5815,7 @@
           <w:szCs w:val="24"/>
         </w:rPr>
       </w:pPr>
-      <w:bookmarkStart w:id="7" w:name="_Toc181135405"/>
+      <w:bookmarkStart w:id="7" w:name="_Toc182186911"/>
       <w:r>
         <w:rPr>
           <w:rFonts w:cs="Arial"/>
@@ -5875,7 +5885,7 @@
           <w:szCs w:val="24"/>
         </w:rPr>
       </w:pPr>
-      <w:bookmarkStart w:id="8" w:name="_Toc181135406"/>
+      <w:bookmarkStart w:id="8" w:name="_Toc182186912"/>
       <w:r>
         <w:rPr>
           <w:rFonts w:cs="Arial"/>
@@ -6118,7 +6128,7 @@
       </w:pPr>
       <w:bookmarkStart w:id="9" w:name="_Toc331506323"/>
       <w:bookmarkStart w:id="10" w:name="_Toc331507631"/>
-      <w:bookmarkStart w:id="11" w:name="_Toc181135407"/>
+      <w:bookmarkStart w:id="11" w:name="_Toc182186913"/>
       <w:r>
         <w:rPr>
           <w:rFonts w:cs="Arial"/>
@@ -6191,7 +6201,7 @@
       <w:pPr>
         <w:pStyle w:val="Ttulo2"/>
       </w:pPr>
-      <w:bookmarkStart w:id="12" w:name="_Toc181135408"/>
+      <w:bookmarkStart w:id="12" w:name="_Toc182186914"/>
       <w:r>
         <w:t>Histórias de Usuário</w:t>
       </w:r>
@@ -6676,7 +6686,7 @@
           <w:rFonts w:cs="Arial"/>
         </w:rPr>
       </w:pPr>
-      <w:bookmarkStart w:id="13" w:name="_Toc181135409"/>
+      <w:bookmarkStart w:id="13" w:name="_Toc182186915"/>
       <w:r>
         <w:rPr>
           <w:rFonts w:cs="Arial"/>
@@ -6798,7 +6808,7 @@
           <w:szCs w:val="24"/>
         </w:rPr>
       </w:pPr>
-      <w:bookmarkStart w:id="14" w:name="_Toc181135410"/>
+      <w:bookmarkStart w:id="14" w:name="_Toc182186916"/>
       <w:r>
         <w:rPr>
           <w:rFonts w:cs="Arial"/>
@@ -6907,7 +6917,7 @@
           <w:szCs w:val="24"/>
         </w:rPr>
       </w:pPr>
-      <w:bookmarkStart w:id="15" w:name="_Toc181135411"/>
+      <w:bookmarkStart w:id="15" w:name="_Toc182186917"/>
       <w:r>
         <w:rPr>
           <w:rFonts w:cs="Arial"/>
@@ -7001,7 +7011,7 @@
           <w:szCs w:val="24"/>
         </w:rPr>
       </w:pPr>
-      <w:bookmarkStart w:id="16" w:name="_Toc181135412"/>
+      <w:bookmarkStart w:id="16" w:name="_Toc182186918"/>
       <w:r>
         <w:rPr>
           <w:rFonts w:cs="Arial"/>
@@ -7159,7 +7169,7 @@
           <w:szCs w:val="24"/>
         </w:rPr>
       </w:pPr>
-      <w:bookmarkStart w:id="17" w:name="_Toc181135413"/>
+      <w:bookmarkStart w:id="17" w:name="_Toc182186919"/>
       <w:r>
         <w:rPr>
           <w:rFonts w:cs="Arial"/>
@@ -7239,7 +7249,21 @@
           <w:rFonts w:cs="Arial"/>
           <w:szCs w:val="24"/>
         </w:rPr>
-        <w:t>, caso o usuário queira agendar esta sala. Ao final, irão haver dois botões, um dos horários da sala e outro para confirmar o agendamento, caso a sala esteja disponível</w:t>
+        <w:t xml:space="preserve">, caso o usuário queira agendar esta sala. Ao final, </w:t>
+      </w:r>
+      <w:r>
+        <w:rPr>
+          <w:rFonts w:cs="Arial"/>
+          <w:szCs w:val="24"/>
+        </w:rPr>
+        <w:t>haverá um botão</w:t>
+      </w:r>
+      <w:r>
+        <w:rPr>
+          <w:rFonts w:cs="Arial"/>
+          <w:szCs w:val="24"/>
+        </w:rPr>
+        <w:t xml:space="preserve"> para confirmar o agendamento, caso a sala esteja disponível</w:t>
       </w:r>
       <w:r>
         <w:rPr>
@@ -7267,7 +7291,7 @@
           <w:szCs w:val="24"/>
         </w:rPr>
       </w:pPr>
-      <w:bookmarkStart w:id="18" w:name="_Toc181135414"/>
+      <w:bookmarkStart w:id="18" w:name="_Toc182186920"/>
       <w:r>
         <w:rPr>
           <w:rFonts w:cs="Arial"/>
@@ -7341,7 +7365,7 @@
           <w:szCs w:val="24"/>
         </w:rPr>
       </w:pPr>
-      <w:bookmarkStart w:id="19" w:name="_Toc181135415"/>
+      <w:bookmarkStart w:id="19" w:name="_Toc182186921"/>
       <w:r>
         <w:rPr>
           <w:rFonts w:cs="Arial"/>
@@ -7380,7 +7404,7 @@
           <w:rFonts w:cs="Arial"/>
           <w:szCs w:val="24"/>
         </w:rPr>
-        <w:t xml:space="preserve"> de acordo </w:t>
+        <w:t xml:space="preserve"> de acordo com a sua vontade (Salas mais comumente usadas, disciplinas exercidas, </w:t>
       </w:r>
       <w:r>
         <w:rPr>
@@ -7388,7 +7412,7 @@
           <w:szCs w:val="24"/>
         </w:rPr>
         <w:lastRenderedPageBreak/>
-        <w:t>com a sua vontade (Salas mais comumente usadas, disciplinas exercidas, senha do perfil, etc).</w:t>
+        <w:t>senha do perfil, etc).</w:t>
       </w:r>
     </w:p>
     <w:p>
@@ -7416,7 +7440,7 @@
         </w:rPr>
         <w:t xml:space="preserve"> </w:t>
       </w:r>
-      <w:bookmarkStart w:id="20" w:name="_Toc181135416"/>
+      <w:bookmarkStart w:id="20" w:name="_Toc182186922"/>
       <w:r>
         <w:rPr>
           <w:rFonts w:cs="Arial"/>
@@ -7476,7 +7500,7 @@
         </w:rPr>
         <w:t xml:space="preserve"> </w:t>
       </w:r>
-      <w:bookmarkStart w:id="21" w:name="_Toc181135417"/>
+      <w:bookmarkStart w:id="21" w:name="_Toc182186923"/>
       <w:r>
         <w:rPr>
           <w:rFonts w:cs="Arial"/>
@@ -7556,7 +7580,7 @@
       <w:r>
         <w:t xml:space="preserve"> </w:t>
       </w:r>
-      <w:bookmarkStart w:id="22" w:name="_Toc181135418"/>
+      <w:bookmarkStart w:id="22" w:name="_Toc182186924"/>
       <w:r>
         <w:t>Editar agendamento</w:t>
       </w:r>
@@ -7618,7 +7642,7 @@
       <w:r>
         <w:t xml:space="preserve"> </w:t>
       </w:r>
-      <w:bookmarkStart w:id="23" w:name="_Toc181135419"/>
+      <w:bookmarkStart w:id="23" w:name="_Toc182186925"/>
       <w:r>
         <w:t>Promover usuários</w:t>
       </w:r>
@@ -7693,7 +7717,7 @@
           <w:rFonts w:cs="Arial"/>
         </w:rPr>
       </w:pPr>
-      <w:bookmarkStart w:id="24" w:name="_Toc181135420"/>
+      <w:bookmarkStart w:id="24" w:name="_Toc182186926"/>
       <w:r>
         <w:rPr>
           <w:rFonts w:cs="Arial"/>
@@ -7896,12 +7920,21 @@
     </w:p>
     <w:p>
       <w:pPr>
+        <w:ind w:firstLine="0"/>
+        <w:rPr>
+          <w:rFonts w:cs="Arial"/>
+          <w:szCs w:val="24"/>
+        </w:rPr>
+      </w:pPr>
+    </w:p>
+    <w:p>
+      <w:pPr>
         <w:pStyle w:val="Ttulo2"/>
         <w:rPr>
           <w:rFonts w:cs="Arial"/>
         </w:rPr>
       </w:pPr>
-      <w:bookmarkStart w:id="25" w:name="_Toc181135421"/>
+      <w:bookmarkStart w:id="25" w:name="_Toc182186927"/>
       <w:r>
         <w:rPr>
           <w:rFonts w:cs="Arial"/>
@@ -8033,6 +8066,7 @@
     <w:p>
       <w:pPr>
         <w:pStyle w:val="Legenda"/>
+        <w:spacing w:after="0"/>
         <w:jc w:val="center"/>
         <w:rPr>
           <w:b/>
@@ -8218,7 +8252,7 @@
           <w:szCs w:val="24"/>
         </w:rPr>
       </w:pPr>
-      <w:bookmarkStart w:id="27" w:name="_Toc181135422"/>
+      <w:bookmarkStart w:id="27" w:name="_Toc182186928"/>
       <w:r>
         <w:rPr>
           <w:rFonts w:cs="Arial"/>
@@ -8306,33 +8340,7 @@
         <w:rPr>
           <w:rFonts w:cs="Arial"/>
           <w:szCs w:val="24"/>
-        </w:rPr>
-      </w:pPr>
-    </w:p>
-    <w:p>
-      <w:pPr>
-        <w:ind w:left="1416"/>
-        <w:rPr>
-          <w:rFonts w:cs="Arial"/>
-          <w:szCs w:val="24"/>
-        </w:rPr>
-      </w:pPr>
-    </w:p>
-    <w:p>
-      <w:pPr>
-        <w:ind w:left="1416"/>
-        <w:rPr>
-          <w:rFonts w:cs="Arial"/>
-          <w:szCs w:val="24"/>
-        </w:rPr>
-      </w:pPr>
-    </w:p>
-    <w:p>
-      <w:pPr>
-        <w:ind w:left="1416"/>
-        <w:rPr>
-          <w:rFonts w:cs="Arial"/>
-          <w:szCs w:val="24"/>
+          <w:shd w:val="clear" w:color="auto" w:fill="FAF9F8"/>
         </w:rPr>
       </w:pPr>
     </w:p>
@@ -8345,12 +8353,13 @@
           <w:szCs w:val="24"/>
         </w:rPr>
       </w:pPr>
-      <w:bookmarkStart w:id="28" w:name="_Toc181135423"/>
-      <w:r>
-        <w:rPr>
-          <w:rFonts w:cs="Arial"/>
-          <w:szCs w:val="24"/>
-        </w:rPr>
+      <w:bookmarkStart w:id="28" w:name="_Toc182186929"/>
+      <w:r>
+        <w:rPr>
+          <w:rFonts w:cs="Arial"/>
+          <w:szCs w:val="24"/>
+        </w:rPr>
+        <w:lastRenderedPageBreak/>
         <w:t>Como será elaborado?</w:t>
       </w:r>
       <w:bookmarkEnd w:id="28"/>
@@ -8663,7 +8672,7 @@
           <w:szCs w:val="24"/>
         </w:rPr>
       </w:pPr>
-      <w:bookmarkStart w:id="29" w:name="_Toc181135424"/>
+      <w:bookmarkStart w:id="29" w:name="_Toc182186930"/>
       <w:r>
         <w:rPr>
           <w:rFonts w:cs="Arial"/>
@@ -8878,7 +8887,6 @@
           <w:rFonts w:cs="Arial"/>
           <w:szCs w:val="24"/>
         </w:rPr>
-        <w:lastRenderedPageBreak/>
         <w:t>Segmentos de Mercado</w:t>
       </w:r>
     </w:p>
@@ -8982,12 +8990,13 @@
           <w:szCs w:val="24"/>
         </w:rPr>
       </w:pPr>
-      <w:bookmarkStart w:id="30" w:name="_Toc181135425"/>
-      <w:r>
-        <w:rPr>
-          <w:rFonts w:cs="Arial"/>
-          <w:szCs w:val="24"/>
-        </w:rPr>
+      <w:bookmarkStart w:id="30" w:name="_Toc182186931"/>
+      <w:r>
+        <w:rPr>
+          <w:rFonts w:cs="Arial"/>
+          <w:szCs w:val="24"/>
+        </w:rPr>
+        <w:lastRenderedPageBreak/>
         <w:t>Quanto custará?</w:t>
       </w:r>
       <w:bookmarkEnd w:id="30"/>
@@ -9301,9 +9310,59 @@
     </w:p>
     <w:p>
       <w:pPr>
+        <w:ind w:firstLine="0"/>
+        <w:rPr>
+          <w:rFonts w:cs="Arial"/>
+          <w:szCs w:val="24"/>
+          <w:lang w:val="en-US"/>
+        </w:rPr>
+      </w:pPr>
+    </w:p>
+    <w:p>
+      <w:pPr>
+        <w:ind w:firstLine="0"/>
+        <w:rPr>
+          <w:rFonts w:cs="Arial"/>
+          <w:szCs w:val="24"/>
+          <w:lang w:val="en-US"/>
+        </w:rPr>
+      </w:pPr>
+    </w:p>
+    <w:p>
+      <w:pPr>
+        <w:ind w:firstLine="0"/>
+        <w:rPr>
+          <w:rFonts w:cs="Arial"/>
+          <w:szCs w:val="24"/>
+          <w:lang w:val="en-US"/>
+        </w:rPr>
+      </w:pPr>
+    </w:p>
+    <w:p>
+      <w:pPr>
+        <w:ind w:firstLine="0"/>
+        <w:rPr>
+          <w:rFonts w:cs="Arial"/>
+          <w:szCs w:val="24"/>
+          <w:lang w:val="en-US"/>
+        </w:rPr>
+      </w:pPr>
+    </w:p>
+    <w:p>
+      <w:pPr>
+        <w:ind w:firstLine="0"/>
+        <w:rPr>
+          <w:rFonts w:cs="Arial"/>
+          <w:szCs w:val="24"/>
+          <w:lang w:val="en-US"/>
+        </w:rPr>
+      </w:pPr>
+    </w:p>
+    <w:p>
+      <w:pPr>
         <w:pStyle w:val="Ttulo1"/>
       </w:pPr>
-      <w:bookmarkStart w:id="31" w:name="_Toc181135426"/>
+      <w:bookmarkStart w:id="31" w:name="_Toc182186932"/>
       <w:r>
         <w:lastRenderedPageBreak/>
         <w:t>Casos de Uso</w:t>
@@ -9327,7 +9386,7 @@
           <w:lang w:val="en-US"/>
         </w:rPr>
       </w:pPr>
-      <w:bookmarkStart w:id="32" w:name="_Toc181135427"/>
+      <w:bookmarkStart w:id="32" w:name="_Toc182186933"/>
       <w:r>
         <w:rPr>
           <w:lang w:val="en-US"/>
@@ -9349,6 +9408,7 @@
     <w:p>
       <w:pPr>
         <w:pStyle w:val="Legenda"/>
+        <w:spacing w:after="0"/>
         <w:jc w:val="center"/>
         <w:rPr>
           <w:b/>
@@ -9433,10 +9493,10 @@
           <w:noProof/>
         </w:rPr>
         <w:drawing>
-          <wp:inline distT="0" distB="0" distL="0" distR="0" wp14:anchorId="18A489F1" wp14:editId="26AF374A">
-            <wp:extent cx="5760000" cy="5758846"/>
-            <wp:effectExtent l="19050" t="19050" r="12700" b="13335"/>
-            <wp:docPr id="2" name="Imagem 2"/>
+          <wp:inline distT="0" distB="0" distL="0" distR="0" wp14:anchorId="74BD5C73" wp14:editId="2D81FAF1">
+            <wp:extent cx="5760000" cy="5761706"/>
+            <wp:effectExtent l="19050" t="19050" r="12700" b="10795"/>
+            <wp:docPr id="4" name="Imagem 4" descr="C:\Users\Evandro\AppData\Local\Microsoft\Windows\INetCache\Content.MSO\A88D6267.tmp"/>
             <wp:cNvGraphicFramePr>
               <a:graphicFrameLocks xmlns:a="http://schemas.openxmlformats.org/drawingml/2006/main" noChangeAspect="1"/>
             </wp:cNvGraphicFramePr>
@@ -9444,30 +9504,34 @@
               <a:graphicData uri="http://schemas.openxmlformats.org/drawingml/2006/picture">
                 <pic:pic xmlns:pic="http://schemas.openxmlformats.org/drawingml/2006/picture">
                   <pic:nvPicPr>
-                    <pic:cNvPr id="2" name="Agenda Fatec - Diagrama de Casos de Uso.png"/>
-                    <pic:cNvPicPr/>
+                    <pic:cNvPr id="0" name="Picture 1" descr="C:\Users\Evandro\AppData\Local\Microsoft\Windows\INetCache\Content.MSO\A88D6267.tmp"/>
+                    <pic:cNvPicPr>
+                      <a:picLocks noChangeAspect="1" noChangeArrowheads="1"/>
+                    </pic:cNvPicPr>
                   </pic:nvPicPr>
                   <pic:blipFill>
-                    <a:blip r:embed="rId14" cstate="print">
+                    <a:blip r:embed="rId14">
                       <a:extLst>
                         <a:ext uri="{28A0092B-C50C-407E-A947-70E740481C1C}">
                           <a14:useLocalDpi xmlns:a14="http://schemas.microsoft.com/office/drawing/2010/main" val="0"/>
                         </a:ext>
                       </a:extLst>
                     </a:blip>
+                    <a:srcRect/>
                     <a:stretch>
                       <a:fillRect/>
                     </a:stretch>
                   </pic:blipFill>
-                  <pic:spPr>
+                  <pic:spPr bwMode="auto">
                     <a:xfrm>
                       <a:off x="0" y="0"/>
-                      <a:ext cx="5760000" cy="5758846"/>
+                      <a:ext cx="5760000" cy="5761706"/>
                     </a:xfrm>
                     <a:prstGeom prst="rect">
                       <a:avLst/>
                     </a:prstGeom>
-                    <a:ln>
+                    <a:noFill/>
+                    <a:ln w="9525">
                       <a:solidFill>
                         <a:schemeClr val="tx1"/>
                       </a:solidFill>
@@ -9543,7 +9607,7 @@
           <w:lang w:val="en-US"/>
         </w:rPr>
       </w:pPr>
-      <w:bookmarkStart w:id="33" w:name="_Toc181135428"/>
+      <w:bookmarkStart w:id="33" w:name="_Toc182186934"/>
       <w:r>
         <w:rPr>
           <w:lang w:val="en-US"/>
@@ -9572,7 +9636,7 @@
           <w:szCs w:val="24"/>
         </w:rPr>
       </w:pPr>
-      <w:bookmarkStart w:id="34" w:name="_Toc181135429"/>
+      <w:bookmarkStart w:id="34" w:name="_Toc182186935"/>
       <w:r>
         <w:rPr>
           <w:rFonts w:cs="Arial"/>
@@ -9813,7 +9877,7 @@
         <w:pStyle w:val="Ttulo3"/>
         <w:ind w:left="709"/>
       </w:pPr>
-      <w:bookmarkStart w:id="35" w:name="_Toc181135430"/>
+      <w:bookmarkStart w:id="35" w:name="_Toc182186936"/>
       <w:r>
         <w:t xml:space="preserve">Realizar </w:t>
       </w:r>
@@ -10008,7 +10072,7 @@
         <w:pStyle w:val="Ttulo3"/>
         <w:ind w:left="709"/>
       </w:pPr>
-      <w:bookmarkStart w:id="36" w:name="_Toc181135431"/>
+      <w:bookmarkStart w:id="36" w:name="_Toc182186937"/>
       <w:r>
         <w:t xml:space="preserve">Gerenciar </w:t>
       </w:r>
@@ -10256,7 +10320,7 @@
         <w:pStyle w:val="Ttulo3"/>
         <w:ind w:left="709"/>
       </w:pPr>
-      <w:bookmarkStart w:id="37" w:name="_Toc181135432"/>
+      <w:bookmarkStart w:id="37" w:name="_Toc182186938"/>
       <w:r>
         <w:lastRenderedPageBreak/>
         <w:t>Solicitar sala</w:t>
@@ -10419,7 +10483,7 @@
                 <w:szCs w:val="24"/>
                 <w:lang w:val="en-US"/>
               </w:rPr>
-              <w:t xml:space="preserve"> (Comum ou administrador)</w:t>
+              <w:t xml:space="preserve"> </w:t>
             </w:r>
             <w:r>
               <w:rPr>
@@ -10428,7 +10492,16 @@
                 <w:szCs w:val="24"/>
                 <w:lang w:val="en-US"/>
               </w:rPr>
-              <w:t>, que já estiver previamente logado na aplicação, poderá solicitar uma sala para utilização em um dia e intervalo de tempo especificados.</w:t>
+              <w:t>comum,</w:t>
+            </w:r>
+            <w:r>
+              <w:rPr>
+                <w:rFonts w:cs="Arial"/>
+                <w:b w:val="0"/>
+                <w:szCs w:val="24"/>
+                <w:lang w:val="en-US"/>
+              </w:rPr>
+              <w:t xml:space="preserve"> que já estiver previamente logado na aplicação, poderá solicitar uma sala para utilização em um dia e intervalo de tempo especificados.</w:t>
             </w:r>
           </w:p>
         </w:tc>
@@ -10449,7 +10522,7 @@
         <w:pStyle w:val="Ttulo3"/>
         <w:ind w:left="709"/>
       </w:pPr>
-      <w:bookmarkStart w:id="38" w:name="_Toc181135433"/>
+      <w:bookmarkStart w:id="38" w:name="_Toc182186939"/>
       <w:r>
         <w:t>Visualizar salas cadastradas na aplicação</w:t>
       </w:r>
@@ -10659,7 +10732,7 @@
         <w:pStyle w:val="Ttulo3"/>
         <w:ind w:left="709"/>
       </w:pPr>
-      <w:bookmarkStart w:id="39" w:name="_Toc181135434"/>
+      <w:bookmarkStart w:id="39" w:name="_Toc182186940"/>
       <w:r>
         <w:t>Visualizar salas solicitadas</w:t>
       </w:r>
@@ -10821,7 +10894,7 @@
                 <w:szCs w:val="24"/>
                 <w:lang w:val="en-US"/>
               </w:rPr>
-              <w:t xml:space="preserve"> (Comum ou administrador)</w:t>
+              <w:t xml:space="preserve"> </w:t>
             </w:r>
             <w:r>
               <w:rPr>
@@ -10830,7 +10903,16 @@
                 <w:szCs w:val="24"/>
                 <w:lang w:val="en-US"/>
               </w:rPr>
-              <w:t>, que já estiver previamente logado na aplicação, poderá visualizar todos os agendamentos que já criou, tendo sido aprovados ou não.</w:t>
+              <w:t>comum,</w:t>
+            </w:r>
+            <w:r>
+              <w:rPr>
+                <w:rFonts w:cs="Arial"/>
+                <w:b w:val="0"/>
+                <w:szCs w:val="24"/>
+                <w:lang w:val="en-US"/>
+              </w:rPr>
+              <w:t xml:space="preserve"> que já estiver previamente logado na aplicação, poderá visualizar todos os agendamentos que já criou, tendo sido aprovados ou não.</w:t>
             </w:r>
           </w:p>
         </w:tc>
@@ -10848,72 +10930,11 @@
     </w:p>
     <w:p>
       <w:pPr>
-        <w:ind w:firstLine="0"/>
-        <w:rPr>
-          <w:rFonts w:cs="Arial"/>
-          <w:szCs w:val="24"/>
-          <w:lang w:val="en-US"/>
-        </w:rPr>
-      </w:pPr>
-    </w:p>
-    <w:p>
-      <w:pPr>
-        <w:ind w:firstLine="0"/>
-        <w:rPr>
-          <w:rFonts w:cs="Arial"/>
-          <w:szCs w:val="24"/>
-          <w:lang w:val="en-US"/>
-        </w:rPr>
-      </w:pPr>
-    </w:p>
-    <w:p>
-      <w:pPr>
-        <w:ind w:firstLine="0"/>
-        <w:rPr>
-          <w:rFonts w:cs="Arial"/>
-          <w:szCs w:val="24"/>
-          <w:lang w:val="en-US"/>
-        </w:rPr>
-      </w:pPr>
-    </w:p>
-    <w:p>
-      <w:pPr>
-        <w:ind w:firstLine="0"/>
-        <w:rPr>
-          <w:rFonts w:cs="Arial"/>
-          <w:szCs w:val="24"/>
-          <w:lang w:val="en-US"/>
-        </w:rPr>
-      </w:pPr>
-    </w:p>
-    <w:p>
-      <w:pPr>
-        <w:ind w:firstLine="0"/>
-        <w:rPr>
-          <w:rFonts w:cs="Arial"/>
-          <w:szCs w:val="24"/>
-          <w:lang w:val="en-US"/>
-        </w:rPr>
-      </w:pPr>
-    </w:p>
-    <w:p>
-      <w:pPr>
-        <w:ind w:firstLine="0"/>
-        <w:rPr>
-          <w:rFonts w:cs="Arial"/>
-          <w:szCs w:val="24"/>
-          <w:lang w:val="en-US"/>
-        </w:rPr>
-      </w:pPr>
-    </w:p>
-    <w:p>
-      <w:pPr>
         <w:pStyle w:val="Ttulo3"/>
         <w:ind w:left="709"/>
       </w:pPr>
-      <w:bookmarkStart w:id="40" w:name="_Toc181135435"/>
-      <w:r>
-        <w:lastRenderedPageBreak/>
+      <w:bookmarkStart w:id="40" w:name="_Toc182186941"/>
+      <w:r>
         <w:t>Gerenciar salas</w:t>
       </w:r>
       <w:bookmarkEnd w:id="40"/>
@@ -11086,8 +11107,9 @@
         <w:pStyle w:val="Ttulo3"/>
         <w:ind w:left="709"/>
       </w:pPr>
-      <w:bookmarkStart w:id="41" w:name="_Toc181135436"/>
-      <w:r>
+      <w:bookmarkStart w:id="41" w:name="_Toc182186942"/>
+      <w:r>
+        <w:lastRenderedPageBreak/>
         <w:t xml:space="preserve">Confirmar </w:t>
       </w:r>
       <w:r>
@@ -11260,7 +11282,7 @@
                 <w:szCs w:val="24"/>
                 <w:lang w:val="en-US"/>
               </w:rPr>
-              <w:t xml:space="preserve"> (Comum ou administrador)</w:t>
+              <w:t xml:space="preserve"> </w:t>
             </w:r>
             <w:r>
               <w:rPr>
@@ -11269,7 +11291,7 @@
                 <w:szCs w:val="24"/>
                 <w:lang w:val="en-US"/>
               </w:rPr>
-              <w:t>.</w:t>
+              <w:t>comum.</w:t>
             </w:r>
           </w:p>
         </w:tc>
@@ -11290,7 +11312,7 @@
         <w:pStyle w:val="Ttulo3"/>
         <w:ind w:left="709"/>
       </w:pPr>
-      <w:bookmarkStart w:id="42" w:name="_Toc181135437"/>
+      <w:bookmarkStart w:id="42" w:name="_Toc182186943"/>
       <w:r>
         <w:t>Editar agendamento</w:t>
       </w:r>
@@ -11472,92 +11494,13 @@
     </w:p>
     <w:p>
       <w:pPr>
-        <w:tabs>
-          <w:tab w:val="left" w:pos="3840"/>
-        </w:tabs>
-        <w:ind w:firstLine="0"/>
-        <w:rPr>
-          <w:rFonts w:cs="Arial"/>
-          <w:szCs w:val="24"/>
-          <w:lang w:val="en-US"/>
-        </w:rPr>
-      </w:pPr>
-    </w:p>
-    <w:p>
-      <w:pPr>
-        <w:tabs>
-          <w:tab w:val="left" w:pos="3840"/>
-        </w:tabs>
-        <w:ind w:firstLine="0"/>
-        <w:rPr>
-          <w:rFonts w:cs="Arial"/>
-          <w:szCs w:val="24"/>
-          <w:lang w:val="en-US"/>
-        </w:rPr>
-      </w:pPr>
-    </w:p>
-    <w:p>
-      <w:pPr>
-        <w:tabs>
-          <w:tab w:val="left" w:pos="3840"/>
-        </w:tabs>
-        <w:ind w:firstLine="0"/>
-        <w:rPr>
-          <w:rFonts w:cs="Arial"/>
-          <w:szCs w:val="24"/>
-          <w:lang w:val="en-US"/>
-        </w:rPr>
-      </w:pPr>
-    </w:p>
-    <w:p>
-      <w:pPr>
-        <w:tabs>
-          <w:tab w:val="left" w:pos="3840"/>
-        </w:tabs>
-        <w:ind w:firstLine="0"/>
-        <w:rPr>
-          <w:rFonts w:cs="Arial"/>
-          <w:szCs w:val="24"/>
-          <w:lang w:val="en-US"/>
-        </w:rPr>
-      </w:pPr>
-    </w:p>
-    <w:p>
-      <w:pPr>
-        <w:tabs>
-          <w:tab w:val="left" w:pos="3840"/>
-        </w:tabs>
-        <w:ind w:firstLine="0"/>
-        <w:rPr>
-          <w:rFonts w:cs="Arial"/>
-          <w:szCs w:val="24"/>
-          <w:lang w:val="en-US"/>
-        </w:rPr>
-      </w:pPr>
-    </w:p>
-    <w:p>
-      <w:pPr>
-        <w:tabs>
-          <w:tab w:val="left" w:pos="3840"/>
-        </w:tabs>
-        <w:ind w:firstLine="0"/>
-        <w:rPr>
-          <w:rFonts w:cs="Arial"/>
-          <w:szCs w:val="24"/>
-          <w:lang w:val="en-US"/>
-        </w:rPr>
-      </w:pPr>
-    </w:p>
-    <w:p>
-      <w:pPr>
         <w:pStyle w:val="Ttulo3"/>
         <w:ind w:left="709"/>
       </w:pPr>
       <w:r>
-        <w:lastRenderedPageBreak/>
         <w:t xml:space="preserve"> </w:t>
       </w:r>
-      <w:bookmarkStart w:id="43" w:name="_Toc181135438"/>
+      <w:bookmarkStart w:id="43" w:name="_Toc182186944"/>
       <w:r>
         <w:t>Promover usuários</w:t>
       </w:r>
@@ -11728,267 +11671,16 @@
     </w:p>
     <w:p>
       <w:pPr>
-        <w:ind w:firstLine="0"/>
-        <w:rPr>
-          <w:rFonts w:cs="Arial"/>
-          <w:szCs w:val="24"/>
-          <w:lang w:val="en-US"/>
-        </w:rPr>
-      </w:pPr>
-    </w:p>
-    <w:p>
-      <w:pPr>
-        <w:ind w:firstLine="0"/>
-        <w:rPr>
-          <w:rFonts w:cs="Arial"/>
-          <w:szCs w:val="24"/>
-          <w:lang w:val="en-US"/>
-        </w:rPr>
-      </w:pPr>
-    </w:p>
-    <w:p>
-      <w:pPr>
-        <w:ind w:firstLine="0"/>
-        <w:rPr>
-          <w:rFonts w:cs="Arial"/>
-          <w:szCs w:val="24"/>
-          <w:lang w:val="en-US"/>
-        </w:rPr>
-      </w:pPr>
-    </w:p>
-    <w:p>
-      <w:pPr>
-        <w:ind w:firstLine="0"/>
-        <w:rPr>
-          <w:rFonts w:cs="Arial"/>
-          <w:szCs w:val="24"/>
-          <w:lang w:val="en-US"/>
-        </w:rPr>
-      </w:pPr>
-    </w:p>
-    <w:p>
-      <w:pPr>
-        <w:ind w:firstLine="0"/>
-        <w:rPr>
-          <w:rFonts w:cs="Arial"/>
-          <w:szCs w:val="24"/>
-          <w:lang w:val="en-US"/>
-        </w:rPr>
-      </w:pPr>
-    </w:p>
-    <w:p>
-      <w:pPr>
-        <w:ind w:firstLine="0"/>
-        <w:rPr>
-          <w:rFonts w:cs="Arial"/>
-          <w:szCs w:val="24"/>
-          <w:lang w:val="en-US"/>
-        </w:rPr>
-      </w:pPr>
-    </w:p>
-    <w:p>
-      <w:pPr>
-        <w:ind w:firstLine="0"/>
-        <w:rPr>
-          <w:rFonts w:cs="Arial"/>
-          <w:szCs w:val="24"/>
-          <w:lang w:val="en-US"/>
-        </w:rPr>
-      </w:pPr>
-    </w:p>
-    <w:p>
-      <w:pPr>
-        <w:ind w:firstLine="0"/>
-        <w:rPr>
-          <w:rFonts w:cs="Arial"/>
-          <w:szCs w:val="24"/>
-          <w:lang w:val="en-US"/>
-        </w:rPr>
-      </w:pPr>
-    </w:p>
-    <w:p>
-      <w:pPr>
-        <w:ind w:firstLine="0"/>
-        <w:rPr>
-          <w:rFonts w:cs="Arial"/>
-          <w:szCs w:val="24"/>
-          <w:lang w:val="en-US"/>
-        </w:rPr>
-      </w:pPr>
-    </w:p>
-    <w:p>
-      <w:pPr>
-        <w:ind w:firstLine="0"/>
-        <w:rPr>
-          <w:rFonts w:cs="Arial"/>
-          <w:szCs w:val="24"/>
-          <w:lang w:val="en-US"/>
-        </w:rPr>
-      </w:pPr>
-    </w:p>
-    <w:p>
-      <w:pPr>
-        <w:ind w:firstLine="0"/>
-        <w:rPr>
-          <w:rFonts w:cs="Arial"/>
-          <w:szCs w:val="24"/>
-          <w:lang w:val="en-US"/>
-        </w:rPr>
-      </w:pPr>
-    </w:p>
-    <w:p>
-      <w:pPr>
-        <w:ind w:firstLine="0"/>
-        <w:rPr>
-          <w:rFonts w:cs="Arial"/>
-          <w:szCs w:val="24"/>
-          <w:lang w:val="en-US"/>
-        </w:rPr>
-      </w:pPr>
-    </w:p>
-    <w:p>
-      <w:pPr>
-        <w:ind w:firstLine="0"/>
-        <w:rPr>
-          <w:rFonts w:cs="Arial"/>
-          <w:szCs w:val="24"/>
-          <w:lang w:val="en-US"/>
-        </w:rPr>
-      </w:pPr>
-    </w:p>
-    <w:p>
-      <w:pPr>
-        <w:ind w:firstLine="0"/>
-        <w:rPr>
-          <w:rFonts w:cs="Arial"/>
-          <w:szCs w:val="24"/>
-          <w:lang w:val="en-US"/>
-        </w:rPr>
-      </w:pPr>
-    </w:p>
-    <w:p>
-      <w:pPr>
-        <w:ind w:firstLine="0"/>
-        <w:rPr>
-          <w:rFonts w:cs="Arial"/>
-          <w:szCs w:val="24"/>
-          <w:lang w:val="en-US"/>
-        </w:rPr>
-      </w:pPr>
-    </w:p>
-    <w:p>
-      <w:pPr>
-        <w:ind w:firstLine="0"/>
-        <w:rPr>
-          <w:rFonts w:cs="Arial"/>
-          <w:szCs w:val="24"/>
-          <w:lang w:val="en-US"/>
-        </w:rPr>
-      </w:pPr>
-    </w:p>
-    <w:p>
-      <w:pPr>
-        <w:ind w:firstLine="0"/>
-        <w:rPr>
-          <w:rFonts w:cs="Arial"/>
-          <w:szCs w:val="24"/>
-          <w:lang w:val="en-US"/>
-        </w:rPr>
-      </w:pPr>
-    </w:p>
-    <w:p>
-      <w:pPr>
-        <w:ind w:firstLine="0"/>
-        <w:rPr>
-          <w:rFonts w:cs="Arial"/>
-          <w:szCs w:val="24"/>
-          <w:lang w:val="en-US"/>
-        </w:rPr>
-      </w:pPr>
-    </w:p>
-    <w:p>
-      <w:pPr>
-        <w:ind w:firstLine="0"/>
-        <w:rPr>
-          <w:rFonts w:cs="Arial"/>
-          <w:szCs w:val="24"/>
-          <w:lang w:val="en-US"/>
-        </w:rPr>
-      </w:pPr>
-    </w:p>
-    <w:p>
-      <w:pPr>
-        <w:ind w:firstLine="0"/>
-        <w:rPr>
-          <w:rFonts w:cs="Arial"/>
-          <w:szCs w:val="24"/>
-          <w:lang w:val="en-US"/>
-        </w:rPr>
-      </w:pPr>
-    </w:p>
-    <w:p>
-      <w:pPr>
-        <w:ind w:firstLine="0"/>
-        <w:rPr>
-          <w:rFonts w:cs="Arial"/>
-          <w:szCs w:val="24"/>
-          <w:lang w:val="en-US"/>
-        </w:rPr>
-      </w:pPr>
-    </w:p>
-    <w:p>
-      <w:pPr>
-        <w:ind w:firstLine="0"/>
-        <w:rPr>
-          <w:rFonts w:cs="Arial"/>
-          <w:szCs w:val="24"/>
-          <w:lang w:val="en-US"/>
-        </w:rPr>
-      </w:pPr>
-    </w:p>
-    <w:p>
-      <w:pPr>
-        <w:ind w:firstLine="0"/>
-        <w:rPr>
-          <w:rFonts w:cs="Arial"/>
-          <w:szCs w:val="24"/>
-          <w:lang w:val="en-US"/>
-        </w:rPr>
-      </w:pPr>
-    </w:p>
-    <w:p>
-      <w:pPr>
-        <w:ind w:firstLine="0"/>
-        <w:rPr>
-          <w:rFonts w:cs="Arial"/>
-          <w:szCs w:val="24"/>
-          <w:lang w:val="en-US"/>
-        </w:rPr>
-      </w:pPr>
-    </w:p>
-    <w:p>
-      <w:pPr>
-        <w:ind w:firstLine="0"/>
-        <w:rPr>
-          <w:rFonts w:cs="Arial"/>
-          <w:szCs w:val="24"/>
-          <w:lang w:val="en-US"/>
-        </w:rPr>
-      </w:pPr>
-    </w:p>
-    <w:p>
-      <w:pPr>
         <w:pStyle w:val="Ttulo2"/>
         <w:rPr>
           <w:lang w:val="en-US"/>
         </w:rPr>
       </w:pPr>
-      <w:bookmarkStart w:id="44" w:name="_Toc181135439"/>
-      <w:r>
-        <w:rPr>
-          <w:lang w:val="en-US"/>
-        </w:rPr>
-        <w:lastRenderedPageBreak/>
+      <w:bookmarkStart w:id="44" w:name="_Toc182186945"/>
+      <w:r>
+        <w:rPr>
+          <w:lang w:val="en-US"/>
+        </w:rPr>
         <w:t>Baixo Nível</w:t>
       </w:r>
       <w:bookmarkEnd w:id="44"/>
@@ -12011,7 +11703,7 @@
           <w:lang w:val="en-US"/>
         </w:rPr>
       </w:pPr>
-      <w:bookmarkStart w:id="45" w:name="_Toc181135440"/>
+      <w:bookmarkStart w:id="45" w:name="_Toc182186946"/>
       <w:r>
         <w:rPr>
           <w:lang w:val="en-US"/>
@@ -12168,6 +11860,7 @@
                 <w:rFonts w:cs="Arial"/>
                 <w:b w:val="0"/>
                 <w:szCs w:val="24"/>
+                <w:u w:val="single"/>
                 <w:lang w:val="en-US"/>
               </w:rPr>
             </w:pPr>
@@ -12178,7 +11871,7 @@
                 <w:szCs w:val="24"/>
                 <w:lang w:val="en-US"/>
               </w:rPr>
-              <w:t>Usuário comum (Aluno, professor, etc) e administrador</w:t>
+              <w:t>Usuário comum (Aluno, professor, etc)</w:t>
             </w:r>
           </w:p>
         </w:tc>
@@ -12209,6 +11902,7 @@
                 <w:szCs w:val="24"/>
                 <w:lang w:val="en-US"/>
               </w:rPr>
+              <w:lastRenderedPageBreak/>
               <w:t>Finalidade</w:t>
             </w:r>
           </w:p>
@@ -12243,7 +11937,7 @@
                 <w:szCs w:val="24"/>
                 <w:lang w:val="en-US"/>
               </w:rPr>
-              <w:t>Permitir que um usuário comum ou um administrador possa requisitar uma sala para utilização.</w:t>
+              <w:t>Permitir que um usuário comum possa requisitar uma sala para utilização.</w:t>
             </w:r>
           </w:p>
         </w:tc>
@@ -12317,25 +12011,7 @@
                 <w:szCs w:val="24"/>
                 <w:lang w:val="en-US"/>
               </w:rPr>
-              <w:t xml:space="preserve"> usuário comum ou</w:t>
-            </w:r>
-            <w:r>
-              <w:rPr>
-                <w:rFonts w:cs="Arial"/>
-                <w:b w:val="0"/>
-                <w:szCs w:val="24"/>
-                <w:lang w:val="en-US"/>
-              </w:rPr>
-              <w:t xml:space="preserve"> </w:t>
-            </w:r>
-            <w:r>
-              <w:rPr>
-                <w:rFonts w:cs="Arial"/>
-                <w:b w:val="0"/>
-                <w:szCs w:val="24"/>
-                <w:lang w:val="en-US"/>
-              </w:rPr>
-              <w:t xml:space="preserve">administrador, ao estar logado na </w:t>
+              <w:t xml:space="preserve"> usuário comum, ao estar logado na </w:t>
             </w:r>
             <w:r>
               <w:rPr>
@@ -12626,7 +12302,7 @@
           <w:lang w:val="en-US"/>
         </w:rPr>
       </w:pPr>
-      <w:bookmarkStart w:id="46" w:name="_Toc181135441"/>
+      <w:bookmarkStart w:id="46" w:name="_Toc182186947"/>
       <w:r>
         <w:rPr>
           <w:lang w:val="en-US"/>
@@ -12947,25 +12623,7 @@
                 <w:szCs w:val="24"/>
                 <w:lang w:val="en-US"/>
               </w:rPr>
-              <w:t xml:space="preserve"> usuário comum ou </w:t>
-            </w:r>
-            <w:r>
-              <w:rPr>
-                <w:rFonts w:cs="Arial"/>
-                <w:b w:val="0"/>
-                <w:szCs w:val="24"/>
-                <w:lang w:val="en-US"/>
-              </w:rPr>
-              <w:t>um</w:t>
-            </w:r>
-            <w:r>
-              <w:rPr>
-                <w:rFonts w:cs="Arial"/>
-                <w:b w:val="0"/>
-                <w:szCs w:val="24"/>
-                <w:lang w:val="en-US"/>
-              </w:rPr>
-              <w:t xml:space="preserve"> administrador, o administrador </w:t>
+              <w:t xml:space="preserve"> usuário comum, o administrador </w:t>
             </w:r>
             <w:r>
               <w:rPr>
@@ -12983,17 +12641,7 @@
                 <w:szCs w:val="24"/>
                 <w:lang w:val="en-US"/>
               </w:rPr>
-              <w:t xml:space="preserve">, a depender da situação atual ou dos seus critérios </w:t>
-            </w:r>
-            <w:r>
-              <w:rPr>
-                <w:rFonts w:cs="Arial"/>
-                <w:b w:val="0"/>
-                <w:szCs w:val="24"/>
-                <w:lang w:val="en-US"/>
-              </w:rPr>
-              <w:lastRenderedPageBreak/>
-              <w:t>de avaliação.</w:t>
+              <w:t>, a depender da situação atual ou dos seus critérios de avaliação.</w:t>
             </w:r>
           </w:p>
         </w:tc>
@@ -13024,7 +12672,6 @@
                 <w:szCs w:val="24"/>
                 <w:lang w:val="en-US"/>
               </w:rPr>
-              <w:lastRenderedPageBreak/>
               <w:t>Tipo</w:t>
             </w:r>
           </w:p>
@@ -13181,259 +12828,9 @@
     </w:p>
     <w:p>
       <w:pPr>
-        <w:ind w:firstLine="0"/>
-        <w:rPr>
-          <w:rFonts w:cs="Arial"/>
-          <w:szCs w:val="24"/>
-          <w:lang w:val="en-US"/>
-        </w:rPr>
-      </w:pPr>
-    </w:p>
-    <w:p>
-      <w:pPr>
-        <w:ind w:firstLine="0"/>
-        <w:rPr>
-          <w:rFonts w:cs="Arial"/>
-          <w:szCs w:val="24"/>
-          <w:lang w:val="en-US"/>
-        </w:rPr>
-      </w:pPr>
-    </w:p>
-    <w:p>
-      <w:pPr>
-        <w:ind w:firstLine="0"/>
-        <w:rPr>
-          <w:rFonts w:cs="Arial"/>
-          <w:szCs w:val="24"/>
-          <w:lang w:val="en-US"/>
-        </w:rPr>
-      </w:pPr>
-    </w:p>
-    <w:p>
-      <w:pPr>
-        <w:ind w:firstLine="0"/>
-        <w:rPr>
-          <w:rFonts w:cs="Arial"/>
-          <w:szCs w:val="24"/>
-          <w:lang w:val="en-US"/>
-        </w:rPr>
-      </w:pPr>
-    </w:p>
-    <w:p>
-      <w:pPr>
-        <w:ind w:firstLine="0"/>
-        <w:rPr>
-          <w:rFonts w:cs="Arial"/>
-          <w:szCs w:val="24"/>
-          <w:lang w:val="en-US"/>
-        </w:rPr>
-      </w:pPr>
-    </w:p>
-    <w:p>
-      <w:pPr>
-        <w:ind w:firstLine="0"/>
-        <w:rPr>
-          <w:rFonts w:cs="Arial"/>
-          <w:szCs w:val="24"/>
-          <w:lang w:val="en-US"/>
-        </w:rPr>
-      </w:pPr>
-    </w:p>
-    <w:p>
-      <w:pPr>
-        <w:ind w:firstLine="0"/>
-        <w:rPr>
-          <w:rFonts w:cs="Arial"/>
-          <w:szCs w:val="24"/>
-          <w:lang w:val="en-US"/>
-        </w:rPr>
-      </w:pPr>
-    </w:p>
-    <w:p>
-      <w:pPr>
-        <w:ind w:firstLine="0"/>
-        <w:rPr>
-          <w:rFonts w:cs="Arial"/>
-          <w:szCs w:val="24"/>
-          <w:lang w:val="en-US"/>
-        </w:rPr>
-      </w:pPr>
-    </w:p>
-    <w:p>
-      <w:pPr>
-        <w:ind w:firstLine="0"/>
-        <w:rPr>
-          <w:rFonts w:cs="Arial"/>
-          <w:szCs w:val="24"/>
-          <w:lang w:val="en-US"/>
-        </w:rPr>
-      </w:pPr>
-    </w:p>
-    <w:p>
-      <w:pPr>
-        <w:ind w:firstLine="0"/>
-        <w:rPr>
-          <w:rFonts w:cs="Arial"/>
-          <w:szCs w:val="24"/>
-          <w:lang w:val="en-US"/>
-        </w:rPr>
-      </w:pPr>
-    </w:p>
-    <w:p>
-      <w:pPr>
-        <w:ind w:firstLine="0"/>
-        <w:rPr>
-          <w:rFonts w:cs="Arial"/>
-          <w:szCs w:val="24"/>
-          <w:lang w:val="en-US"/>
-        </w:rPr>
-      </w:pPr>
-    </w:p>
-    <w:p>
-      <w:pPr>
-        <w:ind w:firstLine="0"/>
-        <w:rPr>
-          <w:rFonts w:cs="Arial"/>
-          <w:szCs w:val="24"/>
-          <w:lang w:val="en-US"/>
-        </w:rPr>
-      </w:pPr>
-    </w:p>
-    <w:p>
-      <w:pPr>
-        <w:ind w:firstLine="0"/>
-        <w:rPr>
-          <w:rFonts w:cs="Arial"/>
-          <w:szCs w:val="24"/>
-          <w:lang w:val="en-US"/>
-        </w:rPr>
-      </w:pPr>
-    </w:p>
-    <w:p>
-      <w:pPr>
-        <w:ind w:firstLine="0"/>
-        <w:rPr>
-          <w:rFonts w:cs="Arial"/>
-          <w:szCs w:val="24"/>
-          <w:lang w:val="en-US"/>
-        </w:rPr>
-      </w:pPr>
-    </w:p>
-    <w:p>
-      <w:pPr>
-        <w:ind w:firstLine="0"/>
-        <w:rPr>
-          <w:rFonts w:cs="Arial"/>
-          <w:szCs w:val="24"/>
-          <w:lang w:val="en-US"/>
-        </w:rPr>
-      </w:pPr>
-    </w:p>
-    <w:p>
-      <w:pPr>
-        <w:ind w:firstLine="0"/>
-        <w:rPr>
-          <w:rFonts w:cs="Arial"/>
-          <w:szCs w:val="24"/>
-          <w:lang w:val="en-US"/>
-        </w:rPr>
-      </w:pPr>
-    </w:p>
-    <w:p>
-      <w:pPr>
-        <w:ind w:firstLine="0"/>
-        <w:rPr>
-          <w:rFonts w:cs="Arial"/>
-          <w:szCs w:val="24"/>
-          <w:lang w:val="en-US"/>
-        </w:rPr>
-      </w:pPr>
-    </w:p>
-    <w:p>
-      <w:pPr>
-        <w:ind w:firstLine="0"/>
-        <w:rPr>
-          <w:rFonts w:cs="Arial"/>
-          <w:szCs w:val="24"/>
-          <w:lang w:val="en-US"/>
-        </w:rPr>
-      </w:pPr>
-    </w:p>
-    <w:p>
-      <w:pPr>
-        <w:ind w:firstLine="0"/>
-        <w:rPr>
-          <w:rFonts w:cs="Arial"/>
-          <w:szCs w:val="24"/>
-          <w:lang w:val="en-US"/>
-        </w:rPr>
-      </w:pPr>
-    </w:p>
-    <w:p>
-      <w:pPr>
-        <w:ind w:firstLine="0"/>
-        <w:rPr>
-          <w:rFonts w:cs="Arial"/>
-          <w:szCs w:val="24"/>
-          <w:lang w:val="en-US"/>
-        </w:rPr>
-      </w:pPr>
-    </w:p>
-    <w:p>
-      <w:pPr>
-        <w:ind w:firstLine="0"/>
-        <w:rPr>
-          <w:rFonts w:cs="Arial"/>
-          <w:szCs w:val="24"/>
-          <w:lang w:val="en-US"/>
-        </w:rPr>
-      </w:pPr>
-    </w:p>
-    <w:p>
-      <w:pPr>
-        <w:ind w:firstLine="0"/>
-        <w:rPr>
-          <w:rFonts w:cs="Arial"/>
-          <w:szCs w:val="24"/>
-          <w:lang w:val="en-US"/>
-        </w:rPr>
-      </w:pPr>
-    </w:p>
-    <w:p>
-      <w:pPr>
-        <w:ind w:firstLine="0"/>
-        <w:rPr>
-          <w:rFonts w:cs="Arial"/>
-          <w:szCs w:val="24"/>
-          <w:lang w:val="en-US"/>
-        </w:rPr>
-      </w:pPr>
-    </w:p>
-    <w:p>
-      <w:pPr>
-        <w:ind w:firstLine="0"/>
-        <w:rPr>
-          <w:rFonts w:cs="Arial"/>
-          <w:szCs w:val="24"/>
-          <w:lang w:val="en-US"/>
-        </w:rPr>
-      </w:pPr>
-    </w:p>
-    <w:p>
-      <w:pPr>
-        <w:ind w:firstLine="0"/>
-        <w:rPr>
-          <w:rFonts w:cs="Arial"/>
-          <w:szCs w:val="24"/>
-          <w:lang w:val="en-US"/>
-        </w:rPr>
-      </w:pPr>
-    </w:p>
-    <w:p>
-      <w:pPr>
         <w:pStyle w:val="Ttulo1"/>
       </w:pPr>
-      <w:bookmarkStart w:id="47" w:name="_Toc181135442"/>
+      <w:bookmarkStart w:id="47" w:name="_Toc182186948"/>
       <w:r>
         <w:lastRenderedPageBreak/>
         <w:t>Diagrama de Classes</w:t>
@@ -13452,424 +12849,8 @@
     </w:p>
     <w:p>
       <w:pPr>
-        <w:ind w:firstLine="0"/>
-        <w:rPr>
-          <w:rFonts w:cs="Arial"/>
-          <w:szCs w:val="24"/>
-          <w:lang w:val="en-US"/>
-        </w:rPr>
-      </w:pPr>
-    </w:p>
-    <w:p>
-      <w:pPr>
-        <w:ind w:firstLine="0"/>
-        <w:rPr>
-          <w:rFonts w:cs="Arial"/>
-          <w:szCs w:val="24"/>
-          <w:lang w:val="en-US"/>
-        </w:rPr>
-      </w:pPr>
-    </w:p>
-    <w:p>
-      <w:pPr>
-        <w:ind w:firstLine="0"/>
-        <w:rPr>
-          <w:rFonts w:cs="Arial"/>
-          <w:szCs w:val="24"/>
-          <w:lang w:val="en-US"/>
-        </w:rPr>
-      </w:pPr>
-    </w:p>
-    <w:p>
-      <w:pPr>
-        <w:ind w:firstLine="0"/>
-        <w:rPr>
-          <w:rFonts w:cs="Arial"/>
-          <w:szCs w:val="24"/>
-          <w:lang w:val="en-US"/>
-        </w:rPr>
-      </w:pPr>
-    </w:p>
-    <w:p>
-      <w:pPr>
-        <w:ind w:firstLine="0"/>
-        <w:rPr>
-          <w:rFonts w:cs="Arial"/>
-          <w:szCs w:val="24"/>
-          <w:lang w:val="en-US"/>
-        </w:rPr>
-      </w:pPr>
-    </w:p>
-    <w:p>
-      <w:pPr>
-        <w:ind w:firstLine="0"/>
-        <w:rPr>
-          <w:rFonts w:cs="Arial"/>
-          <w:szCs w:val="24"/>
-          <w:lang w:val="en-US"/>
-        </w:rPr>
-      </w:pPr>
-    </w:p>
-    <w:p>
-      <w:pPr>
-        <w:ind w:firstLine="0"/>
-        <w:rPr>
-          <w:rFonts w:cs="Arial"/>
-          <w:szCs w:val="24"/>
-          <w:lang w:val="en-US"/>
-        </w:rPr>
-      </w:pPr>
-    </w:p>
-    <w:p>
-      <w:pPr>
-        <w:ind w:firstLine="0"/>
-        <w:rPr>
-          <w:rFonts w:cs="Arial"/>
-          <w:szCs w:val="24"/>
-          <w:lang w:val="en-US"/>
-        </w:rPr>
-      </w:pPr>
-    </w:p>
-    <w:p>
-      <w:pPr>
-        <w:ind w:firstLine="0"/>
-        <w:rPr>
-          <w:rFonts w:cs="Arial"/>
-          <w:szCs w:val="24"/>
-          <w:lang w:val="en-US"/>
-        </w:rPr>
-      </w:pPr>
-    </w:p>
-    <w:p>
-      <w:pPr>
-        <w:ind w:firstLine="0"/>
-        <w:rPr>
-          <w:rFonts w:cs="Arial"/>
-          <w:szCs w:val="24"/>
-          <w:lang w:val="en-US"/>
-        </w:rPr>
-      </w:pPr>
-    </w:p>
-    <w:p>
-      <w:pPr>
-        <w:ind w:firstLine="0"/>
-        <w:rPr>
-          <w:rFonts w:cs="Arial"/>
-          <w:szCs w:val="24"/>
-          <w:lang w:val="en-US"/>
-        </w:rPr>
-      </w:pPr>
-    </w:p>
-    <w:p>
-      <w:pPr>
-        <w:ind w:firstLine="0"/>
-        <w:rPr>
-          <w:rFonts w:cs="Arial"/>
-          <w:szCs w:val="24"/>
-          <w:lang w:val="en-US"/>
-        </w:rPr>
-      </w:pPr>
-    </w:p>
-    <w:p>
-      <w:pPr>
-        <w:ind w:firstLine="0"/>
-        <w:rPr>
-          <w:rFonts w:cs="Arial"/>
-          <w:szCs w:val="24"/>
-          <w:lang w:val="en-US"/>
-        </w:rPr>
-      </w:pPr>
-    </w:p>
-    <w:p>
-      <w:pPr>
-        <w:ind w:firstLine="0"/>
-        <w:rPr>
-          <w:rFonts w:cs="Arial"/>
-          <w:szCs w:val="24"/>
-          <w:lang w:val="en-US"/>
-        </w:rPr>
-      </w:pPr>
-    </w:p>
-    <w:p>
-      <w:pPr>
-        <w:ind w:firstLine="0"/>
-        <w:rPr>
-          <w:rFonts w:cs="Arial"/>
-          <w:szCs w:val="24"/>
-          <w:lang w:val="en-US"/>
-        </w:rPr>
-      </w:pPr>
-    </w:p>
-    <w:p>
-      <w:pPr>
-        <w:ind w:firstLine="0"/>
-        <w:rPr>
-          <w:rFonts w:cs="Arial"/>
-          <w:szCs w:val="24"/>
-          <w:lang w:val="en-US"/>
-        </w:rPr>
-      </w:pPr>
-    </w:p>
-    <w:p>
-      <w:pPr>
-        <w:ind w:firstLine="0"/>
-        <w:rPr>
-          <w:rFonts w:cs="Arial"/>
-          <w:szCs w:val="24"/>
-          <w:lang w:val="en-US"/>
-        </w:rPr>
-      </w:pPr>
-    </w:p>
-    <w:p>
-      <w:pPr>
-        <w:ind w:firstLine="0"/>
-        <w:rPr>
-          <w:rFonts w:cs="Arial"/>
-          <w:szCs w:val="24"/>
-          <w:lang w:val="en-US"/>
-        </w:rPr>
-      </w:pPr>
-    </w:p>
-    <w:p>
-      <w:pPr>
-        <w:ind w:firstLine="0"/>
-        <w:rPr>
-          <w:rFonts w:cs="Arial"/>
-          <w:szCs w:val="24"/>
-          <w:lang w:val="en-US"/>
-        </w:rPr>
-      </w:pPr>
-    </w:p>
-    <w:p>
-      <w:pPr>
-        <w:ind w:firstLine="0"/>
-        <w:rPr>
-          <w:rFonts w:cs="Arial"/>
-          <w:szCs w:val="24"/>
-          <w:lang w:val="en-US"/>
-        </w:rPr>
-      </w:pPr>
-    </w:p>
-    <w:p>
-      <w:pPr>
-        <w:ind w:firstLine="0"/>
-        <w:rPr>
-          <w:rFonts w:cs="Arial"/>
-          <w:szCs w:val="24"/>
-          <w:lang w:val="en-US"/>
-        </w:rPr>
-      </w:pPr>
-    </w:p>
-    <w:p>
-      <w:pPr>
-        <w:ind w:firstLine="0"/>
-        <w:rPr>
-          <w:rFonts w:cs="Arial"/>
-          <w:szCs w:val="24"/>
-          <w:lang w:val="en-US"/>
-        </w:rPr>
-      </w:pPr>
-    </w:p>
-    <w:p>
-      <w:pPr>
-        <w:ind w:firstLine="0"/>
-        <w:rPr>
-          <w:rFonts w:cs="Arial"/>
-          <w:szCs w:val="24"/>
-          <w:lang w:val="en-US"/>
-        </w:rPr>
-      </w:pPr>
-    </w:p>
-    <w:p>
-      <w:pPr>
-        <w:ind w:firstLine="0"/>
-        <w:rPr>
-          <w:rFonts w:cs="Arial"/>
-          <w:szCs w:val="24"/>
-          <w:lang w:val="en-US"/>
-        </w:rPr>
-      </w:pPr>
-    </w:p>
-    <w:p>
-      <w:pPr>
-        <w:ind w:firstLine="0"/>
-        <w:rPr>
-          <w:rFonts w:cs="Arial"/>
-          <w:szCs w:val="24"/>
-          <w:lang w:val="en-US"/>
-        </w:rPr>
-      </w:pPr>
-    </w:p>
-    <w:p>
-      <w:pPr>
-        <w:ind w:firstLine="0"/>
-        <w:rPr>
-          <w:rFonts w:cs="Arial"/>
-          <w:szCs w:val="24"/>
-          <w:lang w:val="en-US"/>
-        </w:rPr>
-      </w:pPr>
-    </w:p>
-    <w:p>
-      <w:pPr>
-        <w:ind w:firstLine="0"/>
-        <w:rPr>
-          <w:rFonts w:cs="Arial"/>
-          <w:szCs w:val="24"/>
-          <w:lang w:val="en-US"/>
-        </w:rPr>
-      </w:pPr>
-    </w:p>
-    <w:p>
-      <w:pPr>
-        <w:ind w:firstLine="0"/>
-        <w:rPr>
-          <w:rFonts w:cs="Arial"/>
-          <w:szCs w:val="24"/>
-          <w:lang w:val="en-US"/>
-        </w:rPr>
-      </w:pPr>
-    </w:p>
-    <w:p>
-      <w:pPr>
-        <w:ind w:firstLine="0"/>
-        <w:rPr>
-          <w:rFonts w:cs="Arial"/>
-          <w:szCs w:val="24"/>
-          <w:lang w:val="en-US"/>
-        </w:rPr>
-      </w:pPr>
-    </w:p>
-    <w:p>
-      <w:pPr>
-        <w:ind w:firstLine="0"/>
-        <w:rPr>
-          <w:rFonts w:cs="Arial"/>
-          <w:szCs w:val="24"/>
-          <w:lang w:val="en-US"/>
-        </w:rPr>
-      </w:pPr>
-    </w:p>
-    <w:p>
-      <w:pPr>
-        <w:ind w:firstLine="0"/>
-        <w:rPr>
-          <w:rFonts w:cs="Arial"/>
-          <w:szCs w:val="24"/>
-          <w:lang w:val="en-US"/>
-        </w:rPr>
-      </w:pPr>
-    </w:p>
-    <w:p>
-      <w:pPr>
-        <w:pStyle w:val="Ttulo1"/>
-      </w:pPr>
-      <w:bookmarkStart w:id="48" w:name="_Toc181135443"/>
-      <w:r>
-        <w:lastRenderedPageBreak/>
-        <w:t>Banco de Dados</w:t>
-      </w:r>
-      <w:bookmarkEnd w:id="48"/>
-    </w:p>
-    <w:p>
-      <w:pPr>
-        <w:ind w:firstLine="0"/>
-        <w:rPr>
-          <w:rFonts w:cs="Arial"/>
-          <w:szCs w:val="24"/>
-          <w:lang w:val="en-US"/>
-        </w:rPr>
-      </w:pPr>
-    </w:p>
-    <w:p>
-      <w:pPr>
-        <w:pStyle w:val="Ttulo2"/>
-        <w:rPr>
-          <w:lang w:val="en-US"/>
-        </w:rPr>
-      </w:pPr>
-      <w:bookmarkStart w:id="49" w:name="_Toc181135444"/>
-      <w:r>
-        <w:rPr>
-          <w:lang w:val="en-US"/>
-        </w:rPr>
-        <w:t>Diagrama Entidade Relacionamento</w:t>
-      </w:r>
-      <w:bookmarkEnd w:id="49"/>
-    </w:p>
-    <w:p>
-      <w:pPr>
-        <w:ind w:firstLine="0"/>
-        <w:rPr>
-          <w:rFonts w:cs="Arial"/>
-          <w:szCs w:val="24"/>
-          <w:lang w:val="en-US"/>
-        </w:rPr>
-      </w:pPr>
-    </w:p>
-    <w:p>
-      <w:pPr>
-        <w:ind w:left="576" w:firstLine="0"/>
-        <w:rPr>
-          <w:rFonts w:cs="Arial"/>
-          <w:szCs w:val="24"/>
-          <w:lang w:val="en-US"/>
-        </w:rPr>
-      </w:pPr>
-      <w:r>
-        <w:rPr>
-          <w:rFonts w:cs="Arial"/>
-          <w:szCs w:val="24"/>
-          <w:lang w:val="en-US"/>
-        </w:rPr>
-        <w:t>Um diagrama entidade relacionamento, ou DER, abreviando, se trata de uma representação</w:t>
-      </w:r>
-      <w:r>
-        <w:rPr>
-          <w:rFonts w:cs="Arial"/>
-          <w:szCs w:val="24"/>
-          <w:lang w:val="en-US"/>
-        </w:rPr>
-        <w:t xml:space="preserve"> gráfica</w:t>
-      </w:r>
-      <w:r>
-        <w:rPr>
-          <w:rFonts w:cs="Arial"/>
-          <w:szCs w:val="24"/>
-          <w:lang w:val="en-US"/>
-        </w:rPr>
-        <w:t xml:space="preserve"> abstrata de um banco de dados, ou seja, o banco de dados real ainda não existe nesta etapa. Veja a seguir, o DER</w:t>
-      </w:r>
-      <w:r>
-        <w:rPr>
-          <w:rFonts w:cs="Arial"/>
-          <w:szCs w:val="24"/>
-          <w:lang w:val="en-US"/>
-        </w:rPr>
-        <w:t xml:space="preserve"> do banco de dados</w:t>
-      </w:r>
-      <w:r>
-        <w:rPr>
-          <w:rFonts w:cs="Arial"/>
-          <w:szCs w:val="24"/>
-          <w:lang w:val="en-US"/>
-        </w:rPr>
-        <w:t xml:space="preserve"> do Agenda Fatec.</w:t>
-      </w:r>
-    </w:p>
-    <w:p>
-      <w:pPr>
-        <w:ind w:firstLine="0"/>
-        <w:rPr>
-          <w:rFonts w:cs="Arial"/>
-          <w:szCs w:val="24"/>
-          <w:lang w:val="en-US"/>
-        </w:rPr>
-      </w:pPr>
-    </w:p>
-    <w:p>
-      <w:pPr>
         <w:pStyle w:val="Legenda"/>
+        <w:spacing w:after="0"/>
         <w:jc w:val="center"/>
         <w:rPr>
           <w:b/>
@@ -13898,6 +12879,410 @@
           <w:szCs w:val="24"/>
         </w:rPr>
         <w:t>3</w:t>
+      </w:r>
+      <w:r>
+        <w:rPr>
+          <w:b/>
+          <w:i w:val="0"/>
+          <w:color w:val="000000" w:themeColor="text1"/>
+          <w:sz w:val="24"/>
+          <w:szCs w:val="24"/>
+        </w:rPr>
+        <w:t xml:space="preserve"> </w:t>
+      </w:r>
+      <w:r>
+        <w:rPr>
+          <w:b/>
+          <w:i w:val="0"/>
+          <w:color w:val="000000" w:themeColor="text1"/>
+          <w:sz w:val="24"/>
+          <w:szCs w:val="24"/>
+        </w:rPr>
+        <w:t>-</w:t>
+      </w:r>
+      <w:r>
+        <w:rPr>
+          <w:b/>
+          <w:i w:val="0"/>
+          <w:color w:val="000000" w:themeColor="text1"/>
+          <w:sz w:val="24"/>
+          <w:szCs w:val="24"/>
+        </w:rPr>
+        <w:t xml:space="preserve"> </w:t>
+      </w:r>
+      <w:r>
+        <w:rPr>
+          <w:b/>
+          <w:i w:val="0"/>
+          <w:color w:val="000000" w:themeColor="text1"/>
+          <w:sz w:val="24"/>
+          <w:szCs w:val="24"/>
+        </w:rPr>
+        <w:t>Diagrama de Classes</w:t>
+      </w:r>
+    </w:p>
+    <w:p>
+      <w:pPr>
+        <w:jc w:val="center"/>
+        <w:rPr>
+          <w:rFonts w:cs="Arial"/>
+          <w:noProof/>
+        </w:rPr>
+      </w:pPr>
+    </w:p>
+    <w:p>
+      <w:pPr>
+        <w:jc w:val="center"/>
+        <w:rPr>
+          <w:rFonts w:cs="Arial"/>
+        </w:rPr>
+      </w:pPr>
+      <w:r>
+        <w:rPr>
+          <w:rFonts w:cs="Arial"/>
+          <w:noProof/>
+        </w:rPr>
+        <w:drawing>
+          <wp:inline distT="0" distB="0" distL="0" distR="0" wp14:anchorId="4003D2E7" wp14:editId="17315F17">
+            <wp:extent cx="5760720" cy="4691181"/>
+            <wp:effectExtent l="19050" t="19050" r="11430" b="14605"/>
+            <wp:docPr id="22" name="Imagem 22" descr="C:\Users\Evandro\AppData\Local\Microsoft\Windows\INetCache\Content.MSO\E6E32C48.tmp"/>
+            <wp:cNvGraphicFramePr>
+              <a:graphicFrameLocks xmlns:a="http://schemas.openxmlformats.org/drawingml/2006/main" noChangeAspect="1"/>
+            </wp:cNvGraphicFramePr>
+            <a:graphic xmlns:a="http://schemas.openxmlformats.org/drawingml/2006/main">
+              <a:graphicData uri="http://schemas.openxmlformats.org/drawingml/2006/picture">
+                <pic:pic xmlns:pic="http://schemas.openxmlformats.org/drawingml/2006/picture">
+                  <pic:nvPicPr>
+                    <pic:cNvPr id="0" name="Picture 7" descr="C:\Users\Evandro\AppData\Local\Microsoft\Windows\INetCache\Content.MSO\E6E32C48.tmp"/>
+                    <pic:cNvPicPr>
+                      <a:picLocks noChangeAspect="1" noChangeArrowheads="1"/>
+                    </pic:cNvPicPr>
+                  </pic:nvPicPr>
+                  <pic:blipFill>
+                    <a:blip r:embed="rId15">
+                      <a:extLst>
+                        <a:ext uri="{28A0092B-C50C-407E-A947-70E740481C1C}">
+                          <a14:useLocalDpi xmlns:a14="http://schemas.microsoft.com/office/drawing/2010/main" val="0"/>
+                        </a:ext>
+                      </a:extLst>
+                    </a:blip>
+                    <a:srcRect/>
+                    <a:stretch>
+                      <a:fillRect/>
+                    </a:stretch>
+                  </pic:blipFill>
+                  <pic:spPr bwMode="auto">
+                    <a:xfrm>
+                      <a:off x="0" y="0"/>
+                      <a:ext cx="5760720" cy="4691181"/>
+                    </a:xfrm>
+                    <a:prstGeom prst="rect">
+                      <a:avLst/>
+                    </a:prstGeom>
+                    <a:noFill/>
+                    <a:ln>
+                      <a:solidFill>
+                        <a:schemeClr val="tx1"/>
+                      </a:solidFill>
+                    </a:ln>
+                  </pic:spPr>
+                </pic:pic>
+              </a:graphicData>
+            </a:graphic>
+          </wp:inline>
+        </w:drawing>
+      </w:r>
+    </w:p>
+    <w:p>
+      <w:pPr>
+        <w:jc w:val="center"/>
+        <w:rPr>
+          <w:rFonts w:cs="Arial"/>
+        </w:rPr>
+      </w:pPr>
+    </w:p>
+    <w:p>
+      <w:pPr>
+        <w:jc w:val="center"/>
+        <w:rPr>
+          <w:rFonts w:cs="Arial"/>
+          <w:sz w:val="20"/>
+          <w:szCs w:val="16"/>
+          <w:lang w:val="en-US"/>
+        </w:rPr>
+      </w:pPr>
+      <w:r>
+        <w:rPr>
+          <w:rFonts w:cs="Arial"/>
+          <w:sz w:val="20"/>
+          <w:szCs w:val="16"/>
+          <w:lang w:val="en-US"/>
+        </w:rPr>
+        <w:t xml:space="preserve">Fonte: </w:t>
+      </w:r>
+      <w:r>
+        <w:rPr>
+          <w:rFonts w:cs="Arial"/>
+          <w:sz w:val="20"/>
+        </w:rPr>
+        <w:t>os autores</w:t>
+      </w:r>
+      <w:r>
+        <w:rPr>
+          <w:rFonts w:cs="Arial"/>
+          <w:sz w:val="20"/>
+          <w:szCs w:val="16"/>
+          <w:lang w:val="en-US"/>
+        </w:rPr>
+        <w:t>.</w:t>
+      </w:r>
+    </w:p>
+    <w:p>
+      <w:pPr>
+        <w:ind w:firstLine="0"/>
+        <w:rPr>
+          <w:rFonts w:cs="Arial"/>
+          <w:szCs w:val="24"/>
+          <w:lang w:val="en-US"/>
+        </w:rPr>
+      </w:pPr>
+    </w:p>
+    <w:p>
+      <w:pPr>
+        <w:ind w:firstLine="0"/>
+        <w:rPr>
+          <w:rFonts w:cs="Arial"/>
+          <w:szCs w:val="24"/>
+          <w:lang w:val="en-US"/>
+        </w:rPr>
+      </w:pPr>
+    </w:p>
+    <w:p>
+      <w:pPr>
+        <w:ind w:firstLine="0"/>
+        <w:rPr>
+          <w:rFonts w:cs="Arial"/>
+          <w:szCs w:val="24"/>
+          <w:lang w:val="en-US"/>
+        </w:rPr>
+      </w:pPr>
+    </w:p>
+    <w:p>
+      <w:pPr>
+        <w:ind w:firstLine="0"/>
+        <w:rPr>
+          <w:rFonts w:cs="Arial"/>
+          <w:szCs w:val="24"/>
+          <w:lang w:val="en-US"/>
+        </w:rPr>
+      </w:pPr>
+    </w:p>
+    <w:p>
+      <w:pPr>
+        <w:ind w:firstLine="0"/>
+        <w:rPr>
+          <w:rFonts w:cs="Arial"/>
+          <w:szCs w:val="24"/>
+          <w:lang w:val="en-US"/>
+        </w:rPr>
+      </w:pPr>
+    </w:p>
+    <w:p>
+      <w:pPr>
+        <w:ind w:firstLine="0"/>
+        <w:rPr>
+          <w:rFonts w:cs="Arial"/>
+          <w:szCs w:val="24"/>
+          <w:lang w:val="en-US"/>
+        </w:rPr>
+      </w:pPr>
+    </w:p>
+    <w:p>
+      <w:pPr>
+        <w:ind w:firstLine="0"/>
+        <w:rPr>
+          <w:rFonts w:cs="Arial"/>
+          <w:szCs w:val="24"/>
+          <w:lang w:val="en-US"/>
+        </w:rPr>
+      </w:pPr>
+    </w:p>
+    <w:p>
+      <w:pPr>
+        <w:ind w:firstLine="0"/>
+        <w:rPr>
+          <w:rFonts w:cs="Arial"/>
+          <w:szCs w:val="24"/>
+          <w:lang w:val="en-US"/>
+        </w:rPr>
+      </w:pPr>
+    </w:p>
+    <w:p>
+      <w:pPr>
+        <w:ind w:firstLine="0"/>
+        <w:rPr>
+          <w:rFonts w:cs="Arial"/>
+          <w:szCs w:val="24"/>
+          <w:lang w:val="en-US"/>
+        </w:rPr>
+      </w:pPr>
+    </w:p>
+    <w:p>
+      <w:pPr>
+        <w:pStyle w:val="Ttulo1"/>
+      </w:pPr>
+      <w:bookmarkStart w:id="48" w:name="_Toc182186949"/>
+      <w:r>
+        <w:lastRenderedPageBreak/>
+        <w:t>Banco de Dados</w:t>
+      </w:r>
+      <w:bookmarkEnd w:id="48"/>
+    </w:p>
+    <w:p>
+      <w:pPr>
+        <w:ind w:firstLine="0"/>
+        <w:rPr>
+          <w:rFonts w:cs="Arial"/>
+          <w:szCs w:val="24"/>
+          <w:lang w:val="en-US"/>
+        </w:rPr>
+      </w:pPr>
+    </w:p>
+    <w:p>
+      <w:pPr>
+        <w:pStyle w:val="Ttulo2"/>
+        <w:rPr>
+          <w:lang w:val="en-US"/>
+        </w:rPr>
+      </w:pPr>
+      <w:bookmarkStart w:id="49" w:name="_Toc182186950"/>
+      <w:r>
+        <w:rPr>
+          <w:lang w:val="en-US"/>
+        </w:rPr>
+        <w:t>Diagrama Entidade Relacionamento</w:t>
+      </w:r>
+      <w:bookmarkEnd w:id="49"/>
+    </w:p>
+    <w:p>
+      <w:pPr>
+        <w:ind w:firstLine="0"/>
+        <w:rPr>
+          <w:rFonts w:cs="Arial"/>
+          <w:szCs w:val="24"/>
+          <w:lang w:val="en-US"/>
+        </w:rPr>
+      </w:pPr>
+    </w:p>
+    <w:p>
+      <w:pPr>
+        <w:ind w:left="576" w:firstLine="0"/>
+        <w:rPr>
+          <w:rFonts w:cs="Arial"/>
+          <w:szCs w:val="24"/>
+          <w:lang w:val="en-US"/>
+        </w:rPr>
+      </w:pPr>
+      <w:r>
+        <w:rPr>
+          <w:rFonts w:cs="Arial"/>
+          <w:szCs w:val="24"/>
+          <w:lang w:val="en-US"/>
+        </w:rPr>
+        <w:t>Um diagrama entidade relacionamento, ou DER, abreviando, se trata de uma representação</w:t>
+      </w:r>
+      <w:r>
+        <w:rPr>
+          <w:rFonts w:cs="Arial"/>
+          <w:szCs w:val="24"/>
+          <w:lang w:val="en-US"/>
+        </w:rPr>
+        <w:t xml:space="preserve"> gráfica</w:t>
+      </w:r>
+      <w:r>
+        <w:rPr>
+          <w:rFonts w:cs="Arial"/>
+          <w:szCs w:val="24"/>
+          <w:lang w:val="en-US"/>
+        </w:rPr>
+        <w:t xml:space="preserve"> abstrata de um banco de dados, ou seja, o banco de dados real ainda não existe nesta etapa. Veja</w:t>
+      </w:r>
+      <w:r>
+        <w:rPr>
+          <w:rFonts w:cs="Arial"/>
+          <w:szCs w:val="24"/>
+          <w:lang w:val="en-US"/>
+        </w:rPr>
+        <w:t xml:space="preserve"> na Figura 04, que se encontra</w:t>
+      </w:r>
+      <w:r>
+        <w:rPr>
+          <w:rFonts w:cs="Arial"/>
+          <w:szCs w:val="24"/>
+          <w:lang w:val="en-US"/>
+        </w:rPr>
+        <w:t xml:space="preserve"> a seguir, o DER</w:t>
+      </w:r>
+      <w:r>
+        <w:rPr>
+          <w:rFonts w:cs="Arial"/>
+          <w:szCs w:val="24"/>
+          <w:lang w:val="en-US"/>
+        </w:rPr>
+        <w:t xml:space="preserve"> do banco de dados</w:t>
+      </w:r>
+      <w:r>
+        <w:rPr>
+          <w:rFonts w:cs="Arial"/>
+          <w:szCs w:val="24"/>
+          <w:lang w:val="en-US"/>
+        </w:rPr>
+        <w:t xml:space="preserve"> do Agenda Fatec.</w:t>
+      </w:r>
+    </w:p>
+    <w:p>
+      <w:pPr>
+        <w:ind w:firstLine="0"/>
+        <w:rPr>
+          <w:rFonts w:cs="Arial"/>
+          <w:szCs w:val="24"/>
+          <w:lang w:val="en-US"/>
+        </w:rPr>
+      </w:pPr>
+    </w:p>
+    <w:p>
+      <w:pPr>
+        <w:pStyle w:val="Legenda"/>
+        <w:spacing w:after="0"/>
+        <w:jc w:val="center"/>
+        <w:rPr>
+          <w:b/>
+          <w:i w:val="0"/>
+          <w:color w:val="000000" w:themeColor="text1"/>
+          <w:sz w:val="24"/>
+          <w:szCs w:val="24"/>
+        </w:rPr>
+      </w:pPr>
+      <w:r>
+        <w:rPr>
+          <w:b/>
+          <w:i w:val="0"/>
+          <w:color w:val="000000" w:themeColor="text1"/>
+          <w:sz w:val="24"/>
+          <w:szCs w:val="24"/>
+        </w:rPr>
+        <w:t>Figura 0</w:t>
+      </w:r>
+      <w:r>
+        <w:rPr>
+          <w:b/>
+          <w:i w:val="0"/>
+          <w:color w:val="000000" w:themeColor="text1"/>
+          <w:sz w:val="24"/>
+          <w:szCs w:val="24"/>
+        </w:rPr>
+        <w:t>4</w:t>
       </w:r>
       <w:r>
         <w:rPr>
@@ -13956,7 +13341,7 @@
                     </pic:cNvPicPr>
                   </pic:nvPicPr>
                   <pic:blipFill>
-                    <a:blip r:embed="rId15">
+                    <a:blip r:embed="rId16">
                       <a:extLst>
                         <a:ext uri="{28A0092B-C50C-407E-A947-70E740481C1C}">
                           <a14:useLocalDpi xmlns:a14="http://schemas.microsoft.com/office/drawing/2010/main" val="0"/>
@@ -14051,7 +13436,7 @@
           <w:lang w:val="en-US"/>
         </w:rPr>
       </w:pPr>
-      <w:bookmarkStart w:id="50" w:name="_Toc181135445"/>
+      <w:bookmarkStart w:id="50" w:name="_Toc182186951"/>
       <w:r>
         <w:rPr>
           <w:lang w:val="en-US"/>
@@ -14101,7 +13486,23 @@
           <w:szCs w:val="24"/>
           <w:lang w:val="en-US"/>
         </w:rPr>
-        <w:t xml:space="preserve">. Veja a seguir, o </w:t>
+        <w:t xml:space="preserve">. Veja </w:t>
+      </w:r>
+      <w:r>
+        <w:rPr>
+          <w:rFonts w:cs="Arial"/>
+          <w:szCs w:val="24"/>
+          <w:lang w:val="en-US"/>
+        </w:rPr>
+        <w:t xml:space="preserve">na Figura 05, que se encontra </w:t>
+      </w:r>
+      <w:r>
+        <w:rPr>
+          <w:rFonts w:cs="Arial"/>
+          <w:szCs w:val="24"/>
+          <w:lang w:val="en-US"/>
+        </w:rPr>
+        <w:t xml:space="preserve">a seguir, o </w:t>
       </w:r>
       <w:r>
         <w:rPr>
@@ -14173,6 +13574,7 @@
     <w:p>
       <w:pPr>
         <w:pStyle w:val="Legenda"/>
+        <w:spacing w:after="0"/>
         <w:jc w:val="center"/>
         <w:rPr>
           <w:b/>
@@ -14201,7 +13603,7 @@
           <w:sz w:val="24"/>
           <w:szCs w:val="24"/>
         </w:rPr>
-        <w:t>4</w:t>
+        <w:t>5</w:t>
       </w:r>
       <w:r>
         <w:rPr>
@@ -14280,7 +13682,7 @@
                     <pic:cNvPicPr/>
                   </pic:nvPicPr>
                   <pic:blipFill>
-                    <a:blip r:embed="rId16"/>
+                    <a:blip r:embed="rId17"/>
                     <a:stretch>
                       <a:fillRect/>
                     </a:stretch>
@@ -14438,7 +13840,7 @@
           <w:szCs w:val="24"/>
         </w:rPr>
       </w:pPr>
-      <w:bookmarkStart w:id="51" w:name="_Toc181135446"/>
+      <w:bookmarkStart w:id="51" w:name="_Toc182186952"/>
       <w:r>
         <w:rPr>
           <w:rFonts w:cs="Arial"/>
@@ -14462,7 +13864,7 @@
       <w:pPr>
         <w:pStyle w:val="Ttulo2"/>
       </w:pPr>
-      <w:bookmarkStart w:id="52" w:name="_Toc181135447"/>
+      <w:bookmarkStart w:id="52" w:name="_Toc182186953"/>
       <w:r>
         <w:t xml:space="preserve">Paleta de </w:t>
       </w:r>
@@ -14513,7 +13915,37 @@
         <w:rPr>
           <w:rFonts w:cs="Arial"/>
         </w:rPr>
-        <w:t>iguras 02, 03 e 04</w:t>
+        <w:t>iguras 0</w:t>
+      </w:r>
+      <w:r>
+        <w:rPr>
+          <w:rFonts w:cs="Arial"/>
+        </w:rPr>
+        <w:t>6</w:t>
+      </w:r>
+      <w:r>
+        <w:rPr>
+          <w:rFonts w:cs="Arial"/>
+        </w:rPr>
+        <w:t>, 0</w:t>
+      </w:r>
+      <w:r>
+        <w:rPr>
+          <w:rFonts w:cs="Arial"/>
+        </w:rPr>
+        <w:t>7, 08</w:t>
+      </w:r>
+      <w:r>
+        <w:rPr>
+          <w:rFonts w:cs="Arial"/>
+        </w:rPr>
+        <w:t xml:space="preserve"> e 0</w:t>
+      </w:r>
+      <w:r>
+        <w:rPr>
+          <w:rFonts w:cs="Arial"/>
+        </w:rPr>
+        <w:t>9</w:t>
       </w:r>
       <w:r>
         <w:rPr>
@@ -14704,6 +14136,7 @@
     <w:p>
       <w:pPr>
         <w:pStyle w:val="Legenda"/>
+        <w:spacing w:after="0"/>
         <w:jc w:val="center"/>
         <w:rPr>
           <w:b/>
@@ -14741,7 +14174,7 @@
           <w:sz w:val="24"/>
           <w:szCs w:val="24"/>
         </w:rPr>
-        <w:t>5</w:t>
+        <w:t>6</w:t>
       </w:r>
       <w:r>
         <w:rPr>
@@ -14965,6 +14398,7 @@
     <w:p>
       <w:pPr>
         <w:pStyle w:val="Legenda"/>
+        <w:spacing w:after="0"/>
         <w:jc w:val="center"/>
         <w:rPr>
           <w:b/>
@@ -14982,7 +14416,7 @@
           <w:sz w:val="24"/>
           <w:szCs w:val="24"/>
         </w:rPr>
-        <w:t xml:space="preserve">Figura </w:t>
+        <w:t>Figura 0</w:t>
       </w:r>
       <w:r>
         <w:rPr>
@@ -14992,7 +14426,7 @@
           <w:sz w:val="24"/>
           <w:szCs w:val="24"/>
         </w:rPr>
-        <w:t>0</w:t>
+        <w:t>7</w:t>
       </w:r>
       <w:r>
         <w:rPr>
@@ -15002,7 +14436,230 @@
           <w:sz w:val="24"/>
           <w:szCs w:val="24"/>
         </w:rPr>
-        <w:t>6</w:t>
+        <w:t xml:space="preserve"> - </w:t>
+      </w:r>
+      <w:r>
+        <w:rPr>
+          <w:b/>
+          <w:i w:val="0"/>
+          <w:color w:val="000000" w:themeColor="text1"/>
+          <w:sz w:val="24"/>
+          <w:szCs w:val="24"/>
+        </w:rPr>
+        <w:t>Azul</w:t>
+      </w:r>
+      <w:r>
+        <w:rPr>
+          <w:b/>
+          <w:i w:val="0"/>
+          <w:color w:val="000000" w:themeColor="text1"/>
+          <w:sz w:val="24"/>
+          <w:szCs w:val="24"/>
+        </w:rPr>
+        <w:t xml:space="preserve"> - Centro Paula Souza (CPS)</w:t>
+      </w:r>
+    </w:p>
+    <w:p/>
+    <w:p>
+      <w:pPr>
+        <w:ind w:firstLine="0"/>
+        <w:jc w:val="center"/>
+        <w:rPr>
+          <w:i/>
+          <w:sz w:val="20"/>
+        </w:rPr>
+      </w:pPr>
+      <w:r>
+        <w:rPr>
+          <w:noProof/>
+        </w:rPr>
+        <mc:AlternateContent>
+          <mc:Choice Requires="wps">
+            <w:drawing>
+              <wp:anchor distT="0" distB="0" distL="114300" distR="114300" simplePos="0" relativeHeight="251671552" behindDoc="0" locked="0" layoutInCell="1" allowOverlap="1" wp14:anchorId="625860E5" wp14:editId="5FC96DFE">
+                <wp:simplePos x="0" y="0"/>
+                <wp:positionH relativeFrom="column">
+                  <wp:posOffset>2379057</wp:posOffset>
+                </wp:positionH>
+                <wp:positionV relativeFrom="paragraph">
+                  <wp:posOffset>11945</wp:posOffset>
+                </wp:positionV>
+                <wp:extent cx="1448172" cy="1498972"/>
+                <wp:effectExtent l="0" t="0" r="19050" b="25400"/>
+                <wp:wrapNone/>
+                <wp:docPr id="15" name="Retângulo: Cantos Arredondados 15"/>
+                <wp:cNvGraphicFramePr/>
+                <a:graphic xmlns:a="http://schemas.openxmlformats.org/drawingml/2006/main">
+                  <a:graphicData uri="http://schemas.microsoft.com/office/word/2010/wordprocessingShape">
+                    <wps:wsp>
+                      <wps:cNvSpPr/>
+                      <wps:spPr>
+                        <a:xfrm>
+                          <a:off x="0" y="0"/>
+                          <a:ext cx="1448172" cy="1498972"/>
+                        </a:xfrm>
+                        <a:prstGeom prst="roundRect">
+                          <a:avLst/>
+                        </a:prstGeom>
+                        <a:solidFill>
+                          <a:srgbClr val="005C6D"/>
+                        </a:solidFill>
+                        <a:ln w="19050">
+                          <a:solidFill>
+                            <a:schemeClr val="tx1"/>
+                          </a:solidFill>
+                        </a:ln>
+                      </wps:spPr>
+                      <wps:style>
+                        <a:lnRef idx="2">
+                          <a:schemeClr val="accent1">
+                            <a:shade val="50000"/>
+                          </a:schemeClr>
+                        </a:lnRef>
+                        <a:fillRef idx="1">
+                          <a:schemeClr val="accent1"/>
+                        </a:fillRef>
+                        <a:effectRef idx="0">
+                          <a:schemeClr val="accent1"/>
+                        </a:effectRef>
+                        <a:fontRef idx="minor">
+                          <a:schemeClr val="lt1"/>
+                        </a:fontRef>
+                      </wps:style>
+                      <wps:txbx>
+                        <w:txbxContent>
+                          <w:p>
+                            <w:pPr>
+                              <w:ind w:firstLine="0"/>
+                              <w:jc w:val="center"/>
+                            </w:pPr>
+                            <w:r>
+                              <w:t>#</w:t>
+                            </w:r>
+                            <w:r>
+                              <w:t>005C6D</w:t>
+                            </w:r>
+                          </w:p>
+                        </w:txbxContent>
+                      </wps:txbx>
+                      <wps:bodyPr rot="0" spcFirstLastPara="0" vertOverflow="overflow" horzOverflow="overflow" vert="horz" wrap="square" lIns="91440" tIns="45720" rIns="91440" bIns="45720" numCol="1" spcCol="0" rtlCol="0" fromWordArt="0" anchor="ctr" anchorCtr="0" forceAA="0" compatLnSpc="1">
+                        <a:prstTxWarp prst="textNoShape">
+                          <a:avLst/>
+                        </a:prstTxWarp>
+                        <a:noAutofit/>
+                      </wps:bodyPr>
+                    </wps:wsp>
+                  </a:graphicData>
+                </a:graphic>
+                <wp14:sizeRelH relativeFrom="margin">
+                  <wp14:pctWidth>0</wp14:pctWidth>
+                </wp14:sizeRelH>
+                <wp14:sizeRelV relativeFrom="margin">
+                  <wp14:pctHeight>0</wp14:pctHeight>
+                </wp14:sizeRelV>
+              </wp:anchor>
+            </w:drawing>
+          </mc:Choice>
+          <mc:Fallback>
+            <w:pict>
+              <v:roundrect w14:anchorId="625860E5" id="Retângulo: Cantos Arredondados 15" o:spid="_x0000_s1027" style="position:absolute;left:0;text-align:left;margin-left:187.35pt;margin-top:.95pt;width:114.05pt;height:118.05pt;z-index:251671552;visibility:visible;mso-wrap-style:square;mso-width-percent:0;mso-height-percent:0;mso-wrap-distance-left:9pt;mso-wrap-distance-top:0;mso-wrap-distance-right:9pt;mso-wrap-distance-bottom:0;mso-position-horizontal:absolute;mso-position-horizontal-relative:text;mso-position-vertical:absolute;mso-position-vertical-relative:text;mso-width-percent:0;mso-height-percent:0;mso-width-relative:margin;mso-height-relative:margin;v-text-anchor:middle" arcsize="10923f" o:gfxdata="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" fillcolor="#005c6d" strokecolor="black [3213]" strokeweight="1.5pt">
+                <v:textbox>
+                  <w:txbxContent>
+                    <w:p>
+                      <w:pPr>
+                        <w:ind w:firstLine="0"/>
+                        <w:jc w:val="center"/>
+                      </w:pPr>
+                      <w:r>
+                        <w:t>#</w:t>
+                      </w:r>
+                      <w:r>
+                        <w:t>005C6D</w:t>
+                      </w:r>
+                    </w:p>
+                  </w:txbxContent>
+                </v:textbox>
+              </v:roundrect>
+            </w:pict>
+          </mc:Fallback>
+        </mc:AlternateContent>
+      </w:r>
+    </w:p>
+    <w:p/>
+    <w:p/>
+    <w:p/>
+    <w:p/>
+    <w:p/>
+    <w:p/>
+    <w:p>
+      <w:pPr>
+        <w:pStyle w:val="Legenda"/>
+        <w:keepNext/>
+        <w:spacing w:after="0"/>
+        <w:jc w:val="center"/>
+        <w:rPr>
+          <w:i w:val="0"/>
+          <w:color w:val="000000" w:themeColor="text1"/>
+          <w:sz w:val="20"/>
+        </w:rPr>
+      </w:pPr>
+      <w:r>
+        <w:rPr>
+          <w:i w:val="0"/>
+          <w:color w:val="000000" w:themeColor="text1"/>
+          <w:sz w:val="20"/>
+        </w:rPr>
+        <w:t>Fonte: Centro Paula Souza.</w:t>
+      </w:r>
+    </w:p>
+    <w:p/>
+    <w:p/>
+    <w:p/>
+    <w:p/>
+    <w:p/>
+    <w:p>
+      <w:pPr>
+        <w:pStyle w:val="Legenda"/>
+        <w:spacing w:after="0"/>
+        <w:jc w:val="center"/>
+        <w:rPr>
+          <w:b/>
+          <w:i w:val="0"/>
+          <w:color w:val="000000" w:themeColor="text1"/>
+          <w:sz w:val="24"/>
+          <w:szCs w:val="24"/>
+        </w:rPr>
+      </w:pPr>
+      <w:r>
+        <w:rPr>
+          <w:b/>
+          <w:i w:val="0"/>
+          <w:color w:val="000000" w:themeColor="text1"/>
+          <w:sz w:val="24"/>
+          <w:szCs w:val="24"/>
+        </w:rPr>
+        <w:lastRenderedPageBreak/>
+        <w:t xml:space="preserve">Figura </w:t>
+      </w:r>
+      <w:r>
+        <w:rPr>
+          <w:b/>
+          <w:i w:val="0"/>
+          <w:color w:val="000000" w:themeColor="text1"/>
+          <w:sz w:val="24"/>
+          <w:szCs w:val="24"/>
+        </w:rPr>
+        <w:t>0</w:t>
+      </w:r>
+      <w:r>
+        <w:rPr>
+          <w:b/>
+          <w:i w:val="0"/>
+          <w:color w:val="000000" w:themeColor="text1"/>
+          <w:sz w:val="24"/>
+          <w:szCs w:val="24"/>
+        </w:rPr>
+        <w:t>8</w:t>
       </w:r>
       <w:r>
         <w:rPr>
@@ -15145,7 +14802,7 @@
           </mc:Choice>
           <mc:Fallback>
             <w:pict>
-              <v:roundrect w14:anchorId="728B0AE0" id="Retângulo: Cantos Arredondados 13" o:spid="_x0000_s1027" style="position:absolute;left:0;text-align:left;margin-left:187.05pt;margin-top:.1pt;width:114.05pt;height:118.05pt;z-index:251667456;visibility:visible;mso-wrap-style:square;mso-width-percent:0;mso-height-percent:0;mso-wrap-distance-left:9pt;mso-wrap-distance-top:0;mso-wrap-distance-right:9pt;mso-wrap-distance-bottom:0;mso-position-horizontal:absolute;mso-position-horizontal-relative:text;mso-position-vertical:absolute;mso-position-vertical-relative:text;mso-width-percent:0;mso-height-percent:0;mso-width-relative:margin;mso-height-relative:margin;v-text-anchor:middle" arcsize="10923f" o:gfxdata="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" fillcolor="black" strokecolor="black [3213]" strokeweight="1.5pt">
+              <v:roundrect w14:anchorId="728B0AE0" id="Retângulo: Cantos Arredondados 13" o:spid="_x0000_s1028" style="position:absolute;left:0;text-align:left;margin-left:187.05pt;margin-top:.1pt;width:114.05pt;height:118.05pt;z-index:251667456;visibility:visible;mso-wrap-style:square;mso-width-percent:0;mso-height-percent:0;mso-wrap-distance-left:9pt;mso-wrap-distance-top:0;mso-wrap-distance-right:9pt;mso-wrap-distance-bottom:0;mso-position-horizontal:absolute;mso-position-horizontal-relative:text;mso-position-vertical:absolute;mso-position-vertical-relative:text;mso-width-percent:0;mso-height-percent:0;mso-width-relative:margin;mso-height-relative:margin;v-text-anchor:middle" arcsize="10923f" o:gfxdata="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" fillcolor="black" strokecolor="black [3213]" strokeweight="1.5pt">
                 <v:textbox>
                   <w:txbxContent>
                     <w:p>
@@ -15273,13 +14930,15 @@
         <w:t>.</w:t>
       </w:r>
     </w:p>
-    <w:p/>
-    <w:p/>
-    <w:p/>
-    <w:p/>
+    <w:p>
+      <w:pPr>
+        <w:ind w:firstLine="0"/>
+      </w:pPr>
+    </w:p>
     <w:p>
       <w:pPr>
         <w:pStyle w:val="Legenda"/>
+        <w:spacing w:after="0"/>
         <w:jc w:val="center"/>
         <w:rPr>
           <w:b/>
@@ -15297,7 +14956,6 @@
           <w:sz w:val="24"/>
           <w:szCs w:val="24"/>
         </w:rPr>
-        <w:lastRenderedPageBreak/>
         <w:t xml:space="preserve">Figura </w:t>
       </w:r>
       <w:r>
@@ -15318,7 +14976,7 @@
           <w:sz w:val="24"/>
           <w:szCs w:val="24"/>
         </w:rPr>
-        <w:t>7</w:t>
+        <w:t>9</w:t>
       </w:r>
       <w:r>
         <w:rPr>
@@ -15467,7 +15125,7 @@
           </mc:Choice>
           <mc:Fallback>
             <w:pict>
-              <v:roundrect w14:anchorId="2792B0C1" id="Retângulo: Cantos Arredondados 14" o:spid="_x0000_s1028" style="position:absolute;left:0;text-align:left;margin-left:187.05pt;margin-top:.75pt;width:114.05pt;height:118.05pt;z-index:251669504;visibility:visible;mso-wrap-style:square;mso-width-percent:0;mso-height-percent:0;mso-wrap-distance-left:9pt;mso-wrap-distance-top:0;mso-wrap-distance-right:9pt;mso-wrap-distance-bottom:0;mso-position-horizontal:absolute;mso-position-horizontal-relative:text;mso-position-vertical:absolute;mso-position-vertical-relative:text;mso-width-percent:0;mso-height-percent:0;mso-width-relative:margin;mso-height-relative:margin;v-text-anchor:middle" arcsize="10923f" o:gfxdata="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" strokecolor="black [3213]" strokeweight="1.5pt">
+              <v:roundrect w14:anchorId="2792B0C1" id="Retângulo: Cantos Arredondados 14" o:spid="_x0000_s1029" style="position:absolute;left:0;text-align:left;margin-left:187.05pt;margin-top:.75pt;width:114.05pt;height:118.05pt;z-index:251669504;visibility:visible;mso-wrap-style:square;mso-width-percent:0;mso-height-percent:0;mso-wrap-distance-left:9pt;mso-wrap-distance-top:0;mso-wrap-distance-right:9pt;mso-wrap-distance-bottom:0;mso-position-horizontal:absolute;mso-position-horizontal-relative:text;mso-position-vertical:absolute;mso-position-vertical-relative:text;mso-width-percent:0;mso-height-percent:0;mso-width-relative:margin;mso-height-relative:margin;v-text-anchor:middle" arcsize="10923f" o:gfxdata="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" strokecolor="black [3213]" strokeweight="1.5pt">
                 <v:textbox>
                   <w:txbxContent>
                     <w:p>
@@ -15598,7 +15256,7 @@
           <w:lang w:val="en-US"/>
         </w:rPr>
       </w:pPr>
-      <w:bookmarkStart w:id="53" w:name="_Toc181135448"/>
+      <w:bookmarkStart w:id="53" w:name="_Toc182186954"/>
       <w:r>
         <w:rPr>
           <w:rFonts w:cs="Arial"/>
@@ -15638,7 +15296,31 @@
         <w:rPr>
           <w:rFonts w:cs="Arial"/>
         </w:rPr>
-        <w:t xml:space="preserve"> foi a Arial MT</w:t>
+        <w:t xml:space="preserve"> foi a </w:t>
+      </w:r>
+      <w:r>
+        <w:rPr>
+          <w:rFonts w:cs="Arial"/>
+        </w:rPr>
+        <w:t>Trebuchet MS</w:t>
+      </w:r>
+      <w:r>
+        <w:rPr>
+          <w:rFonts w:cs="Arial"/>
+        </w:rPr>
+        <w:t>, u</w:t>
+      </w:r>
+      <w:r>
+        <w:rPr>
+          <w:rFonts w:cs="Arial"/>
+        </w:rPr>
+        <w:t>m estilo de fonte sem serifa</w:t>
+      </w:r>
+      <w:r>
+        <w:rPr>
+          <w:rFonts w:cs="Arial"/>
+        </w:rPr>
+        <w:t>,</w:t>
       </w:r>
       <w:r>
         <w:rPr>
@@ -15650,43 +15332,13 @@
         <w:rPr>
           <w:rFonts w:cs="Arial"/>
         </w:rPr>
-        <w:t>(</w:t>
-      </w:r>
-      <w:r>
-        <w:rPr>
-          <w:rFonts w:cs="Arial"/>
-        </w:rPr>
-        <w:t>T</w:t>
-      </w:r>
-      <w:r>
-        <w:rPr>
-          <w:rFonts w:cs="Arial"/>
-        </w:rPr>
-        <w:t>ambém</w:t>
-      </w:r>
-      <w:r>
-        <w:rPr>
-          <w:rFonts w:cs="Arial"/>
-        </w:rPr>
-        <w:t xml:space="preserve"> conhecida por somente</w:t>
-      </w:r>
-      <w:r>
-        <w:rPr>
-          <w:rFonts w:cs="Arial"/>
-        </w:rPr>
-        <w:t xml:space="preserve"> Arial)</w:t>
-      </w:r>
-      <w:r>
-        <w:rPr>
-          <w:rFonts w:cs="Arial"/>
-        </w:rPr>
-        <w:t>, u</w:t>
-      </w:r>
-      <w:r>
-        <w:rPr>
-          <w:rFonts w:cs="Arial"/>
-        </w:rPr>
-        <w:t>m estilo de fonte sem serifa</w:t>
+        <w:t>p</w:t>
+      </w:r>
+      <w:r>
+        <w:rPr>
+          <w:rFonts w:cs="Arial"/>
+        </w:rPr>
+        <w:t>rojetada e desenvolvida em 1996</w:t>
       </w:r>
       <w:r>
         <w:rPr>
@@ -15698,19 +15350,25 @@
         <w:rPr>
           <w:rFonts w:cs="Arial"/>
         </w:rPr>
-        <w:t xml:space="preserve"> muito utilizada pela sua compatibilidade com diversos sistemas</w:t>
-      </w:r>
-      <w:r>
-        <w:rPr>
-          <w:rFonts w:cs="Arial"/>
-        </w:rPr>
-        <w:t xml:space="preserve"> e </w:t>
-      </w:r>
-      <w:r>
-        <w:rPr>
-          <w:rFonts w:cs="Arial"/>
-        </w:rPr>
-        <w:t>alta legibilidade, além de ser uma fonte limpa e moderna.</w:t>
+        <w:t xml:space="preserve"> por Vincent Connare, da Microsoft, </w:t>
+      </w:r>
+      <w:r>
+        <w:rPr>
+          <w:rFonts w:cs="Arial"/>
+        </w:rPr>
+        <w:t>tendo</w:t>
+      </w:r>
+      <w:r>
+        <w:rPr>
+          <w:rFonts w:cs="Arial"/>
+        </w:rPr>
+        <w:t xml:space="preserve"> uma aparência forte e inconfundível</w:t>
+      </w:r>
+      <w:r>
+        <w:rPr>
+          <w:rFonts w:cs="Arial"/>
+        </w:rPr>
+        <w:t>.</w:t>
       </w:r>
       <w:r>
         <w:rPr>
@@ -15734,7 +15392,19 @@
         <w:rPr>
           <w:rFonts w:cs="Arial"/>
         </w:rPr>
-        <w:t xml:space="preserve"> 05, que se encontra</w:t>
+        <w:t xml:space="preserve"> </w:t>
+      </w:r>
+      <w:r>
+        <w:rPr>
+          <w:rFonts w:cs="Arial"/>
+        </w:rPr>
+        <w:t>10</w:t>
+      </w:r>
+      <w:r>
+        <w:rPr>
+          <w:rFonts w:cs="Arial"/>
+        </w:rPr>
+        <w:t>, que se encontra</w:t>
       </w:r>
       <w:r>
         <w:rPr>
@@ -15754,6 +15424,7 @@
     <w:p>
       <w:pPr>
         <w:pStyle w:val="Legenda"/>
+        <w:spacing w:after="0"/>
         <w:jc w:val="center"/>
         <w:rPr>
           <w:b/>
@@ -15782,7 +15453,7 @@
           <w:sz w:val="24"/>
           <w:szCs w:val="24"/>
         </w:rPr>
-        <w:t>0</w:t>
+        <w:t>10</w:t>
       </w:r>
       <w:r>
         <w:rPr>
@@ -15792,7 +15463,7 @@
           <w:sz w:val="24"/>
           <w:szCs w:val="24"/>
         </w:rPr>
-        <w:t>8</w:t>
+        <w:t xml:space="preserve"> </w:t>
       </w:r>
       <w:r>
         <w:rPr>
@@ -15802,7 +15473,7 @@
           <w:sz w:val="24"/>
           <w:szCs w:val="24"/>
         </w:rPr>
-        <w:t xml:space="preserve"> </w:t>
+        <w:t>-</w:t>
       </w:r>
       <w:r>
         <w:rPr>
@@ -15812,8 +15483,9 @@
           <w:sz w:val="24"/>
           <w:szCs w:val="24"/>
         </w:rPr>
-        <w:t>-</w:t>
-      </w:r>
+        <w:t xml:space="preserve"> </w:t>
+      </w:r>
+      <w:bookmarkEnd w:id="54"/>
       <w:r>
         <w:rPr>
           <w:b/>
@@ -15822,9 +15494,8 @@
           <w:sz w:val="24"/>
           <w:szCs w:val="24"/>
         </w:rPr>
-        <w:t xml:space="preserve"> </w:t>
-      </w:r>
-      <w:bookmarkEnd w:id="54"/>
+        <w:t>Trebuchet MS</w:t>
+      </w:r>
       <w:r>
         <w:rPr>
           <w:b/>
@@ -15833,7 +15504,7 @@
           <w:sz w:val="24"/>
           <w:szCs w:val="24"/>
         </w:rPr>
-        <w:t>Arial MT (Exemplo)</w:t>
+        <w:t xml:space="preserve"> (Exemplo)</w:t>
       </w:r>
     </w:p>
     <w:p/>
@@ -15849,10 +15520,10 @@
           <w:noProof/>
         </w:rPr>
         <w:drawing>
-          <wp:inline distT="0" distB="0" distL="0" distR="0" wp14:anchorId="3E8538CC" wp14:editId="4899A3FC">
-            <wp:extent cx="3266745" cy="1306770"/>
-            <wp:effectExtent l="19050" t="19050" r="10160" b="27305"/>
-            <wp:docPr id="24" name="Imagem 24" descr="Arial"/>
+          <wp:inline distT="0" distB="0" distL="0" distR="0" wp14:anchorId="1F76767A" wp14:editId="2F6F22B9">
+            <wp:extent cx="4761865" cy="474345"/>
+            <wp:effectExtent l="19050" t="19050" r="19685" b="20955"/>
+            <wp:docPr id="16" name="Imagem 16" descr="Trebuchet MS sample"/>
             <wp:cNvGraphicFramePr>
               <a:graphicFrameLocks xmlns:a="http://schemas.openxmlformats.org/drawingml/2006/main" noChangeAspect="1"/>
             </wp:cNvGraphicFramePr>
@@ -15860,13 +15531,13 @@
               <a:graphicData uri="http://schemas.openxmlformats.org/drawingml/2006/picture">
                 <pic:pic xmlns:pic="http://schemas.openxmlformats.org/drawingml/2006/picture">
                   <pic:nvPicPr>
-                    <pic:cNvPr id="0" name="Picture 21" descr="Arial"/>
+                    <pic:cNvPr id="0" name="Picture 5" descr="Trebuchet MS sample"/>
                     <pic:cNvPicPr>
                       <a:picLocks noChangeAspect="1" noChangeArrowheads="1"/>
                     </pic:cNvPicPr>
                   </pic:nvPicPr>
                   <pic:blipFill>
-                    <a:blip r:embed="rId17" cstate="print">
+                    <a:blip r:embed="rId18">
                       <a:extLst>
                         <a:ext uri="{28A0092B-C50C-407E-A947-70E740481C1C}">
                           <a14:useLocalDpi xmlns:a14="http://schemas.microsoft.com/office/drawing/2010/main" val="0"/>
@@ -15881,13 +15552,13 @@
                   <pic:spPr bwMode="auto">
                     <a:xfrm>
                       <a:off x="0" y="0"/>
-                      <a:ext cx="3284814" cy="1313998"/>
+                      <a:ext cx="4761865" cy="474345"/>
                     </a:xfrm>
                     <a:prstGeom prst="rect">
                       <a:avLst/>
                     </a:prstGeom>
                     <a:noFill/>
-                    <a:ln w="9525">
+                    <a:ln>
                       <a:solidFill>
                         <a:schemeClr val="tx1"/>
                       </a:solidFill>
@@ -15947,8 +15618,9 @@
       <w:pPr>
         <w:pStyle w:val="Ttulo2"/>
       </w:pPr>
-      <w:bookmarkStart w:id="55" w:name="_Toc181135449"/>
-      <w:r>
+      <w:bookmarkStart w:id="55" w:name="_Toc182186955"/>
+      <w:r>
+        <w:lastRenderedPageBreak/>
         <w:t>Logo</w:t>
       </w:r>
       <w:r>
@@ -16088,7 +15760,19 @@
         <w:rPr>
           <w:rFonts w:cs="Arial"/>
         </w:rPr>
-        <w:t xml:space="preserve"> 06, que se encontra</w:t>
+        <w:t xml:space="preserve"> </w:t>
+      </w:r>
+      <w:r>
+        <w:rPr>
+          <w:rFonts w:cs="Arial"/>
+        </w:rPr>
+        <w:t>11</w:t>
+      </w:r>
+      <w:r>
+        <w:rPr>
+          <w:rFonts w:cs="Arial"/>
+        </w:rPr>
+        <w:t>, que se encontra</w:t>
       </w:r>
       <w:r>
         <w:rPr>
@@ -16113,6 +15797,7 @@
     <w:p>
       <w:pPr>
         <w:pStyle w:val="Legenda"/>
+        <w:spacing w:after="0"/>
         <w:jc w:val="center"/>
         <w:rPr>
           <w:b/>
@@ -16131,8 +15816,7 @@
           <w:sz w:val="24"/>
           <w:szCs w:val="24"/>
         </w:rPr>
-        <w:lastRenderedPageBreak/>
-        <w:t>Figura 0</w:t>
+        <w:t xml:space="preserve">Figura </w:t>
       </w:r>
       <w:r>
         <w:rPr>
@@ -16142,7 +15826,7 @@
           <w:sz w:val="24"/>
           <w:szCs w:val="24"/>
         </w:rPr>
-        <w:t>9</w:t>
+        <w:t>11</w:t>
       </w:r>
       <w:r>
         <w:rPr>
@@ -16203,7 +15887,7 @@
                     <pic:cNvPicPr/>
                   </pic:nvPicPr>
                   <pic:blipFill rotWithShape="1">
-                    <a:blip r:embed="rId18" cstate="print">
+                    <a:blip r:embed="rId19" cstate="print">
                       <a:extLst>
                         <a:ext uri="{28A0092B-C50C-407E-A947-70E740481C1C}">
                           <a14:useLocalDpi xmlns:a14="http://schemas.microsoft.com/office/drawing/2010/main" val="0"/>
@@ -16400,60 +16084,12 @@
     </w:p>
     <w:p>
       <w:pPr>
-        <w:ind w:firstLine="0"/>
-        <w:rPr>
-          <w:rFonts w:cs="Arial"/>
-        </w:rPr>
-      </w:pPr>
-    </w:p>
-    <w:p>
-      <w:pPr>
-        <w:ind w:firstLine="0"/>
-        <w:rPr>
-          <w:rFonts w:cs="Arial"/>
-        </w:rPr>
-      </w:pPr>
-    </w:p>
-    <w:p>
-      <w:pPr>
-        <w:ind w:firstLine="0"/>
-        <w:rPr>
-          <w:rFonts w:cs="Arial"/>
-        </w:rPr>
-      </w:pPr>
-    </w:p>
-    <w:p>
-      <w:pPr>
-        <w:ind w:firstLine="0"/>
-        <w:rPr>
-          <w:rFonts w:cs="Arial"/>
-        </w:rPr>
-      </w:pPr>
-    </w:p>
-    <w:p>
-      <w:pPr>
-        <w:ind w:firstLine="0"/>
-        <w:rPr>
-          <w:rFonts w:cs="Arial"/>
-        </w:rPr>
-      </w:pPr>
-    </w:p>
-    <w:p>
-      <w:pPr>
-        <w:ind w:firstLine="0"/>
-        <w:rPr>
-          <w:rFonts w:cs="Arial"/>
-        </w:rPr>
-      </w:pPr>
-    </w:p>
-    <w:p>
-      <w:pPr>
         <w:pStyle w:val="Ttulo1"/>
         <w:rPr>
           <w:rFonts w:cs="Arial"/>
         </w:rPr>
       </w:pPr>
-      <w:bookmarkStart w:id="57" w:name="_Toc181135450"/>
+      <w:bookmarkStart w:id="57" w:name="_Toc182186956"/>
       <w:r>
         <w:rPr>
           <w:rFonts w:cs="Arial"/>
@@ -16546,7 +16182,7 @@
           <w:lang w:val="en-US"/>
         </w:rPr>
       </w:pPr>
-      <w:hyperlink r:id="rId19" w:history="1">
+      <w:hyperlink r:id="rId20" w:history="1">
         <w:r>
           <w:rPr>
             <w:rStyle w:val="Hyperlink"/>
@@ -16807,7 +16443,7 @@
           <w:rFonts w:cs="Arial"/>
         </w:rPr>
       </w:pPr>
-      <w:bookmarkStart w:id="58" w:name="_Toc181135451"/>
+      <w:bookmarkStart w:id="58" w:name="_Toc182186957"/>
       <w:r>
         <w:rPr>
           <w:rFonts w:cs="Arial"/>
@@ -16857,7 +16493,39 @@
           <w:szCs w:val="24"/>
           <w:lang w:val="en-US"/>
         </w:rPr>
-        <w:t>, o link para o site deste projeto.</w:t>
+        <w:t>, o link para o site</w:t>
+      </w:r>
+      <w:r>
+        <w:rPr>
+          <w:rFonts w:cs="Arial"/>
+          <w:szCs w:val="24"/>
+          <w:lang w:val="en-US"/>
+        </w:rPr>
+        <w:t xml:space="preserve"> demonstrativo</w:t>
+      </w:r>
+      <w:r>
+        <w:rPr>
+          <w:rFonts w:cs="Arial"/>
+          <w:szCs w:val="24"/>
+          <w:lang w:val="en-US"/>
+        </w:rPr>
+        <w:t xml:space="preserve"> deste projeto</w:t>
+      </w:r>
+      <w:r>
+        <w:rPr>
+          <w:rFonts w:cs="Arial"/>
+          <w:szCs w:val="24"/>
+          <w:lang w:val="en-US"/>
+        </w:rPr>
+        <w:t xml:space="preserve"> (Não se trata da versão final)</w:t>
+      </w:r>
+      <w:r>
+        <w:rPr>
+          <w:rFonts w:cs="Arial"/>
+          <w:szCs w:val="24"/>
+          <w:lang w:val="en-US"/>
+        </w:rPr>
+        <w:t>.</w:t>
       </w:r>
     </w:p>
     <w:p>
@@ -16878,31 +16546,88 @@
           <w:lang w:val="en-US"/>
         </w:rPr>
       </w:pPr>
-      <w:hyperlink r:id="rId20" w:history="1">
-        <w:r>
-          <w:rPr>
-            <w:rStyle w:val="Hyperlink"/>
-            <w:rFonts w:cs="Arial"/>
-            <w:szCs w:val="24"/>
-            <w:lang w:val="en-US"/>
-          </w:rPr>
-          <w:t>https://agenda-fatec.github.io/Site_Salas_Fatec_Jahu/Index.html</w:t>
-        </w:r>
-      </w:hyperlink>
-    </w:p>
-    <w:p>
-      <w:pPr>
-        <w:rPr>
-          <w:rFonts w:cs="Arial"/>
-          <w:szCs w:val="24"/>
-          <w:lang w:val="en-US"/>
-        </w:rPr>
-      </w:pPr>
+      <w:r>
+        <w:rPr>
+          <w:rFonts w:cs="Arial"/>
+          <w:szCs w:val="24"/>
+          <w:lang w:val="en-US"/>
+        </w:rPr>
+        <w:fldChar w:fldCharType="begin"/>
+      </w:r>
+      <w:r>
+        <w:rPr>
+          <w:rFonts w:cs="Arial"/>
+          <w:szCs w:val="24"/>
+          <w:lang w:val="en-US"/>
+        </w:rPr>
+        <w:instrText xml:space="preserve"> HYPERLINK "</w:instrText>
+      </w:r>
+      <w:r>
+        <w:rPr>
+          <w:rFonts w:cs="Arial"/>
+          <w:szCs w:val="24"/>
+          <w:lang w:val="en-US"/>
+        </w:rPr>
+        <w:instrText>https://Agenda-Fatec.github.io/Index.html</w:instrText>
+      </w:r>
     </w:p>
     <w:p>
       <w:pPr>
         <w:ind w:firstLine="432"/>
         <w:rPr>
+          <w:rStyle w:val="Hyperlink"/>
+          <w:rFonts w:cs="Arial"/>
+          <w:szCs w:val="24"/>
+          <w:lang w:val="en-US"/>
+        </w:rPr>
+      </w:pPr>
+      <w:r>
+        <w:rPr>
+          <w:rFonts w:cs="Arial"/>
+          <w:szCs w:val="24"/>
+          <w:lang w:val="en-US"/>
+        </w:rPr>
+        <w:instrText xml:space="preserve">" </w:instrText>
+      </w:r>
+      <w:r>
+        <w:rPr>
+          <w:rFonts w:cs="Arial"/>
+          <w:szCs w:val="24"/>
+          <w:lang w:val="en-US"/>
+        </w:rPr>
+        <w:fldChar w:fldCharType="separate"/>
+      </w:r>
+      <w:r>
+        <w:rPr>
+          <w:rStyle w:val="Hyperlink"/>
+          <w:rFonts w:cs="Arial"/>
+          <w:szCs w:val="24"/>
+          <w:lang w:val="en-US"/>
+        </w:rPr>
+        <w:t>https://Agenda-Fatec.github.io/Index.html</w:t>
+      </w:r>
+    </w:p>
+    <w:p>
+      <w:pPr>
+        <w:rPr>
+          <w:rFonts w:cs="Arial"/>
+          <w:szCs w:val="24"/>
+          <w:lang w:val="en-US"/>
+        </w:rPr>
+      </w:pPr>
+      <w:r>
+        <w:rPr>
+          <w:rFonts w:cs="Arial"/>
+          <w:szCs w:val="24"/>
+          <w:lang w:val="en-US"/>
+        </w:rPr>
+        <w:fldChar w:fldCharType="end"/>
+      </w:r>
+    </w:p>
+    <w:p>
+      <w:pPr>
+        <w:ind w:firstLine="432"/>
+        <w:rPr>
           <w:rFonts w:cs="Arial"/>
           <w:szCs w:val="24"/>
           <w:lang w:val="en-US"/>
@@ -16922,7 +16647,55 @@
           <w:szCs w:val="24"/>
           <w:lang w:val="en-US"/>
         </w:rPr>
-        <w:t xml:space="preserve"> nas Figuras 07, 08 e 09, que se encontram</w:t>
+        <w:t xml:space="preserve"> nas Figuras </w:t>
+      </w:r>
+      <w:r>
+        <w:rPr>
+          <w:rFonts w:cs="Arial"/>
+          <w:szCs w:val="24"/>
+          <w:lang w:val="en-US"/>
+        </w:rPr>
+        <w:t>12</w:t>
+      </w:r>
+      <w:r>
+        <w:rPr>
+          <w:rFonts w:cs="Arial"/>
+          <w:szCs w:val="24"/>
+          <w:lang w:val="en-US"/>
+        </w:rPr>
+        <w:t xml:space="preserve">, </w:t>
+      </w:r>
+      <w:r>
+        <w:rPr>
+          <w:rFonts w:cs="Arial"/>
+          <w:szCs w:val="24"/>
+          <w:lang w:val="en-US"/>
+        </w:rPr>
+        <w:t>13</w:t>
+      </w:r>
+      <w:r>
+        <w:rPr>
+          <w:rFonts w:cs="Arial"/>
+          <w:szCs w:val="24"/>
+          <w:lang w:val="en-US"/>
+        </w:rPr>
+        <w:t xml:space="preserve"> e </w:t>
+      </w:r>
+      <w:r>
+        <w:rPr>
+          <w:rFonts w:cs="Arial"/>
+          <w:szCs w:val="24"/>
+          <w:lang w:val="en-US"/>
+        </w:rPr>
+        <w:t>14</w:t>
+      </w:r>
+      <w:r>
+        <w:rPr>
+          <w:rFonts w:cs="Arial"/>
+          <w:szCs w:val="24"/>
+          <w:lang w:val="en-US"/>
+        </w:rPr>
+        <w:t>, que se encontram</w:t>
       </w:r>
       <w:r>
         <w:rPr>
@@ -16990,7 +16763,7 @@
           <w:lang w:val="en-US"/>
         </w:rPr>
       </w:pPr>
-      <w:bookmarkStart w:id="59" w:name="_Toc181135452"/>
+      <w:bookmarkStart w:id="59" w:name="_Toc182186958"/>
       <w:r>
         <w:rPr>
           <w:rFonts w:cs="Arial"/>
@@ -17011,6 +16784,7 @@
     <w:p>
       <w:pPr>
         <w:pStyle w:val="Legenda"/>
+        <w:spacing w:after="0"/>
         <w:jc w:val="center"/>
         <w:rPr>
           <w:b/>
@@ -17048,7 +16822,7 @@
           <w:sz w:val="24"/>
           <w:szCs w:val="24"/>
         </w:rPr>
-        <w:t xml:space="preserve">0 </w:t>
+        <w:t>2</w:t>
       </w:r>
       <w:r>
         <w:rPr>
@@ -17058,7 +16832,7 @@
           <w:sz w:val="24"/>
           <w:szCs w:val="24"/>
         </w:rPr>
-        <w:t>-</w:t>
+        <w:t xml:space="preserve"> </w:t>
       </w:r>
       <w:r>
         <w:rPr>
@@ -17068,7 +16842,7 @@
           <w:sz w:val="24"/>
           <w:szCs w:val="24"/>
         </w:rPr>
-        <w:t xml:space="preserve"> </w:t>
+        <w:t>-</w:t>
       </w:r>
       <w:r>
         <w:rPr>
@@ -17078,6 +16852,16 @@
           <w:sz w:val="24"/>
           <w:szCs w:val="24"/>
         </w:rPr>
+        <w:t xml:space="preserve"> </w:t>
+      </w:r>
+      <w:r>
+        <w:rPr>
+          <w:b/>
+          <w:i w:val="0"/>
+          <w:color w:val="000000" w:themeColor="text1"/>
+          <w:sz w:val="24"/>
+          <w:szCs w:val="24"/>
+        </w:rPr>
         <w:t>Tela de Cadastro de Usuário</w:t>
       </w:r>
     </w:p>
@@ -17092,10 +16876,10 @@
           <w:noProof/>
         </w:rPr>
         <w:drawing>
-          <wp:inline distT="0" distB="0" distL="0" distR="0" wp14:anchorId="39FE3A31" wp14:editId="62AC47E9">
-            <wp:extent cx="5760720" cy="3240405"/>
-            <wp:effectExtent l="19050" t="19050" r="11430" b="17145"/>
-            <wp:docPr id="6" name="Imagem 6"/>
+          <wp:inline distT="0" distB="0" distL="0" distR="0" wp14:anchorId="5EB56C75" wp14:editId="5CADF793">
+            <wp:extent cx="5760720" cy="3147695"/>
+            <wp:effectExtent l="19050" t="19050" r="11430" b="14605"/>
+            <wp:docPr id="21" name="Imagem 21"/>
             <wp:cNvGraphicFramePr>
               <a:graphicFrameLocks xmlns:a="http://schemas.openxmlformats.org/drawingml/2006/main" noChangeAspect="1"/>
             </wp:cNvGraphicFramePr>
@@ -17115,7 +16899,7 @@
                   <pic:spPr>
                     <a:xfrm>
                       <a:off x="0" y="0"/>
-                      <a:ext cx="5760720" cy="3240405"/>
+                      <a:ext cx="5760720" cy="3147695"/>
                     </a:xfrm>
                     <a:prstGeom prst="rect">
                       <a:avLst/>
@@ -17247,7 +17031,7 @@
           <w:lang w:val="en-US"/>
         </w:rPr>
       </w:pPr>
-      <w:bookmarkStart w:id="60" w:name="_Toc181135453"/>
+      <w:bookmarkStart w:id="60" w:name="_Toc182186959"/>
       <w:r>
         <w:rPr>
           <w:rFonts w:cs="Arial"/>
@@ -17269,6 +17053,7 @@
     <w:p>
       <w:pPr>
         <w:pStyle w:val="Legenda"/>
+        <w:spacing w:after="0"/>
         <w:jc w:val="center"/>
         <w:rPr>
           <w:b/>
@@ -17306,7 +17091,7 @@
           <w:sz w:val="24"/>
           <w:szCs w:val="24"/>
         </w:rPr>
-        <w:t>1</w:t>
+        <w:t>3</w:t>
       </w:r>
       <w:r>
         <w:rPr>
@@ -17360,10 +17145,10 @@
           <w:noProof/>
         </w:rPr>
         <w:drawing>
-          <wp:inline distT="0" distB="0" distL="0" distR="0" wp14:anchorId="77BC60C6" wp14:editId="60D4071B">
-            <wp:extent cx="5760720" cy="3240405"/>
-            <wp:effectExtent l="19050" t="19050" r="11430" b="17145"/>
-            <wp:docPr id="8" name="Imagem 8"/>
+          <wp:inline distT="0" distB="0" distL="0" distR="0" wp14:anchorId="523C2140" wp14:editId="376164AD">
+            <wp:extent cx="5760720" cy="3147695"/>
+            <wp:effectExtent l="19050" t="19050" r="11430" b="14605"/>
+            <wp:docPr id="20" name="Imagem 20"/>
             <wp:cNvGraphicFramePr>
               <a:graphicFrameLocks xmlns:a="http://schemas.openxmlformats.org/drawingml/2006/main" noChangeAspect="1"/>
             </wp:cNvGraphicFramePr>
@@ -17383,7 +17168,7 @@
                   <pic:spPr>
                     <a:xfrm>
                       <a:off x="0" y="0"/>
-                      <a:ext cx="5760720" cy="3240405"/>
+                      <a:ext cx="5760720" cy="3147695"/>
                     </a:xfrm>
                     <a:prstGeom prst="rect">
                       <a:avLst/>
@@ -17599,13 +17384,23 @@
     </w:p>
     <w:p>
       <w:pPr>
+        <w:ind w:firstLine="0"/>
+        <w:rPr>
+          <w:rFonts w:cs="Arial"/>
+          <w:szCs w:val="24"/>
+          <w:lang w:val="en-US"/>
+        </w:rPr>
+      </w:pPr>
+    </w:p>
+    <w:p>
+      <w:pPr>
         <w:pStyle w:val="Ttulo2"/>
         <w:rPr>
           <w:rFonts w:cs="Arial"/>
           <w:lang w:val="en-US"/>
         </w:rPr>
       </w:pPr>
-      <w:bookmarkStart w:id="61" w:name="_Toc181135454"/>
+      <w:bookmarkStart w:id="61" w:name="_Toc182186960"/>
       <w:r>
         <w:rPr>
           <w:rFonts w:cs="Arial"/>
@@ -17627,6 +17422,7 @@
     <w:p>
       <w:pPr>
         <w:pStyle w:val="Legenda"/>
+        <w:spacing w:after="0"/>
         <w:jc w:val="center"/>
         <w:rPr>
           <w:b/>
@@ -17664,7 +17460,7 @@
           <w:sz w:val="24"/>
           <w:szCs w:val="24"/>
         </w:rPr>
-        <w:t>2</w:t>
+        <w:t>4</w:t>
       </w:r>
       <w:r>
         <w:rPr>
@@ -17718,10 +17514,10 @@
           <w:noProof/>
         </w:rPr>
         <w:drawing>
-          <wp:inline distT="0" distB="0" distL="0" distR="0" wp14:anchorId="32797DFA" wp14:editId="31FA2042">
-            <wp:extent cx="5760720" cy="3240405"/>
-            <wp:effectExtent l="19050" t="19050" r="11430" b="17145"/>
-            <wp:docPr id="9" name="Imagem 9"/>
+          <wp:inline distT="0" distB="0" distL="0" distR="0" wp14:anchorId="16A96DD4" wp14:editId="2F31F347">
+            <wp:extent cx="5760720" cy="3154680"/>
+            <wp:effectExtent l="19050" t="19050" r="11430" b="26670"/>
+            <wp:docPr id="19" name="Imagem 19"/>
             <wp:cNvGraphicFramePr>
               <a:graphicFrameLocks xmlns:a="http://schemas.openxmlformats.org/drawingml/2006/main" noChangeAspect="1"/>
             </wp:cNvGraphicFramePr>
@@ -17741,7 +17537,7 @@
                   <pic:spPr>
                     <a:xfrm>
                       <a:off x="0" y="0"/>
-                      <a:ext cx="5760720" cy="3240405"/>
+                      <a:ext cx="5760720" cy="3154680"/>
                     </a:xfrm>
                     <a:prstGeom prst="rect">
                       <a:avLst/>
@@ -17950,7 +17746,7 @@
           <w:rFonts w:cs="Arial"/>
         </w:rPr>
       </w:pPr>
-      <w:bookmarkStart w:id="62" w:name="_Toc181135455"/>
+      <w:bookmarkStart w:id="62" w:name="_Toc182186961"/>
       <w:bookmarkEnd w:id="9"/>
       <w:bookmarkEnd w:id="10"/>
       <w:r>
@@ -18257,7 +18053,7 @@
           <w:rFonts w:cs="Arial"/>
         </w:rPr>
       </w:pPr>
-      <w:bookmarkStart w:id="63" w:name="_Toc181135456"/>
+      <w:bookmarkStart w:id="63" w:name="_Toc182186962"/>
       <w:r>
         <w:rPr>
           <w:rFonts w:cs="Arial"/>
@@ -18300,7 +18096,7 @@
           <w:b/>
           <w:color w:val="000000"/>
         </w:rPr>
-        <w:t xml:space="preserve">Arial </w:t>
+        <w:t>Trebuchet MS</w:t>
       </w:r>
       <w:r>
         <w:rPr>
@@ -18308,7 +18104,7 @@
           <w:b/>
           <w:color w:val="000000"/>
         </w:rPr>
-        <w:t>F</w:t>
+        <w:t xml:space="preserve"> </w:t>
       </w:r>
       <w:r>
         <w:rPr>
@@ -18316,7 +18112,7 @@
           <w:b/>
           <w:color w:val="000000"/>
         </w:rPr>
-        <w:t xml:space="preserve">ont </w:t>
+        <w:t>F</w:t>
       </w:r>
       <w:r>
         <w:rPr>
@@ -18324,7 +18120,7 @@
           <w:b/>
           <w:color w:val="000000"/>
         </w:rPr>
-        <w:t>F</w:t>
+        <w:t xml:space="preserve">ont </w:t>
       </w:r>
       <w:r>
         <w:rPr>
@@ -18332,6 +18128,14 @@
           <w:b/>
           <w:color w:val="000000"/>
         </w:rPr>
+        <w:t>F</w:t>
+      </w:r>
+      <w:r>
+        <w:rPr>
+          <w:rFonts w:ascii="Arial" w:hAnsi="Arial" w:cs="Arial"/>
+          <w:b/>
+          <w:color w:val="000000"/>
+        </w:rPr>
         <w:t>amily - Typography</w:t>
       </w:r>
       <w:r>
@@ -18339,28 +18143,56 @@
           <w:rFonts w:ascii="Arial" w:hAnsi="Arial" w:cs="Arial"/>
           <w:color w:val="000000"/>
         </w:rPr>
-        <w:t xml:space="preserve">. Disponível em: &lt;https://learn.microsoft.com/pt-br/typography/font-list/arial&gt;. Acesso em: </w:t>
+        <w:t>. Disponível em:</w:t>
       </w:r>
       <w:r>
         <w:rPr>
           <w:rFonts w:ascii="Arial" w:hAnsi="Arial" w:cs="Arial"/>
           <w:color w:val="000000"/>
         </w:rPr>
-        <w:t>20</w:t>
+        <w:t xml:space="preserve"> </w:t>
       </w:r>
       <w:r>
         <w:rPr>
           <w:rFonts w:ascii="Arial" w:hAnsi="Arial" w:cs="Arial"/>
           <w:color w:val="000000"/>
         </w:rPr>
-        <w:t xml:space="preserve"> </w:t>
+        <w:t>&lt;</w:t>
       </w:r>
       <w:r>
         <w:rPr>
           <w:rFonts w:ascii="Arial" w:hAnsi="Arial" w:cs="Arial"/>
           <w:color w:val="000000"/>
         </w:rPr>
-        <w:t>maio</w:t>
+        <w:t>https://learn.microsoft.com/</w:t>
+      </w:r>
+      <w:r>
+        <w:rPr>
+          <w:rFonts w:ascii="Arial" w:hAnsi="Arial" w:cs="Arial"/>
+          <w:color w:val="000000"/>
+        </w:rPr>
+        <w:t>pr-br</w:t>
+      </w:r>
+      <w:r>
+        <w:rPr>
+          <w:rFonts w:ascii="Arial" w:hAnsi="Arial" w:cs="Arial"/>
+          <w:color w:val="000000"/>
+        </w:rPr>
+        <w:t>/typography/font-list/trebuchet-ms</w:t>
+      </w:r>
+      <w:r>
+        <w:rPr>
+          <w:rFonts w:ascii="Arial" w:hAnsi="Arial" w:cs="Arial"/>
+          <w:color w:val="000000"/>
+        </w:rPr>
+        <w:t xml:space="preserve">&gt;. Acesso em: </w:t>
+      </w:r>
+      <w:r>
+        <w:rPr>
+          <w:rFonts w:ascii="Arial" w:hAnsi="Arial" w:cs="Arial"/>
+          <w:color w:val="000000"/>
+        </w:rPr>
+        <w:t>11 novembro</w:t>
       </w:r>
       <w:r>
         <w:rPr>
@@ -21236,6 +21068,18 @@
       </w:tcPr>
     </w:tblStylePr>
   </w:style>
+  <w:style w:type="character" w:styleId="MenoPendente">
+    <w:name w:val="Unresolved Mention"/>
+    <w:basedOn w:val="Fontepargpadro"/>
+    <w:uiPriority w:val="99"/>
+    <w:semiHidden/>
+    <w:unhideWhenUsed/>
+    <w:rsid w:val="007C5D1F"/>
+    <w:rPr>
+      <w:color w:val="605E5C"/>
+      <w:shd w:val="clear" w:color="auto" w:fill="E1DFDD"/>
+    </w:rPr>
+  </w:style>
 </w:styles>
 </file>
 
@@ -21525,6 +21369,15 @@
 </file>
 
 <file path=customXml/item1.xml><?xml version="1.0" encoding="utf-8"?>
+<?mso-contentType ?>
+<FormTemplates xmlns="http://schemas.microsoft.com/sharepoint/v3/contenttype/forms">
+  <Display>DocumentLibraryForm</Display>
+  <Edit>DocumentLibraryForm</Edit>
+  <New>DocumentLibraryForm</New>
+</FormTemplates>
+</file>
+
+<file path=customXml/item2.xml><?xml version="1.0" encoding="utf-8"?>
 <ct:contentTypeSchema xmlns:ct="http://schemas.microsoft.com/office/2006/metadata/contentType" xmlns:ma="http://schemas.microsoft.com/office/2006/metadata/properties/metaAttributes" ct:_="" ma:_="" ma:contentTypeName="Documento" ma:contentTypeID="0x0101004ED6D8427F20BF4C82911DF85838C059" ma:contentTypeVersion="4" ma:contentTypeDescription="Crie um novo documento." ma:contentTypeScope="" ma:versionID="aa917d30206413db85c935410b90a37f">
   <xsd:schema xmlns:xsd="http://www.w3.org/2001/XMLSchema" xmlns:xs="http://www.w3.org/2001/XMLSchema" xmlns:p="http://schemas.microsoft.com/office/2006/metadata/properties" xmlns:ns2="eb25a17a-cb6f-44ff-8927-816265395966" targetNamespace="http://schemas.microsoft.com/office/2006/metadata/properties" ma:root="true" ma:fieldsID="7d98e4189796221f6d40f306a6e5f415" ns2:_="">
     <xsd:import namespace="eb25a17a-cb6f-44ff-8927-816265395966"/>
@@ -21668,19 +21521,10 @@
 </ct:contentTypeSchema>
 </file>
 
-<file path=customXml/item2.xml><?xml version="1.0" encoding="utf-8"?>
+<file path=customXml/item3.xml><?xml version="1.0" encoding="utf-8"?>
 <p:properties xmlns:p="http://schemas.microsoft.com/office/2006/metadata/properties" xmlns:xsi="http://www.w3.org/2001/XMLSchema-instance" xmlns:pc="http://schemas.microsoft.com/office/infopath/2007/PartnerControls">
   <documentManagement/>
 </p:properties>
-</file>
-
-<file path=customXml/item3.xml><?xml version="1.0" encoding="utf-8"?>
-<?mso-contentType ?>
-<FormTemplates xmlns="http://schemas.microsoft.com/sharepoint/v3/contenttype/forms">
-  <Display>DocumentLibraryForm</Display>
-  <Edit>DocumentLibraryForm</Edit>
-  <New>DocumentLibraryForm</New>
-</FormTemplates>
 </file>
 
 <file path=customXml/item4.xml><?xml version="1.0" encoding="utf-8"?>
@@ -21688,6 +21532,14 @@
 </file>
 
 <file path=customXml/itemProps1.xml><?xml version="1.0" encoding="utf-8"?>
+<ds:datastoreItem xmlns:ds="http://schemas.openxmlformats.org/officeDocument/2006/customXml" ds:itemID="{CF1FD0AD-7A56-4031-B24D-376004EB8526}">
+  <ds:schemaRefs>
+    <ds:schemaRef ds:uri="http://schemas.microsoft.com/sharepoint/v3/contenttype/forms"/>
+  </ds:schemaRefs>
+</ds:datastoreItem>
+</file>
+
+<file path=customXml/itemProps2.xml><?xml version="1.0" encoding="utf-8"?>
 <ds:datastoreItem xmlns:ds="http://schemas.openxmlformats.org/officeDocument/2006/customXml" ds:itemID="{73720B00-CFF3-4133-A371-EC1AB62EACDA}">
   <ds:schemaRefs>
     <ds:schemaRef ds:uri="http://schemas.microsoft.com/office/2006/metadata/contentType"/>
@@ -21705,7 +21557,7 @@
 </ds:datastoreItem>
 </file>
 
-<file path=customXml/itemProps2.xml><?xml version="1.0" encoding="utf-8"?>
+<file path=customXml/itemProps3.xml><?xml version="1.0" encoding="utf-8"?>
 <ds:datastoreItem xmlns:ds="http://schemas.openxmlformats.org/officeDocument/2006/customXml" ds:itemID="{0FB482D0-C62D-40F8-A30D-80102D84D1F8}">
   <ds:schemaRefs>
     <ds:schemaRef ds:uri="http://schemas.microsoft.com/office/2006/metadata/properties"/>
@@ -21714,16 +21566,8 @@
 </ds:datastoreItem>
 </file>
 
-<file path=customXml/itemProps3.xml><?xml version="1.0" encoding="utf-8"?>
-<ds:datastoreItem xmlns:ds="http://schemas.openxmlformats.org/officeDocument/2006/customXml" ds:itemID="{CF1FD0AD-7A56-4031-B24D-376004EB8526}">
-  <ds:schemaRefs>
-    <ds:schemaRef ds:uri="http://schemas.microsoft.com/sharepoint/v3/contenttype/forms"/>
-  </ds:schemaRefs>
-</ds:datastoreItem>
-</file>
-
 <file path=customXml/itemProps4.xml><?xml version="1.0" encoding="utf-8"?>
-<ds:datastoreItem xmlns:ds="http://schemas.openxmlformats.org/officeDocument/2006/customXml" ds:itemID="{B399E903-2212-48AB-ACEA-B1DB9AC6B9B1}">
+<ds:datastoreItem xmlns:ds="http://schemas.openxmlformats.org/officeDocument/2006/customXml" ds:itemID="{0F4E053A-3370-433A-A398-ADF87D6C68BA}">
   <ds:schemaRefs>
     <ds:schemaRef ds:uri="http://schemas.openxmlformats.org/officeDocument/2006/bibliography"/>
   </ds:schemaRefs>

</xml_diff>

<commit_message>
docs: corrigindo alguns trechos de português do documento de requisitos.
</commit_message>
<xml_diff>
--- a/Requisitos/PI.docx
+++ b/Requisitos/PI.docx
@@ -82,6 +82,8 @@
         </w:rPr>
         <w:t>DESENVOLVIMENTO DE SOFTWARE MULTIPLATAFORMA</w:t>
       </w:r>
+      <w:bookmarkStart w:id="0" w:name="_GoBack"/>
+      <w:bookmarkEnd w:id="0"/>
     </w:p>
     <w:p>
       <w:pPr>
@@ -286,7 +288,79 @@
           <w:sz w:val="28"/>
           <w:szCs w:val="28"/>
         </w:rPr>
-        <w:t>Desenvolvimento de um software de gerenciamento e agendamento de salas</w:t>
+        <w:t xml:space="preserve">Desenvolvimento de um </w:t>
+      </w:r>
+      <w:r>
+        <w:rPr>
+          <w:rFonts w:cs="Arial"/>
+          <w:b/>
+          <w:sz w:val="28"/>
+          <w:szCs w:val="28"/>
+        </w:rPr>
+        <w:t>S</w:t>
+      </w:r>
+      <w:r>
+        <w:rPr>
+          <w:rFonts w:cs="Arial"/>
+          <w:b/>
+          <w:sz w:val="28"/>
+          <w:szCs w:val="28"/>
+        </w:rPr>
+        <w:t xml:space="preserve">oftware de </w:t>
+      </w:r>
+      <w:r>
+        <w:rPr>
+          <w:rFonts w:cs="Arial"/>
+          <w:b/>
+          <w:sz w:val="28"/>
+          <w:szCs w:val="28"/>
+        </w:rPr>
+        <w:t>G</w:t>
+      </w:r>
+      <w:r>
+        <w:rPr>
+          <w:rFonts w:cs="Arial"/>
+          <w:b/>
+          <w:sz w:val="28"/>
+          <w:szCs w:val="28"/>
+        </w:rPr>
+        <w:t xml:space="preserve">erenciamento e </w:t>
+      </w:r>
+      <w:r>
+        <w:rPr>
+          <w:rFonts w:cs="Arial"/>
+          <w:b/>
+          <w:sz w:val="28"/>
+          <w:szCs w:val="28"/>
+        </w:rPr>
+        <w:t>A</w:t>
+      </w:r>
+      <w:r>
+        <w:rPr>
+          <w:rFonts w:cs="Arial"/>
+          <w:b/>
+          <w:sz w:val="28"/>
+          <w:szCs w:val="28"/>
+        </w:rPr>
+        <w:t xml:space="preserve">gendamento de </w:t>
+      </w:r>
+      <w:r>
+        <w:rPr>
+          <w:rFonts w:cs="Arial"/>
+          <w:b/>
+          <w:sz w:val="28"/>
+          <w:szCs w:val="28"/>
+        </w:rPr>
+        <w:t>S</w:t>
+      </w:r>
+      <w:r>
+        <w:rPr>
+          <w:rFonts w:cs="Arial"/>
+          <w:b/>
+          <w:sz w:val="28"/>
+          <w:szCs w:val="28"/>
+        </w:rPr>
+        <w:t>alas</w:t>
       </w:r>
     </w:p>
     <w:p>
@@ -749,7 +823,79 @@
           <w:sz w:val="28"/>
           <w:szCs w:val="28"/>
         </w:rPr>
-        <w:t>Desenvolvimento de um software de gerenciamento e agendamento de salas</w:t>
+        <w:t xml:space="preserve">Desenvolvimento de um </w:t>
+      </w:r>
+      <w:r>
+        <w:rPr>
+          <w:rFonts w:cs="Arial"/>
+          <w:b/>
+          <w:sz w:val="28"/>
+          <w:szCs w:val="28"/>
+        </w:rPr>
+        <w:t>S</w:t>
+      </w:r>
+      <w:r>
+        <w:rPr>
+          <w:rFonts w:cs="Arial"/>
+          <w:b/>
+          <w:sz w:val="28"/>
+          <w:szCs w:val="28"/>
+        </w:rPr>
+        <w:t xml:space="preserve">oftware de </w:t>
+      </w:r>
+      <w:r>
+        <w:rPr>
+          <w:rFonts w:cs="Arial"/>
+          <w:b/>
+          <w:sz w:val="28"/>
+          <w:szCs w:val="28"/>
+        </w:rPr>
+        <w:t>G</w:t>
+      </w:r>
+      <w:r>
+        <w:rPr>
+          <w:rFonts w:cs="Arial"/>
+          <w:b/>
+          <w:sz w:val="28"/>
+          <w:szCs w:val="28"/>
+        </w:rPr>
+        <w:t xml:space="preserve">erenciamento e </w:t>
+      </w:r>
+      <w:r>
+        <w:rPr>
+          <w:rFonts w:cs="Arial"/>
+          <w:b/>
+          <w:sz w:val="28"/>
+          <w:szCs w:val="28"/>
+        </w:rPr>
+        <w:t>A</w:t>
+      </w:r>
+      <w:r>
+        <w:rPr>
+          <w:rFonts w:cs="Arial"/>
+          <w:b/>
+          <w:sz w:val="28"/>
+          <w:szCs w:val="28"/>
+        </w:rPr>
+        <w:t xml:space="preserve">gendamento de </w:t>
+      </w:r>
+      <w:r>
+        <w:rPr>
+          <w:rFonts w:cs="Arial"/>
+          <w:b/>
+          <w:sz w:val="28"/>
+          <w:szCs w:val="28"/>
+        </w:rPr>
+        <w:t>S</w:t>
+      </w:r>
+      <w:r>
+        <w:rPr>
+          <w:rFonts w:cs="Arial"/>
+          <w:b/>
+          <w:sz w:val="28"/>
+          <w:szCs w:val="28"/>
+        </w:rPr>
+        <w:t>alas</w:t>
       </w:r>
     </w:p>
     <w:p>
@@ -984,7 +1130,7 @@
         <w:rPr>
           <w:noProof/>
         </w:rPr>
-        <w:instrText xml:space="preserve"> PAGEREF _Toc182313539 \h </w:instrText>
+        <w:instrText xml:space="preserve"> PAGEREF _Toc182338839 \h </w:instrText>
       </w:r>
       <w:r>
         <w:rPr>
@@ -1065,7 +1211,7 @@
         <w:rPr>
           <w:noProof/>
         </w:rPr>
-        <w:instrText xml:space="preserve"> PAGEREF _Toc182313540 \h </w:instrText>
+        <w:instrText xml:space="preserve"> PAGEREF _Toc182338840 \h </w:instrText>
       </w:r>
       <w:r>
         <w:rPr>
@@ -1144,7 +1290,7 @@
         <w:rPr>
           <w:noProof/>
         </w:rPr>
-        <w:instrText xml:space="preserve"> PAGEREF _Toc182313541 \h </w:instrText>
+        <w:instrText xml:space="preserve"> PAGEREF _Toc182338841 \h </w:instrText>
       </w:r>
       <w:r>
         <w:rPr>
@@ -1223,7 +1369,7 @@
         <w:rPr>
           <w:noProof/>
         </w:rPr>
-        <w:instrText xml:space="preserve"> PAGEREF _Toc182313542 \h </w:instrText>
+        <w:instrText xml:space="preserve"> PAGEREF _Toc182338842 \h </w:instrText>
       </w:r>
       <w:r>
         <w:rPr>
@@ -1304,7 +1450,7 @@
         <w:rPr>
           <w:noProof/>
         </w:rPr>
-        <w:instrText xml:space="preserve"> PAGEREF _Toc182313543 \h </w:instrText>
+        <w:instrText xml:space="preserve"> PAGEREF _Toc182338843 \h </w:instrText>
       </w:r>
       <w:r>
         <w:rPr>
@@ -1385,7 +1531,7 @@
         <w:rPr>
           <w:noProof/>
         </w:rPr>
-        <w:instrText xml:space="preserve"> PAGEREF _Toc182313544 \h </w:instrText>
+        <w:instrText xml:space="preserve"> PAGEREF _Toc182338844 \h </w:instrText>
       </w:r>
       <w:r>
         <w:rPr>
@@ -1464,7 +1610,7 @@
         <w:rPr>
           <w:noProof/>
         </w:rPr>
-        <w:instrText xml:space="preserve"> PAGEREF _Toc182313545 \h </w:instrText>
+        <w:instrText xml:space="preserve"> PAGEREF _Toc182338845 \h </w:instrText>
       </w:r>
       <w:r>
         <w:rPr>
@@ -1543,7 +1689,7 @@
         <w:rPr>
           <w:noProof/>
         </w:rPr>
-        <w:instrText xml:space="preserve"> PAGEREF _Toc182313546 \h </w:instrText>
+        <w:instrText xml:space="preserve"> PAGEREF _Toc182338846 \h </w:instrText>
       </w:r>
       <w:r>
         <w:rPr>
@@ -1624,7 +1770,7 @@
         <w:rPr>
           <w:noProof/>
         </w:rPr>
-        <w:instrText xml:space="preserve"> PAGEREF _Toc182313547 \h </w:instrText>
+        <w:instrText xml:space="preserve"> PAGEREF _Toc182338847 \h </w:instrText>
       </w:r>
       <w:r>
         <w:rPr>
@@ -1705,7 +1851,7 @@
         <w:rPr>
           <w:noProof/>
         </w:rPr>
-        <w:instrText xml:space="preserve"> PAGEREF _Toc182313548 \h </w:instrText>
+        <w:instrText xml:space="preserve"> PAGEREF _Toc182338848 \h </w:instrText>
       </w:r>
       <w:r>
         <w:rPr>
@@ -1786,7 +1932,7 @@
         <w:rPr>
           <w:noProof/>
         </w:rPr>
-        <w:instrText xml:space="preserve"> PAGEREF _Toc182313549 \h </w:instrText>
+        <w:instrText xml:space="preserve"> PAGEREF _Toc182338849 \h </w:instrText>
       </w:r>
       <w:r>
         <w:rPr>
@@ -1867,7 +2013,7 @@
         <w:rPr>
           <w:noProof/>
         </w:rPr>
-        <w:instrText xml:space="preserve"> PAGEREF _Toc182313550 \h </w:instrText>
+        <w:instrText xml:space="preserve"> PAGEREF _Toc182338850 \h </w:instrText>
       </w:r>
       <w:r>
         <w:rPr>
@@ -1948,7 +2094,7 @@
         <w:rPr>
           <w:noProof/>
         </w:rPr>
-        <w:instrText xml:space="preserve"> PAGEREF _Toc182313551 \h </w:instrText>
+        <w:instrText xml:space="preserve"> PAGEREF _Toc182338851 \h </w:instrText>
       </w:r>
       <w:r>
         <w:rPr>
@@ -2029,7 +2175,7 @@
         <w:rPr>
           <w:noProof/>
         </w:rPr>
-        <w:instrText xml:space="preserve"> PAGEREF _Toc182313552 \h </w:instrText>
+        <w:instrText xml:space="preserve"> PAGEREF _Toc182338852 \h </w:instrText>
       </w:r>
       <w:r>
         <w:rPr>
@@ -2110,7 +2256,7 @@
         <w:rPr>
           <w:noProof/>
         </w:rPr>
-        <w:instrText xml:space="preserve"> PAGEREF _Toc182313553 \h </w:instrText>
+        <w:instrText xml:space="preserve"> PAGEREF _Toc182338853 \h </w:instrText>
       </w:r>
       <w:r>
         <w:rPr>
@@ -2191,7 +2337,7 @@
         <w:rPr>
           <w:noProof/>
         </w:rPr>
-        <w:instrText xml:space="preserve"> PAGEREF _Toc182313554 \h </w:instrText>
+        <w:instrText xml:space="preserve"> PAGEREF _Toc182338854 \h </w:instrText>
       </w:r>
       <w:r>
         <w:rPr>
@@ -2272,7 +2418,7 @@
         <w:rPr>
           <w:noProof/>
         </w:rPr>
-        <w:instrText xml:space="preserve"> PAGEREF _Toc182313555 \h </w:instrText>
+        <w:instrText xml:space="preserve"> PAGEREF _Toc182338855 \h </w:instrText>
       </w:r>
       <w:r>
         <w:rPr>
@@ -2351,7 +2497,7 @@
         <w:rPr>
           <w:noProof/>
         </w:rPr>
-        <w:instrText xml:space="preserve"> PAGEREF _Toc182313556 \h </w:instrText>
+        <w:instrText xml:space="preserve"> PAGEREF _Toc182338856 \h </w:instrText>
       </w:r>
       <w:r>
         <w:rPr>
@@ -2430,7 +2576,7 @@
         <w:rPr>
           <w:noProof/>
         </w:rPr>
-        <w:instrText xml:space="preserve"> PAGEREF _Toc182313557 \h </w:instrText>
+        <w:instrText xml:space="preserve"> PAGEREF _Toc182338857 \h </w:instrText>
       </w:r>
       <w:r>
         <w:rPr>
@@ -2511,7 +2657,7 @@
         <w:rPr>
           <w:noProof/>
         </w:rPr>
-        <w:instrText xml:space="preserve"> PAGEREF _Toc182313558 \h </w:instrText>
+        <w:instrText xml:space="preserve"> PAGEREF _Toc182338858 \h </w:instrText>
       </w:r>
       <w:r>
         <w:rPr>
@@ -2592,7 +2738,7 @@
         <w:rPr>
           <w:noProof/>
         </w:rPr>
-        <w:instrText xml:space="preserve"> PAGEREF _Toc182313559 \h </w:instrText>
+        <w:instrText xml:space="preserve"> PAGEREF _Toc182338859 \h </w:instrText>
       </w:r>
       <w:r>
         <w:rPr>
@@ -2673,7 +2819,7 @@
         <w:rPr>
           <w:noProof/>
         </w:rPr>
-        <w:instrText xml:space="preserve"> PAGEREF _Toc182313560 \h </w:instrText>
+        <w:instrText xml:space="preserve"> PAGEREF _Toc182338860 \h </w:instrText>
       </w:r>
       <w:r>
         <w:rPr>
@@ -2754,7 +2900,7 @@
         <w:rPr>
           <w:noProof/>
         </w:rPr>
-        <w:instrText xml:space="preserve"> PAGEREF _Toc182313561 \h </w:instrText>
+        <w:instrText xml:space="preserve"> PAGEREF _Toc182338861 \h </w:instrText>
       </w:r>
       <w:r>
         <w:rPr>
@@ -2835,7 +2981,7 @@
         <w:rPr>
           <w:noProof/>
         </w:rPr>
-        <w:instrText xml:space="preserve"> PAGEREF _Toc182313562 \h </w:instrText>
+        <w:instrText xml:space="preserve"> PAGEREF _Toc182338862 \h </w:instrText>
       </w:r>
       <w:r>
         <w:rPr>
@@ -2916,7 +3062,7 @@
         <w:rPr>
           <w:noProof/>
         </w:rPr>
-        <w:instrText xml:space="preserve"> PAGEREF _Toc182313563 \h </w:instrText>
+        <w:instrText xml:space="preserve"> PAGEREF _Toc182338863 \h </w:instrText>
       </w:r>
       <w:r>
         <w:rPr>
@@ -2993,7 +3139,7 @@
         <w:rPr>
           <w:noProof/>
         </w:rPr>
-        <w:instrText xml:space="preserve"> PAGEREF _Toc182313564 \h </w:instrText>
+        <w:instrText xml:space="preserve"> PAGEREF _Toc182338864 \h </w:instrText>
       </w:r>
       <w:r>
         <w:rPr>
@@ -3075,7 +3221,7 @@
         <w:rPr>
           <w:noProof/>
         </w:rPr>
-        <w:instrText xml:space="preserve"> PAGEREF _Toc182313565 \h </w:instrText>
+        <w:instrText xml:space="preserve"> PAGEREF _Toc182338865 \h </w:instrText>
       </w:r>
       <w:r>
         <w:rPr>
@@ -3156,7 +3302,7 @@
         <w:rPr>
           <w:noProof/>
         </w:rPr>
-        <w:instrText xml:space="preserve"> PAGEREF _Toc182313566 \h </w:instrText>
+        <w:instrText xml:space="preserve"> PAGEREF _Toc182338866 \h </w:instrText>
       </w:r>
       <w:r>
         <w:rPr>
@@ -3237,7 +3383,7 @@
         <w:rPr>
           <w:noProof/>
         </w:rPr>
-        <w:instrText xml:space="preserve"> PAGEREF _Toc182313567 \h </w:instrText>
+        <w:instrText xml:space="preserve"> PAGEREF _Toc182338867 \h </w:instrText>
       </w:r>
       <w:r>
         <w:rPr>
@@ -3316,7 +3462,7 @@
         <w:rPr>
           <w:noProof/>
         </w:rPr>
-        <w:instrText xml:space="preserve"> PAGEREF _Toc182313568 \h </w:instrText>
+        <w:instrText xml:space="preserve"> PAGEREF _Toc182338868 \h </w:instrText>
       </w:r>
       <w:r>
         <w:rPr>
@@ -3395,7 +3541,7 @@
         <w:rPr>
           <w:noProof/>
         </w:rPr>
-        <w:instrText xml:space="preserve"> PAGEREF _Toc182313569 \h </w:instrText>
+        <w:instrText xml:space="preserve"> PAGEREF _Toc182338869 \h </w:instrText>
       </w:r>
       <w:r>
         <w:rPr>
@@ -3474,7 +3620,7 @@
         <w:rPr>
           <w:noProof/>
         </w:rPr>
-        <w:instrText xml:space="preserve"> PAGEREF _Toc182313570 \h </w:instrText>
+        <w:instrText xml:space="preserve"> PAGEREF _Toc182338870 \h </w:instrText>
       </w:r>
       <w:r>
         <w:rPr>
@@ -3553,7 +3699,7 @@
         <w:rPr>
           <w:noProof/>
         </w:rPr>
-        <w:instrText xml:space="preserve"> PAGEREF _Toc182313571 \h </w:instrText>
+        <w:instrText xml:space="preserve"> PAGEREF _Toc182338871 \h </w:instrText>
       </w:r>
       <w:r>
         <w:rPr>
@@ -3632,7 +3778,7 @@
         <w:rPr>
           <w:noProof/>
         </w:rPr>
-        <w:instrText xml:space="preserve"> PAGEREF _Toc182313572 \h </w:instrText>
+        <w:instrText xml:space="preserve"> PAGEREF _Toc182338872 \h </w:instrText>
       </w:r>
       <w:r>
         <w:rPr>
@@ -3711,7 +3857,7 @@
         <w:rPr>
           <w:noProof/>
         </w:rPr>
-        <w:instrText xml:space="preserve"> PAGEREF _Toc182313573 \h </w:instrText>
+        <w:instrText xml:space="preserve"> PAGEREF _Toc182338873 \h </w:instrText>
       </w:r>
       <w:r>
         <w:rPr>
@@ -3790,7 +3936,7 @@
         <w:rPr>
           <w:noProof/>
         </w:rPr>
-        <w:instrText xml:space="preserve"> PAGEREF _Toc182313574 \h </w:instrText>
+        <w:instrText xml:space="preserve"> PAGEREF _Toc182338874 \h </w:instrText>
       </w:r>
       <w:r>
         <w:rPr>
@@ -3869,7 +4015,7 @@
         <w:rPr>
           <w:noProof/>
         </w:rPr>
-        <w:instrText xml:space="preserve"> PAGEREF _Toc182313575 \h </w:instrText>
+        <w:instrText xml:space="preserve"> PAGEREF _Toc182338875 \h </w:instrText>
       </w:r>
       <w:r>
         <w:rPr>
@@ -3948,7 +4094,7 @@
         <w:rPr>
           <w:noProof/>
         </w:rPr>
-        <w:instrText xml:space="preserve"> PAGEREF _Toc182313576 \h </w:instrText>
+        <w:instrText xml:space="preserve"> PAGEREF _Toc182338876 \h </w:instrText>
       </w:r>
       <w:r>
         <w:rPr>
@@ -4029,7 +4175,7 @@
         <w:rPr>
           <w:noProof/>
         </w:rPr>
-        <w:instrText xml:space="preserve"> PAGEREF _Toc182313577 \h </w:instrText>
+        <w:instrText xml:space="preserve"> PAGEREF _Toc182338877 \h </w:instrText>
       </w:r>
       <w:r>
         <w:rPr>
@@ -4110,7 +4256,7 @@
         <w:rPr>
           <w:noProof/>
         </w:rPr>
-        <w:instrText xml:space="preserve"> PAGEREF _Toc182313578 \h </w:instrText>
+        <w:instrText xml:space="preserve"> PAGEREF _Toc182338878 \h </w:instrText>
       </w:r>
       <w:r>
         <w:rPr>
@@ -4191,7 +4337,7 @@
         <w:rPr>
           <w:noProof/>
         </w:rPr>
-        <w:instrText xml:space="preserve"> PAGEREF _Toc182313579 \h </w:instrText>
+        <w:instrText xml:space="preserve"> PAGEREF _Toc182338879 \h </w:instrText>
       </w:r>
       <w:r>
         <w:rPr>
@@ -4268,7 +4414,7 @@
         <w:rPr>
           <w:noProof/>
         </w:rPr>
-        <w:instrText xml:space="preserve"> PAGEREF _Toc182313580 \h </w:instrText>
+        <w:instrText xml:space="preserve"> PAGEREF _Toc182338880 \h </w:instrText>
       </w:r>
       <w:r>
         <w:rPr>
@@ -4345,7 +4491,7 @@
         <w:rPr>
           <w:noProof/>
         </w:rPr>
-        <w:instrText xml:space="preserve"> PAGEREF _Toc182313581 \h </w:instrText>
+        <w:instrText xml:space="preserve"> PAGEREF _Toc182338881 \h </w:instrText>
       </w:r>
       <w:r>
         <w:rPr>
@@ -4426,7 +4572,7 @@
         <w:rPr>
           <w:noProof/>
         </w:rPr>
-        <w:instrText xml:space="preserve"> PAGEREF _Toc182313582 \h </w:instrText>
+        <w:instrText xml:space="preserve"> PAGEREF _Toc182338882 \h </w:instrText>
       </w:r>
       <w:r>
         <w:rPr>
@@ -4507,7 +4653,7 @@
         <w:rPr>
           <w:noProof/>
         </w:rPr>
-        <w:instrText xml:space="preserve"> PAGEREF _Toc182313583 \h </w:instrText>
+        <w:instrText xml:space="preserve"> PAGEREF _Toc182338883 \h </w:instrText>
       </w:r>
       <w:r>
         <w:rPr>
@@ -4586,7 +4732,7 @@
         <w:rPr>
           <w:noProof/>
         </w:rPr>
-        <w:instrText xml:space="preserve"> PAGEREF _Toc182313584 \h </w:instrText>
+        <w:instrText xml:space="preserve"> PAGEREF _Toc182338884 \h </w:instrText>
       </w:r>
       <w:r>
         <w:rPr>
@@ -4665,7 +4811,7 @@
         <w:rPr>
           <w:noProof/>
         </w:rPr>
-        <w:instrText xml:space="preserve"> PAGEREF _Toc182313585 \h </w:instrText>
+        <w:instrText xml:space="preserve"> PAGEREF _Toc182338885 \h </w:instrText>
       </w:r>
       <w:r>
         <w:rPr>
@@ -4748,7 +4894,7 @@
         <w:rPr>
           <w:noProof/>
         </w:rPr>
-        <w:instrText xml:space="preserve"> PAGEREF _Toc182313586 \h </w:instrText>
+        <w:instrText xml:space="preserve"> PAGEREF _Toc182338886 \h </w:instrText>
       </w:r>
       <w:r>
         <w:rPr>
@@ -4827,7 +4973,7 @@
         <w:rPr>
           <w:noProof/>
         </w:rPr>
-        <w:instrText xml:space="preserve"> PAGEREF _Toc182313587 \h </w:instrText>
+        <w:instrText xml:space="preserve"> PAGEREF _Toc182338887 \h </w:instrText>
       </w:r>
       <w:r>
         <w:rPr>
@@ -4906,7 +5052,7 @@
         <w:rPr>
           <w:noProof/>
         </w:rPr>
-        <w:instrText xml:space="preserve"> PAGEREF _Toc182313588 \h </w:instrText>
+        <w:instrText xml:space="preserve"> PAGEREF _Toc182338888 \h </w:instrText>
       </w:r>
       <w:r>
         <w:rPr>
@@ -4985,7 +5131,7 @@
         <w:rPr>
           <w:noProof/>
         </w:rPr>
-        <w:instrText xml:space="preserve"> PAGEREF _Toc182313589 \h </w:instrText>
+        <w:instrText xml:space="preserve"> PAGEREF _Toc182338889 \h </w:instrText>
       </w:r>
       <w:r>
         <w:rPr>
@@ -5068,7 +5214,7 @@
         <w:rPr>
           <w:noProof/>
         </w:rPr>
-        <w:instrText xml:space="preserve"> PAGEREF _Toc182313590 \h </w:instrText>
+        <w:instrText xml:space="preserve"> PAGEREF _Toc182338890 \h </w:instrText>
       </w:r>
       <w:r>
         <w:rPr>
@@ -5151,7 +5297,7 @@
         <w:rPr>
           <w:noProof/>
         </w:rPr>
-        <w:instrText xml:space="preserve"> PAGEREF _Toc182313591 \h </w:instrText>
+        <w:instrText xml:space="preserve"> PAGEREF _Toc182338891 \h </w:instrText>
       </w:r>
       <w:r>
         <w:rPr>
@@ -5235,7 +5381,7 @@
         <w:rPr>
           <w:noProof/>
         </w:rPr>
-        <w:instrText xml:space="preserve"> PAGEREF _Toc182313592 \h </w:instrText>
+        <w:instrText xml:space="preserve"> PAGEREF _Toc182338892 \h </w:instrText>
       </w:r>
       <w:r>
         <w:rPr>
@@ -5314,7 +5460,7 @@
         <w:rPr>
           <w:noProof/>
         </w:rPr>
-        <w:instrText xml:space="preserve"> PAGEREF _Toc182313593 \h </w:instrText>
+        <w:instrText xml:space="preserve"> PAGEREF _Toc182338893 \h </w:instrText>
       </w:r>
       <w:r>
         <w:rPr>
@@ -5393,7 +5539,7 @@
         <w:rPr>
           <w:noProof/>
         </w:rPr>
-        <w:instrText xml:space="preserve"> PAGEREF _Toc182313594 \h </w:instrText>
+        <w:instrText xml:space="preserve"> PAGEREF _Toc182338894 \h </w:instrText>
       </w:r>
       <w:r>
         <w:rPr>
@@ -5454,7 +5600,7 @@
       <w:pPr>
         <w:pStyle w:val="Ttulo1"/>
       </w:pPr>
-      <w:bookmarkStart w:id="0" w:name="_Toc182313539"/>
+      <w:bookmarkStart w:id="1" w:name="_Toc182338839"/>
       <w:r>
         <w:lastRenderedPageBreak/>
         <w:t xml:space="preserve">Descrição </w:t>
@@ -5462,7 +5608,7 @@
       <w:r>
         <w:t>do Projeto</w:t>
       </w:r>
-      <w:bookmarkEnd w:id="0"/>
+      <w:bookmarkEnd w:id="1"/>
     </w:p>
     <w:p>
       <w:pPr>
@@ -5480,14 +5626,14 @@
           <w:rFonts w:cs="Arial"/>
         </w:rPr>
       </w:pPr>
-      <w:bookmarkStart w:id="1" w:name="_Toc182313540"/>
+      <w:bookmarkStart w:id="2" w:name="_Toc182338840"/>
       <w:r>
         <w:rPr>
           <w:rFonts w:cs="Arial"/>
         </w:rPr>
         <w:t>Introdução</w:t>
       </w:r>
-      <w:bookmarkEnd w:id="1"/>
+      <w:bookmarkEnd w:id="2"/>
     </w:p>
     <w:p>
       <w:pPr>
@@ -5526,11 +5672,11 @@
       <w:pPr>
         <w:pStyle w:val="Ttulo2"/>
       </w:pPr>
-      <w:bookmarkStart w:id="2" w:name="_Toc182313541"/>
+      <w:bookmarkStart w:id="3" w:name="_Toc182338841"/>
       <w:r>
         <w:t>Cronograma</w:t>
       </w:r>
-      <w:bookmarkEnd w:id="2"/>
+      <w:bookmarkEnd w:id="3"/>
     </w:p>
     <w:p>
       <w:pPr>
@@ -5781,9 +5927,9 @@
           <w:szCs w:val="24"/>
         </w:rPr>
       </w:pPr>
-      <w:bookmarkStart w:id="3" w:name="_Toc331506313"/>
-      <w:bookmarkStart w:id="4" w:name="_Toc331507621"/>
-      <w:bookmarkStart w:id="5" w:name="_Toc182313542"/>
+      <w:bookmarkStart w:id="4" w:name="_Toc331506313"/>
+      <w:bookmarkStart w:id="5" w:name="_Toc331507621"/>
+      <w:bookmarkStart w:id="6" w:name="_Toc182338842"/>
       <w:r>
         <w:rPr>
           <w:rFonts w:cs="Arial"/>
@@ -5792,9 +5938,9 @@
         <w:lastRenderedPageBreak/>
         <w:t>Objetivos</w:t>
       </w:r>
-      <w:bookmarkEnd w:id="3"/>
       <w:bookmarkEnd w:id="4"/>
       <w:bookmarkEnd w:id="5"/>
+      <w:bookmarkEnd w:id="6"/>
     </w:p>
     <w:p>
       <w:pPr>
@@ -5813,7 +5959,7 @@
           <w:szCs w:val="24"/>
         </w:rPr>
       </w:pPr>
-      <w:bookmarkStart w:id="6" w:name="_Toc182313543"/>
+      <w:bookmarkStart w:id="7" w:name="_Toc182338843"/>
       <w:r>
         <w:rPr>
           <w:rFonts w:cs="Arial"/>
@@ -5821,7 +5967,7 @@
         </w:rPr>
         <w:t>Geral</w:t>
       </w:r>
-      <w:bookmarkEnd w:id="6"/>
+      <w:bookmarkEnd w:id="7"/>
     </w:p>
     <w:p>
       <w:pPr>
@@ -5883,7 +6029,7 @@
           <w:szCs w:val="24"/>
         </w:rPr>
       </w:pPr>
-      <w:bookmarkStart w:id="7" w:name="_Toc182313544"/>
+      <w:bookmarkStart w:id="8" w:name="_Toc182338844"/>
       <w:r>
         <w:rPr>
           <w:rFonts w:cs="Arial"/>
@@ -5891,7 +6037,7 @@
         </w:rPr>
         <w:t>Específicos</w:t>
       </w:r>
-      <w:bookmarkEnd w:id="7"/>
+      <w:bookmarkEnd w:id="8"/>
     </w:p>
     <w:p>
       <w:pPr>
@@ -6124,9 +6270,9 @@
           <w:rFonts w:cs="Arial"/>
         </w:rPr>
       </w:pPr>
-      <w:bookmarkStart w:id="8" w:name="_Toc182313545"/>
       <w:bookmarkStart w:id="9" w:name="_Toc331506323"/>
       <w:bookmarkStart w:id="10" w:name="_Toc331507631"/>
+      <w:bookmarkStart w:id="11" w:name="_Toc182338845"/>
       <w:r>
         <w:rPr>
           <w:rFonts w:cs="Arial"/>
@@ -6134,7 +6280,7 @@
         <w:lastRenderedPageBreak/>
         <w:t>Documento de Requisitos</w:t>
       </w:r>
-      <w:bookmarkEnd w:id="8"/>
+      <w:bookmarkEnd w:id="11"/>
     </w:p>
     <w:p>
       <w:pPr>
@@ -6199,11 +6345,11 @@
       <w:pPr>
         <w:pStyle w:val="Ttulo2"/>
       </w:pPr>
-      <w:bookmarkStart w:id="11" w:name="_Toc182313546"/>
+      <w:bookmarkStart w:id="12" w:name="_Toc182338846"/>
       <w:r>
         <w:t>Histórias de Usuário</w:t>
       </w:r>
-      <w:bookmarkEnd w:id="11"/>
+      <w:bookmarkEnd w:id="12"/>
     </w:p>
     <w:p>
       <w:pPr>
@@ -6684,14 +6830,14 @@
           <w:rFonts w:cs="Arial"/>
         </w:rPr>
       </w:pPr>
-      <w:bookmarkStart w:id="12" w:name="_Toc182313547"/>
+      <w:bookmarkStart w:id="13" w:name="_Toc182338847"/>
       <w:r>
         <w:rPr>
           <w:rFonts w:cs="Arial"/>
         </w:rPr>
         <w:t>Requisitos Funcionais</w:t>
       </w:r>
-      <w:bookmarkEnd w:id="12"/>
+      <w:bookmarkEnd w:id="13"/>
     </w:p>
     <w:p>
       <w:pPr>
@@ -6806,7 +6952,7 @@
           <w:szCs w:val="24"/>
         </w:rPr>
       </w:pPr>
-      <w:bookmarkStart w:id="13" w:name="_Toc182313548"/>
+      <w:bookmarkStart w:id="14" w:name="_Toc182338848"/>
       <w:r>
         <w:rPr>
           <w:rFonts w:cs="Arial"/>
@@ -6822,7 +6968,7 @@
         </w:rPr>
         <w:t>ar usuário</w:t>
       </w:r>
-      <w:bookmarkEnd w:id="13"/>
+      <w:bookmarkEnd w:id="14"/>
     </w:p>
     <w:p>
       <w:pPr>
@@ -6915,7 +7061,7 @@
           <w:szCs w:val="24"/>
         </w:rPr>
       </w:pPr>
-      <w:bookmarkStart w:id="14" w:name="_Toc182313549"/>
+      <w:bookmarkStart w:id="15" w:name="_Toc182338849"/>
       <w:r>
         <w:rPr>
           <w:rFonts w:cs="Arial"/>
@@ -6923,7 +7069,7 @@
         </w:rPr>
         <w:t>Logar na aplicação</w:t>
       </w:r>
-      <w:bookmarkEnd w:id="14"/>
+      <w:bookmarkEnd w:id="15"/>
     </w:p>
     <w:p>
       <w:pPr>
@@ -7009,7 +7155,7 @@
           <w:szCs w:val="24"/>
         </w:rPr>
       </w:pPr>
-      <w:bookmarkStart w:id="15" w:name="_Toc182313550"/>
+      <w:bookmarkStart w:id="16" w:name="_Toc182338850"/>
       <w:r>
         <w:rPr>
           <w:rFonts w:cs="Arial"/>
@@ -7031,7 +7177,7 @@
         </w:rPr>
         <w:t xml:space="preserve"> salas</w:t>
       </w:r>
-      <w:bookmarkEnd w:id="15"/>
+      <w:bookmarkEnd w:id="16"/>
     </w:p>
     <w:p>
       <w:pPr>
@@ -7167,7 +7313,7 @@
           <w:szCs w:val="24"/>
         </w:rPr>
       </w:pPr>
-      <w:bookmarkStart w:id="16" w:name="_Toc182313551"/>
+      <w:bookmarkStart w:id="17" w:name="_Toc182338851"/>
       <w:r>
         <w:rPr>
           <w:rFonts w:cs="Arial"/>
@@ -7196,7 +7342,7 @@
         </w:rPr>
         <w:t xml:space="preserve"> sala</w:t>
       </w:r>
-      <w:bookmarkEnd w:id="16"/>
+      <w:bookmarkEnd w:id="17"/>
     </w:p>
     <w:p>
       <w:pPr>
@@ -7289,7 +7435,7 @@
           <w:szCs w:val="24"/>
         </w:rPr>
       </w:pPr>
-      <w:bookmarkStart w:id="17" w:name="_Toc182313552"/>
+      <w:bookmarkStart w:id="18" w:name="_Toc182338852"/>
       <w:r>
         <w:rPr>
           <w:rFonts w:cs="Arial"/>
@@ -7304,7 +7450,7 @@
         </w:rPr>
         <w:t>alas agendadas</w:t>
       </w:r>
-      <w:bookmarkEnd w:id="17"/>
+      <w:bookmarkEnd w:id="18"/>
     </w:p>
     <w:p>
       <w:pPr>
@@ -7363,7 +7509,7 @@
           <w:szCs w:val="24"/>
         </w:rPr>
       </w:pPr>
-      <w:bookmarkStart w:id="18" w:name="_Toc182313553"/>
+      <w:bookmarkStart w:id="19" w:name="_Toc182338853"/>
       <w:r>
         <w:rPr>
           <w:rFonts w:cs="Arial"/>
@@ -7371,7 +7517,7 @@
         </w:rPr>
         <w:t>Gerenciar perfil de usuário</w:t>
       </w:r>
-      <w:bookmarkEnd w:id="18"/>
+      <w:bookmarkEnd w:id="19"/>
     </w:p>
     <w:p>
       <w:pPr>
@@ -7438,7 +7584,7 @@
         </w:rPr>
         <w:t xml:space="preserve"> </w:t>
       </w:r>
-      <w:bookmarkStart w:id="19" w:name="_Toc182313554"/>
+      <w:bookmarkStart w:id="20" w:name="_Toc182338854"/>
       <w:r>
         <w:rPr>
           <w:rFonts w:cs="Arial"/>
@@ -7446,7 +7592,7 @@
         </w:rPr>
         <w:t>Gerenciar dados da sala</w:t>
       </w:r>
-      <w:bookmarkEnd w:id="19"/>
+      <w:bookmarkEnd w:id="20"/>
     </w:p>
     <w:p>
       <w:pPr>
@@ -7498,7 +7644,7 @@
         </w:rPr>
         <w:t xml:space="preserve"> </w:t>
       </w:r>
-      <w:bookmarkStart w:id="20" w:name="_Toc182313555"/>
+      <w:bookmarkStart w:id="21" w:name="_Toc182338855"/>
       <w:r>
         <w:rPr>
           <w:rFonts w:cs="Arial"/>
@@ -7520,7 +7666,7 @@
         </w:rPr>
         <w:t xml:space="preserve"> de sala</w:t>
       </w:r>
-      <w:bookmarkEnd w:id="20"/>
+      <w:bookmarkEnd w:id="21"/>
     </w:p>
     <w:p>
       <w:pPr>
@@ -7578,11 +7724,11 @@
       <w:r>
         <w:t xml:space="preserve"> </w:t>
       </w:r>
-      <w:bookmarkStart w:id="21" w:name="_Toc182313556"/>
+      <w:bookmarkStart w:id="22" w:name="_Toc182338856"/>
       <w:r>
         <w:t>Editar agendamento</w:t>
       </w:r>
-      <w:bookmarkEnd w:id="21"/>
+      <w:bookmarkEnd w:id="22"/>
     </w:p>
     <w:p>
       <w:pPr>
@@ -7640,11 +7786,11 @@
       <w:r>
         <w:t xml:space="preserve"> </w:t>
       </w:r>
-      <w:bookmarkStart w:id="22" w:name="_Toc182313557"/>
+      <w:bookmarkStart w:id="23" w:name="_Toc182338857"/>
       <w:r>
         <w:t>Promover usuários</w:t>
       </w:r>
-      <w:bookmarkEnd w:id="22"/>
+      <w:bookmarkEnd w:id="23"/>
     </w:p>
     <w:p>
       <w:pPr>
@@ -7715,14 +7861,14 @@
           <w:rFonts w:cs="Arial"/>
         </w:rPr>
       </w:pPr>
-      <w:bookmarkStart w:id="23" w:name="_Toc182313558"/>
+      <w:bookmarkStart w:id="24" w:name="_Toc182338858"/>
       <w:r>
         <w:rPr>
           <w:rFonts w:cs="Arial"/>
         </w:rPr>
         <w:t>Requisitos Não Funcionais</w:t>
       </w:r>
-      <w:bookmarkEnd w:id="23"/>
+      <w:bookmarkEnd w:id="24"/>
     </w:p>
     <w:p>
       <w:pPr>
@@ -7932,7 +8078,7 @@
           <w:rFonts w:cs="Arial"/>
         </w:rPr>
       </w:pPr>
-      <w:bookmarkStart w:id="24" w:name="_Toc182313559"/>
+      <w:bookmarkStart w:id="25" w:name="_Toc182338859"/>
       <w:r>
         <w:rPr>
           <w:rFonts w:cs="Arial"/>
@@ -7946,7 +8092,7 @@
         </w:rPr>
         <w:t>egócio</w:t>
       </w:r>
-      <w:bookmarkEnd w:id="24"/>
+      <w:bookmarkEnd w:id="25"/>
     </w:p>
     <w:p>
       <w:pPr>
@@ -8074,7 +8220,7 @@
           <w:szCs w:val="24"/>
         </w:rPr>
       </w:pPr>
-      <w:bookmarkStart w:id="25" w:name="_Toc179935788"/>
+      <w:bookmarkStart w:id="26" w:name="_Toc179935788"/>
       <w:r>
         <w:rPr>
           <w:b/>
@@ -8115,7 +8261,7 @@
         </w:rPr>
         <w:t>Modelo de Negócio (Canvas)</w:t>
       </w:r>
-      <w:bookmarkEnd w:id="25"/>
+      <w:bookmarkEnd w:id="26"/>
     </w:p>
     <w:p/>
     <w:p>
@@ -8250,7 +8396,7 @@
           <w:szCs w:val="24"/>
         </w:rPr>
       </w:pPr>
-      <w:bookmarkStart w:id="26" w:name="_Toc182313560"/>
+      <w:bookmarkStart w:id="27" w:name="_Toc182338860"/>
       <w:r>
         <w:rPr>
           <w:rFonts w:cs="Arial"/>
@@ -8258,7 +8404,7 @@
         </w:rPr>
         <w:t>O que será elaborado?</w:t>
       </w:r>
-      <w:bookmarkEnd w:id="26"/>
+      <w:bookmarkEnd w:id="27"/>
     </w:p>
     <w:p>
       <w:pPr>
@@ -8351,7 +8497,7 @@
           <w:szCs w:val="24"/>
         </w:rPr>
       </w:pPr>
-      <w:bookmarkStart w:id="27" w:name="_Toc182313561"/>
+      <w:bookmarkStart w:id="28" w:name="_Toc182338861"/>
       <w:r>
         <w:rPr>
           <w:rFonts w:cs="Arial"/>
@@ -8360,7 +8506,7 @@
         <w:lastRenderedPageBreak/>
         <w:t>Como será elaborado?</w:t>
       </w:r>
-      <w:bookmarkEnd w:id="27"/>
+      <w:bookmarkEnd w:id="28"/>
     </w:p>
     <w:p>
       <w:pPr>
@@ -8670,7 +8816,7 @@
           <w:szCs w:val="24"/>
         </w:rPr>
       </w:pPr>
-      <w:bookmarkStart w:id="28" w:name="_Toc182313562"/>
+      <w:bookmarkStart w:id="29" w:name="_Toc182338862"/>
       <w:r>
         <w:rPr>
           <w:rFonts w:cs="Arial"/>
@@ -8678,7 +8824,7 @@
         </w:rPr>
         <w:t>Para quem será elaborado?</w:t>
       </w:r>
-      <w:bookmarkEnd w:id="28"/>
+      <w:bookmarkEnd w:id="29"/>
     </w:p>
     <w:p>
       <w:pPr>
@@ -8988,7 +9134,7 @@
           <w:szCs w:val="24"/>
         </w:rPr>
       </w:pPr>
-      <w:bookmarkStart w:id="29" w:name="_Toc182313563"/>
+      <w:bookmarkStart w:id="30" w:name="_Toc182338863"/>
       <w:r>
         <w:rPr>
           <w:rFonts w:cs="Arial"/>
@@ -8997,7 +9143,7 @@
         <w:lastRenderedPageBreak/>
         <w:t>Quanto custará?</w:t>
       </w:r>
-      <w:bookmarkEnd w:id="29"/>
+      <w:bookmarkEnd w:id="30"/>
     </w:p>
     <w:p>
       <w:pPr>
@@ -9360,12 +9506,12 @@
       <w:pPr>
         <w:pStyle w:val="Ttulo1"/>
       </w:pPr>
-      <w:bookmarkStart w:id="30" w:name="_Toc182313564"/>
+      <w:bookmarkStart w:id="31" w:name="_Toc182338864"/>
       <w:r>
         <w:lastRenderedPageBreak/>
         <w:t>Casos de Uso</w:t>
       </w:r>
-      <w:bookmarkEnd w:id="30"/>
+      <w:bookmarkEnd w:id="31"/>
     </w:p>
     <w:p>
       <w:pPr>
@@ -9732,7 +9878,7 @@
           <w:lang w:val="en-US"/>
         </w:rPr>
       </w:pPr>
-      <w:bookmarkStart w:id="31" w:name="_Toc182313565"/>
+      <w:bookmarkStart w:id="32" w:name="_Toc182338865"/>
       <w:r>
         <w:rPr>
           <w:lang w:val="en-US"/>
@@ -9740,7 +9886,7 @@
         <w:lastRenderedPageBreak/>
         <w:t>Diagrama</w:t>
       </w:r>
-      <w:bookmarkEnd w:id="31"/>
+      <w:bookmarkEnd w:id="32"/>
     </w:p>
     <w:p>
       <w:pPr>
@@ -9952,7 +10098,7 @@
           <w:lang w:val="en-US"/>
         </w:rPr>
       </w:pPr>
-      <w:bookmarkStart w:id="32" w:name="_Toc182313566"/>
+      <w:bookmarkStart w:id="33" w:name="_Toc182338866"/>
       <w:r>
         <w:rPr>
           <w:lang w:val="en-US"/>
@@ -9960,7 +10106,7 @@
         <w:lastRenderedPageBreak/>
         <w:t>Alto Nível</w:t>
       </w:r>
-      <w:bookmarkEnd w:id="32"/>
+      <w:bookmarkEnd w:id="33"/>
     </w:p>
     <w:p>
       <w:pPr>
@@ -9981,7 +10127,7 @@
           <w:szCs w:val="24"/>
         </w:rPr>
       </w:pPr>
-      <w:bookmarkStart w:id="33" w:name="_Toc182313567"/>
+      <w:bookmarkStart w:id="34" w:name="_Toc182338867"/>
       <w:r>
         <w:rPr>
           <w:rFonts w:cs="Arial"/>
@@ -9989,7 +10135,7 @@
         </w:rPr>
         <w:t>Realizar cadastro</w:t>
       </w:r>
-      <w:bookmarkEnd w:id="33"/>
+      <w:bookmarkEnd w:id="34"/>
     </w:p>
     <w:p>
       <w:pPr>
@@ -10222,14 +10368,14 @@
         <w:pStyle w:val="Ttulo3"/>
         <w:ind w:left="709"/>
       </w:pPr>
-      <w:bookmarkStart w:id="34" w:name="_Toc182313568"/>
+      <w:bookmarkStart w:id="35" w:name="_Toc182338868"/>
       <w:r>
         <w:t xml:space="preserve">Realizar </w:t>
       </w:r>
       <w:r>
         <w:t>login</w:t>
       </w:r>
-      <w:bookmarkEnd w:id="34"/>
+      <w:bookmarkEnd w:id="35"/>
     </w:p>
     <w:p>
       <w:pPr>
@@ -10417,7 +10563,7 @@
         <w:pStyle w:val="Ttulo3"/>
         <w:ind w:left="709"/>
       </w:pPr>
-      <w:bookmarkStart w:id="35" w:name="_Toc182313569"/>
+      <w:bookmarkStart w:id="36" w:name="_Toc182338869"/>
       <w:r>
         <w:t xml:space="preserve">Gerenciar </w:t>
       </w:r>
@@ -10427,7 +10573,7 @@
       <w:r>
         <w:t>erfil</w:t>
       </w:r>
-      <w:bookmarkEnd w:id="35"/>
+      <w:bookmarkEnd w:id="36"/>
     </w:p>
     <w:p>
       <w:pPr>
@@ -10665,12 +10811,12 @@
         <w:pStyle w:val="Ttulo3"/>
         <w:ind w:left="709"/>
       </w:pPr>
-      <w:bookmarkStart w:id="36" w:name="_Toc182313570"/>
+      <w:bookmarkStart w:id="37" w:name="_Toc182338870"/>
       <w:r>
         <w:lastRenderedPageBreak/>
         <w:t>Solicitar sala</w:t>
       </w:r>
-      <w:bookmarkEnd w:id="36"/>
+      <w:bookmarkEnd w:id="37"/>
     </w:p>
     <w:p>
       <w:pPr>
@@ -10867,11 +11013,11 @@
         <w:pStyle w:val="Ttulo3"/>
         <w:ind w:left="709"/>
       </w:pPr>
-      <w:bookmarkStart w:id="37" w:name="_Toc182313571"/>
+      <w:bookmarkStart w:id="38" w:name="_Toc182338871"/>
       <w:r>
         <w:t>Visualizar salas cadastradas na aplicação</w:t>
       </w:r>
-      <w:bookmarkEnd w:id="37"/>
+      <w:bookmarkEnd w:id="38"/>
     </w:p>
     <w:p>
       <w:pPr>
@@ -11077,11 +11223,11 @@
         <w:pStyle w:val="Ttulo3"/>
         <w:ind w:left="709"/>
       </w:pPr>
-      <w:bookmarkStart w:id="38" w:name="_Toc182313572"/>
+      <w:bookmarkStart w:id="39" w:name="_Toc182338872"/>
       <w:r>
         <w:t>Visualizar salas solicitadas</w:t>
       </w:r>
-      <w:bookmarkEnd w:id="38"/>
+      <w:bookmarkEnd w:id="39"/>
     </w:p>
     <w:p>
       <w:pPr>
@@ -11278,11 +11424,11 @@
         <w:pStyle w:val="Ttulo3"/>
         <w:ind w:left="709"/>
       </w:pPr>
-      <w:bookmarkStart w:id="39" w:name="_Toc182313573"/>
+      <w:bookmarkStart w:id="40" w:name="_Toc182338873"/>
       <w:r>
         <w:t>Gerenciar salas</w:t>
       </w:r>
-      <w:bookmarkEnd w:id="39"/>
+      <w:bookmarkEnd w:id="40"/>
     </w:p>
     <w:p>
       <w:pPr>
@@ -11452,7 +11598,7 @@
         <w:pStyle w:val="Ttulo3"/>
         <w:ind w:left="709"/>
       </w:pPr>
-      <w:bookmarkStart w:id="40" w:name="_Toc182313574"/>
+      <w:bookmarkStart w:id="41" w:name="_Toc182338874"/>
       <w:r>
         <w:lastRenderedPageBreak/>
         <w:t xml:space="preserve">Confirmar </w:t>
@@ -11460,7 +11606,7 @@
       <w:r>
         <w:t>pedido de agendamento de sala</w:t>
       </w:r>
-      <w:bookmarkEnd w:id="40"/>
+      <w:bookmarkEnd w:id="41"/>
     </w:p>
     <w:p>
       <w:pPr>
@@ -11657,11 +11803,11 @@
         <w:pStyle w:val="Ttulo3"/>
         <w:ind w:left="709"/>
       </w:pPr>
-      <w:bookmarkStart w:id="41" w:name="_Toc182313575"/>
+      <w:bookmarkStart w:id="42" w:name="_Toc182338875"/>
       <w:r>
         <w:t>Editar agendamento</w:t>
       </w:r>
-      <w:bookmarkEnd w:id="41"/>
+      <w:bookmarkEnd w:id="42"/>
     </w:p>
     <w:p>
       <w:pPr>
@@ -11845,11 +11991,11 @@
       <w:r>
         <w:t xml:space="preserve"> </w:t>
       </w:r>
-      <w:bookmarkStart w:id="42" w:name="_Toc182313576"/>
+      <w:bookmarkStart w:id="43" w:name="_Toc182338876"/>
       <w:r>
         <w:t>Promover usuários</w:t>
       </w:r>
-      <w:bookmarkEnd w:id="42"/>
+      <w:bookmarkEnd w:id="43"/>
     </w:p>
     <w:p>
       <w:pPr>
@@ -12021,14 +12167,14 @@
           <w:lang w:val="en-US"/>
         </w:rPr>
       </w:pPr>
-      <w:bookmarkStart w:id="43" w:name="_Toc182313577"/>
+      <w:bookmarkStart w:id="44" w:name="_Toc182338877"/>
       <w:r>
         <w:rPr>
           <w:lang w:val="en-US"/>
         </w:rPr>
         <w:t>Baixo Nível</w:t>
       </w:r>
-      <w:bookmarkEnd w:id="43"/>
+      <w:bookmarkEnd w:id="44"/>
     </w:p>
     <w:p>
       <w:pPr>
@@ -12048,14 +12194,14 @@
           <w:lang w:val="en-US"/>
         </w:rPr>
       </w:pPr>
-      <w:bookmarkStart w:id="44" w:name="_Toc182313578"/>
+      <w:bookmarkStart w:id="45" w:name="_Toc182338878"/>
       <w:r>
         <w:rPr>
           <w:lang w:val="en-US"/>
         </w:rPr>
         <w:t>Solicitar Sala</w:t>
       </w:r>
-      <w:bookmarkEnd w:id="44"/>
+      <w:bookmarkEnd w:id="45"/>
     </w:p>
     <w:p>
       <w:pPr>
@@ -12647,7 +12793,7 @@
           <w:lang w:val="en-US"/>
         </w:rPr>
       </w:pPr>
-      <w:bookmarkStart w:id="45" w:name="_Toc182313579"/>
+      <w:bookmarkStart w:id="46" w:name="_Toc182338879"/>
       <w:r>
         <w:rPr>
           <w:lang w:val="en-US"/>
@@ -12660,7 +12806,7 @@
         </w:rPr>
         <w:t>pedido de agendamento de sala</w:t>
       </w:r>
-      <w:bookmarkEnd w:id="45"/>
+      <w:bookmarkEnd w:id="46"/>
     </w:p>
     <w:p>
       <w:pPr>
@@ -13175,12 +13321,12 @@
       <w:pPr>
         <w:pStyle w:val="Ttulo1"/>
       </w:pPr>
-      <w:bookmarkStart w:id="46" w:name="_Toc182313580"/>
+      <w:bookmarkStart w:id="47" w:name="_Toc182338880"/>
       <w:r>
         <w:lastRenderedPageBreak/>
         <w:t>Diagrama de Classes</w:t>
       </w:r>
-      <w:bookmarkEnd w:id="46"/>
+      <w:bookmarkEnd w:id="47"/>
     </w:p>
     <w:p>
       <w:pPr>
@@ -13301,8 +13447,6 @@
         </w:rPr>
         <w:t>Diagrama de Classes</w:t>
       </w:r>
-      <w:bookmarkStart w:id="47" w:name="_GoBack"/>
-      <w:bookmarkEnd w:id="47"/>
     </w:p>
     <w:p>
       <w:pPr>
@@ -13461,7 +13605,7 @@
       <w:pPr>
         <w:pStyle w:val="Ttulo1"/>
       </w:pPr>
-      <w:bookmarkStart w:id="48" w:name="_Toc182313581"/>
+      <w:bookmarkStart w:id="48" w:name="_Toc182338881"/>
       <w:r>
         <w:lastRenderedPageBreak/>
         <w:t>Banco de Dados</w:t>
@@ -13485,7 +13629,7 @@
           <w:lang w:val="en-US"/>
         </w:rPr>
       </w:pPr>
-      <w:bookmarkStart w:id="49" w:name="_Toc182313582"/>
+      <w:bookmarkStart w:id="49" w:name="_Toc182338882"/>
       <w:r>
         <w:rPr>
           <w:lang w:val="en-US"/>
@@ -13797,7 +13941,7 @@
           <w:lang w:val="en-US"/>
         </w:rPr>
       </w:pPr>
-      <w:bookmarkStart w:id="50" w:name="_Toc182313583"/>
+      <w:bookmarkStart w:id="50" w:name="_Toc182338883"/>
       <w:r>
         <w:rPr>
           <w:lang w:val="en-US"/>
@@ -14201,7 +14345,7 @@
           <w:szCs w:val="24"/>
         </w:rPr>
       </w:pPr>
-      <w:bookmarkStart w:id="51" w:name="_Toc182313584"/>
+      <w:bookmarkStart w:id="51" w:name="_Toc182338884"/>
       <w:r>
         <w:rPr>
           <w:rFonts w:cs="Arial"/>
@@ -14225,7 +14369,7 @@
       <w:pPr>
         <w:pStyle w:val="Ttulo2"/>
       </w:pPr>
-      <w:bookmarkStart w:id="52" w:name="_Toc182313585"/>
+      <w:bookmarkStart w:id="52" w:name="_Toc182338885"/>
       <w:r>
         <w:t xml:space="preserve">Paleta de </w:t>
       </w:r>
@@ -15617,7 +15761,7 @@
           <w:lang w:val="en-US"/>
         </w:rPr>
       </w:pPr>
-      <w:bookmarkStart w:id="53" w:name="_Toc182313586"/>
+      <w:bookmarkStart w:id="53" w:name="_Toc182338886"/>
       <w:r>
         <w:rPr>
           <w:rFonts w:cs="Arial"/>
@@ -15979,7 +16123,7 @@
       <w:pPr>
         <w:pStyle w:val="Ttulo2"/>
       </w:pPr>
-      <w:bookmarkStart w:id="55" w:name="_Toc182313587"/>
+      <w:bookmarkStart w:id="55" w:name="_Toc182338887"/>
       <w:r>
         <w:lastRenderedPageBreak/>
         <w:t xml:space="preserve">Ícone e </w:t>
@@ -16143,6 +16287,12 @@
           <w:rFonts w:cs="Arial"/>
         </w:rPr>
         <w:t>igura</w:t>
+      </w:r>
+      <w:r>
+        <w:rPr>
+          <w:rFonts w:cs="Arial"/>
+        </w:rPr>
+        <w:t>s</w:t>
       </w:r>
       <w:r>
         <w:rPr>
@@ -16439,20 +16589,15 @@
     </w:p>
     <w:p>
       <w:pPr>
-        <w:rPr>
-          <w:rFonts w:cs="Arial"/>
-        </w:rPr>
-      </w:pPr>
-    </w:p>
-    <w:p>
-      <w:pPr>
-        <w:rPr>
-          <w:rFonts w:cs="Arial"/>
-        </w:rPr>
-      </w:pPr>
-    </w:p>
-    <w:p>
-      <w:pPr>
+        <w:ind w:firstLine="0"/>
+        <w:rPr>
+          <w:rFonts w:cs="Arial"/>
+        </w:rPr>
+      </w:pPr>
+    </w:p>
+    <w:p>
+      <w:pPr>
+        <w:ind w:firstLine="0"/>
         <w:rPr>
           <w:rFonts w:cs="Arial"/>
         </w:rPr>
@@ -16798,7 +16943,7 @@
           <w:rFonts w:cs="Arial"/>
         </w:rPr>
       </w:pPr>
-      <w:bookmarkStart w:id="57" w:name="_Toc182313588"/>
+      <w:bookmarkStart w:id="57" w:name="_Toc182338888"/>
       <w:r>
         <w:rPr>
           <w:rFonts w:cs="Arial"/>
@@ -17152,7 +17297,7 @@
           <w:rFonts w:cs="Arial"/>
         </w:rPr>
       </w:pPr>
-      <w:bookmarkStart w:id="58" w:name="_Toc182313589"/>
+      <w:bookmarkStart w:id="58" w:name="_Toc182338889"/>
       <w:r>
         <w:rPr>
           <w:rFonts w:cs="Arial"/>
@@ -17496,7 +17641,7 @@
           <w:lang w:val="en-US"/>
         </w:rPr>
       </w:pPr>
-      <w:bookmarkStart w:id="59" w:name="_Toc182313590"/>
+      <w:bookmarkStart w:id="59" w:name="_Toc182338890"/>
       <w:r>
         <w:rPr>
           <w:rFonts w:cs="Arial"/>
@@ -17685,7 +17830,7 @@
           <w:color w:val="000000" w:themeColor="text1"/>
           <w:sz w:val="20"/>
         </w:rPr>
-        <w:t xml:space="preserve">Fonte: Site </w:t>
+        <w:t>Fonte: Site</w:t>
       </w:r>
       <w:r>
         <w:rPr>
@@ -17694,7 +17839,7 @@
           <w:color w:val="000000" w:themeColor="text1"/>
           <w:sz w:val="20"/>
         </w:rPr>
-        <w:t>-</w:t>
+        <w:t xml:space="preserve"> Demonstrativo</w:t>
       </w:r>
       <w:r>
         <w:rPr>
@@ -17703,6 +17848,24 @@
           <w:color w:val="000000" w:themeColor="text1"/>
           <w:sz w:val="20"/>
         </w:rPr>
+        <w:t xml:space="preserve"> </w:t>
+      </w:r>
+      <w:r>
+        <w:rPr>
+          <w:rFonts w:cs="Arial"/>
+          <w:i w:val="0"/>
+          <w:color w:val="000000" w:themeColor="text1"/>
+          <w:sz w:val="20"/>
+        </w:rPr>
+        <w:t>-</w:t>
+      </w:r>
+      <w:r>
+        <w:rPr>
+          <w:rFonts w:cs="Arial"/>
+          <w:i w:val="0"/>
+          <w:color w:val="000000" w:themeColor="text1"/>
+          <w:sz w:val="20"/>
+        </w:rPr>
         <w:t xml:space="preserve"> Agenda Fatec.</w:t>
       </w:r>
     </w:p>
@@ -17764,7 +17927,7 @@
           <w:lang w:val="en-US"/>
         </w:rPr>
       </w:pPr>
-      <w:bookmarkStart w:id="60" w:name="_Toc182313591"/>
+      <w:bookmarkStart w:id="60" w:name="_Toc182338891"/>
       <w:r>
         <w:rPr>
           <w:rFonts w:cs="Arial"/>
@@ -17954,7 +18117,7 @@
           <w:color w:val="000000" w:themeColor="text1"/>
           <w:sz w:val="20"/>
         </w:rPr>
-        <w:t xml:space="preserve">Fonte: Site </w:t>
+        <w:t>Fonte: Site</w:t>
       </w:r>
       <w:r>
         <w:rPr>
@@ -17963,7 +18126,7 @@
           <w:color w:val="000000" w:themeColor="text1"/>
           <w:sz w:val="20"/>
         </w:rPr>
-        <w:t>-</w:t>
+        <w:t xml:space="preserve"> </w:t>
       </w:r>
       <w:r>
         <w:rPr>
@@ -17972,6 +18135,33 @@
           <w:color w:val="000000" w:themeColor="text1"/>
           <w:sz w:val="20"/>
         </w:rPr>
+        <w:t>Demonstrativo</w:t>
+      </w:r>
+      <w:r>
+        <w:rPr>
+          <w:rFonts w:cs="Arial"/>
+          <w:i w:val="0"/>
+          <w:color w:val="000000" w:themeColor="text1"/>
+          <w:sz w:val="20"/>
+        </w:rPr>
+        <w:t xml:space="preserve"> </w:t>
+      </w:r>
+      <w:r>
+        <w:rPr>
+          <w:rFonts w:cs="Arial"/>
+          <w:i w:val="0"/>
+          <w:color w:val="000000" w:themeColor="text1"/>
+          <w:sz w:val="20"/>
+        </w:rPr>
+        <w:t>-</w:t>
+      </w:r>
+      <w:r>
+        <w:rPr>
+          <w:rFonts w:cs="Arial"/>
+          <w:i w:val="0"/>
+          <w:color w:val="000000" w:themeColor="text1"/>
+          <w:sz w:val="20"/>
+        </w:rPr>
         <w:t xml:space="preserve"> Agenda Fatec.</w:t>
       </w:r>
     </w:p>
@@ -18133,7 +18323,7 @@
           <w:lang w:val="en-US"/>
         </w:rPr>
       </w:pPr>
-      <w:bookmarkStart w:id="61" w:name="_Toc182313592"/>
+      <w:bookmarkStart w:id="61" w:name="_Toc182338892"/>
       <w:r>
         <w:rPr>
           <w:rFonts w:cs="Arial"/>
@@ -18323,7 +18513,34 @@
           <w:color w:val="000000" w:themeColor="text1"/>
           <w:sz w:val="20"/>
         </w:rPr>
-        <w:t xml:space="preserve">Fonte: Site </w:t>
+        <w:t>Fonte: Site</w:t>
+      </w:r>
+      <w:r>
+        <w:rPr>
+          <w:rFonts w:cs="Arial"/>
+          <w:i w:val="0"/>
+          <w:color w:val="000000" w:themeColor="text1"/>
+          <w:sz w:val="20"/>
+        </w:rPr>
+        <w:t xml:space="preserve"> </w:t>
+      </w:r>
+      <w:r>
+        <w:rPr>
+          <w:rFonts w:cs="Arial"/>
+          <w:i w:val="0"/>
+          <w:color w:val="000000" w:themeColor="text1"/>
+          <w:sz w:val="20"/>
+        </w:rPr>
+        <w:t>Demonstrativo</w:t>
+      </w:r>
+      <w:r>
+        <w:rPr>
+          <w:rFonts w:cs="Arial"/>
+          <w:i w:val="0"/>
+          <w:color w:val="000000" w:themeColor="text1"/>
+          <w:sz w:val="20"/>
+        </w:rPr>
+        <w:t xml:space="preserve"> </w:t>
       </w:r>
       <w:r>
         <w:rPr>
@@ -18479,7 +18696,7 @@
           <w:rFonts w:cs="Arial"/>
         </w:rPr>
       </w:pPr>
-      <w:bookmarkStart w:id="62" w:name="_Toc182313593"/>
+      <w:bookmarkStart w:id="62" w:name="_Toc182338893"/>
       <w:bookmarkEnd w:id="9"/>
       <w:bookmarkEnd w:id="10"/>
       <w:r>
@@ -18786,7 +19003,7 @@
           <w:rFonts w:cs="Arial"/>
         </w:rPr>
       </w:pPr>
-      <w:bookmarkStart w:id="63" w:name="_Toc182313594"/>
+      <w:bookmarkStart w:id="63" w:name="_Toc182338894"/>
       <w:r>
         <w:rPr>
           <w:rFonts w:cs="Arial"/>
@@ -22102,12 +22319,6 @@
 </file>
 
 <file path=customXml/item1.xml><?xml version="1.0" encoding="utf-8"?>
-<p:properties xmlns:p="http://schemas.microsoft.com/office/2006/metadata/properties" xmlns:xsi="http://www.w3.org/2001/XMLSchema-instance" xmlns:pc="http://schemas.microsoft.com/office/infopath/2007/PartnerControls">
-  <documentManagement/>
-</p:properties>
-</file>
-
-<file path=customXml/item2.xml><?xml version="1.0" encoding="utf-8"?>
 <ct:contentTypeSchema xmlns:ct="http://schemas.microsoft.com/office/2006/metadata/contentType" xmlns:ma="http://schemas.microsoft.com/office/2006/metadata/properties/metaAttributes" ct:_="" ma:_="" ma:contentTypeName="Documento" ma:contentTypeID="0x0101004ED6D8427F20BF4C82911DF85838C059" ma:contentTypeVersion="4" ma:contentTypeDescription="Crie um novo documento." ma:contentTypeScope="" ma:versionID="aa917d30206413db85c935410b90a37f">
   <xsd:schema xmlns:xsd="http://www.w3.org/2001/XMLSchema" xmlns:xs="http://www.w3.org/2001/XMLSchema" xmlns:p="http://schemas.microsoft.com/office/2006/metadata/properties" xmlns:ns2="eb25a17a-cb6f-44ff-8927-816265395966" targetNamespace="http://schemas.microsoft.com/office/2006/metadata/properties" ma:root="true" ma:fieldsID="7d98e4189796221f6d40f306a6e5f415" ns2:_="">
     <xsd:import namespace="eb25a17a-cb6f-44ff-8927-816265395966"/>
@@ -22251,6 +22462,12 @@
 </ct:contentTypeSchema>
 </file>
 
+<file path=customXml/item2.xml><?xml version="1.0" encoding="utf-8"?>
+<p:properties xmlns:p="http://schemas.microsoft.com/office/2006/metadata/properties" xmlns:xsi="http://www.w3.org/2001/XMLSchema-instance" xmlns:pc="http://schemas.microsoft.com/office/infopath/2007/PartnerControls">
+  <documentManagement/>
+</p:properties>
+</file>
+
 <file path=customXml/item3.xml><?xml version="1.0" encoding="utf-8"?>
 <?mso-contentType ?>
 <FormTemplates xmlns="http://schemas.microsoft.com/sharepoint/v3/contenttype/forms">
@@ -22265,15 +22482,6 @@
 </file>
 
 <file path=customXml/itemProps1.xml><?xml version="1.0" encoding="utf-8"?>
-<ds:datastoreItem xmlns:ds="http://schemas.openxmlformats.org/officeDocument/2006/customXml" ds:itemID="{0FB482D0-C62D-40F8-A30D-80102D84D1F8}">
-  <ds:schemaRefs>
-    <ds:schemaRef ds:uri="http://schemas.microsoft.com/office/2006/metadata/properties"/>
-    <ds:schemaRef ds:uri="http://schemas.microsoft.com/office/infopath/2007/PartnerControls"/>
-  </ds:schemaRefs>
-</ds:datastoreItem>
-</file>
-
-<file path=customXml/itemProps2.xml><?xml version="1.0" encoding="utf-8"?>
 <ds:datastoreItem xmlns:ds="http://schemas.openxmlformats.org/officeDocument/2006/customXml" ds:itemID="{73720B00-CFF3-4133-A371-EC1AB62EACDA}">
   <ds:schemaRefs>
     <ds:schemaRef ds:uri="http://schemas.microsoft.com/office/2006/metadata/contentType"/>
@@ -22291,6 +22499,15 @@
 </ds:datastoreItem>
 </file>
 
+<file path=customXml/itemProps2.xml><?xml version="1.0" encoding="utf-8"?>
+<ds:datastoreItem xmlns:ds="http://schemas.openxmlformats.org/officeDocument/2006/customXml" ds:itemID="{0FB482D0-C62D-40F8-A30D-80102D84D1F8}">
+  <ds:schemaRefs>
+    <ds:schemaRef ds:uri="http://schemas.microsoft.com/office/2006/metadata/properties"/>
+    <ds:schemaRef ds:uri="http://schemas.microsoft.com/office/infopath/2007/PartnerControls"/>
+  </ds:schemaRefs>
+</ds:datastoreItem>
+</file>
+
 <file path=customXml/itemProps3.xml><?xml version="1.0" encoding="utf-8"?>
 <ds:datastoreItem xmlns:ds="http://schemas.openxmlformats.org/officeDocument/2006/customXml" ds:itemID="{CF1FD0AD-7A56-4031-B24D-376004EB8526}">
   <ds:schemaRefs>
@@ -22300,7 +22517,7 @@
 </file>
 
 <file path=customXml/itemProps4.xml><?xml version="1.0" encoding="utf-8"?>
-<ds:datastoreItem xmlns:ds="http://schemas.openxmlformats.org/officeDocument/2006/customXml" ds:itemID="{85024692-5A4B-40EA-ABDE-B81CD75080EC}">
+<ds:datastoreItem xmlns:ds="http://schemas.openxmlformats.org/officeDocument/2006/customXml" ds:itemID="{9DCB1C6F-2525-4967-B2D0-440D8482290C}">
   <ds:schemaRefs>
     <ds:schemaRef ds:uri="http://schemas.openxmlformats.org/officeDocument/2006/bibliography"/>
   </ds:schemaRefs>

</xml_diff>

<commit_message>
docs: atualizando documento de requisitos.
</commit_message>
<xml_diff>
--- a/Requisitos/PI.docx
+++ b/Requisitos/PI.docx
@@ -1,6 +1,6 @@
 
 <file path=word/document.xml><?xml version="1.0" encoding="utf-8"?>
-<w:document xmlns:wpc="http://schemas.microsoft.com/office/word/2010/wordprocessingCanvas" xmlns:cx="http://schemas.microsoft.com/office/drawing/2014/chartex" xmlns:cx1="http://schemas.microsoft.com/office/drawing/2015/9/8/chartex" xmlns:cx2="http://schemas.microsoft.com/office/drawing/2015/10/21/chartex" xmlns:cx3="http://schemas.microsoft.com/office/drawing/2016/5/9/chartex" xmlns:cx4="http://schemas.microsoft.com/office/drawing/2016/5/10/chartex" xmlns:cx5="http://schemas.microsoft.com/office/drawing/2016/5/11/chartex" xmlns:cx6="http://schemas.microsoft.com/office/drawing/2016/5/12/chartex" xmlns:cx7="http://schemas.microsoft.com/office/drawing/2016/5/13/chartex" xmlns:cx8="http://schemas.microsoft.com/office/drawing/2016/5/14/chartex" xmlns:mc="http://schemas.openxmlformats.org/markup-compatibility/2006" xmlns:aink="http://schemas.microsoft.com/office/drawing/2016/ink" xmlns:am3d="http://schemas.microsoft.com/office/drawing/2017/model3d" xmlns:o="urn:schemas-microsoft-com:office:office" xmlns:r="http://schemas.openxmlformats.org/officeDocument/2006/relationships" xmlns:m="http://schemas.openxmlformats.org/officeDocument/2006/math" xmlns:v="urn:schemas-microsoft-com:vml" xmlns:wp14="http://schemas.microsoft.com/office/word/2010/wordprocessingDrawing" xmlns:wp="http://schemas.openxmlformats.org/drawingml/2006/wordprocessingDrawing" xmlns:w10="urn:schemas-microsoft-com:office:word" xmlns:w="http://schemas.openxmlformats.org/wordprocessingml/2006/main" xmlns:w14="http://schemas.microsoft.com/office/word/2010/wordml" xmlns:w15="http://schemas.microsoft.com/office/word/2012/wordml" xmlns:w16cid="http://schemas.microsoft.com/office/word/2016/wordml/cid" xmlns:w16se="http://schemas.microsoft.com/office/word/2015/wordml/symex" xmlns:wpg="http://schemas.microsoft.com/office/word/2010/wordprocessingGroup" xmlns:wpi="http://schemas.microsoft.com/office/word/2010/wordprocessingInk" xmlns:wne="http://schemas.microsoft.com/office/word/2006/wordml" xmlns:wps="http://schemas.microsoft.com/office/word/2010/wordprocessingShape" mc:Ignorable="w14 w15 w16se w16cid wp14">
+<w:document xmlns:wpc="http://schemas.microsoft.com/office/word/2010/wordprocessingCanvas" xmlns:cx="http://schemas.microsoft.com/office/drawing/2014/chartex" xmlns:cx1="http://schemas.microsoft.com/office/drawing/2015/9/8/chartex" xmlns:mc="http://schemas.openxmlformats.org/markup-compatibility/2006" xmlns:o="urn:schemas-microsoft-com:office:office" xmlns:r="http://schemas.openxmlformats.org/officeDocument/2006/relationships" xmlns:m="http://schemas.openxmlformats.org/officeDocument/2006/math" xmlns:v="urn:schemas-microsoft-com:vml" xmlns:wp14="http://schemas.microsoft.com/office/word/2010/wordprocessingDrawing" xmlns:wp="http://schemas.openxmlformats.org/drawingml/2006/wordprocessingDrawing" xmlns:w10="urn:schemas-microsoft-com:office:word" xmlns:w="http://schemas.openxmlformats.org/wordprocessingml/2006/main" xmlns:w14="http://schemas.microsoft.com/office/word/2010/wordml" xmlns:w15="http://schemas.microsoft.com/office/word/2012/wordml" xmlns:w16se="http://schemas.microsoft.com/office/word/2015/wordml/symex" xmlns:wpg="http://schemas.microsoft.com/office/word/2010/wordprocessingGroup" xmlns:wpi="http://schemas.microsoft.com/office/word/2010/wordprocessingInk" xmlns:wne="http://schemas.microsoft.com/office/word/2006/wordml" xmlns:wps="http://schemas.microsoft.com/office/word/2010/wordprocessingShape" mc:Ignorable="w14 w15 w16se wp14">
   <w:body>
     <w:p>
       <w:pPr>
@@ -82,8 +82,6 @@
         </w:rPr>
         <w:t>DESENVOLVIMENTO DE SOFTWARE MULTIPLATAFORMA</w:t>
       </w:r>
-      <w:bookmarkStart w:id="0" w:name="_GoBack"/>
-      <w:bookmarkEnd w:id="0"/>
     </w:p>
     <w:p>
       <w:pPr>
@@ -1091,6 +1089,8 @@
         </w:rPr>
         <w:fldChar w:fldCharType="separate"/>
       </w:r>
+      <w:bookmarkStart w:id="0" w:name="_GoBack"/>
+      <w:bookmarkEnd w:id="0"/>
       <w:r>
         <w:rPr>
           <w:noProof/>
@@ -1130,7 +1130,7 @@
         <w:rPr>
           <w:noProof/>
         </w:rPr>
-        <w:instrText xml:space="preserve"> PAGEREF _Toc182950455 \h </w:instrText>
+        <w:instrText xml:space="preserve"> PAGEREF _Toc183774632 \h </w:instrText>
       </w:r>
       <w:r>
         <w:rPr>
@@ -1211,7 +1211,7 @@
         <w:rPr>
           <w:noProof/>
         </w:rPr>
-        <w:instrText xml:space="preserve"> PAGEREF _Toc182950456 \h </w:instrText>
+        <w:instrText xml:space="preserve"> PAGEREF _Toc183774633 \h </w:instrText>
       </w:r>
       <w:r>
         <w:rPr>
@@ -1290,7 +1290,7 @@
         <w:rPr>
           <w:noProof/>
         </w:rPr>
-        <w:instrText xml:space="preserve"> PAGEREF _Toc182950457 \h </w:instrText>
+        <w:instrText xml:space="preserve"> PAGEREF _Toc183774634 \h </w:instrText>
       </w:r>
       <w:r>
         <w:rPr>
@@ -1369,7 +1369,7 @@
         <w:rPr>
           <w:noProof/>
         </w:rPr>
-        <w:instrText xml:space="preserve"> PAGEREF _Toc182950458 \h </w:instrText>
+        <w:instrText xml:space="preserve"> PAGEREF _Toc183774635 \h </w:instrText>
       </w:r>
       <w:r>
         <w:rPr>
@@ -1450,7 +1450,7 @@
         <w:rPr>
           <w:noProof/>
         </w:rPr>
-        <w:instrText xml:space="preserve"> PAGEREF _Toc182950459 \h </w:instrText>
+        <w:instrText xml:space="preserve"> PAGEREF _Toc183774636 \h </w:instrText>
       </w:r>
       <w:r>
         <w:rPr>
@@ -1531,7 +1531,7 @@
         <w:rPr>
           <w:noProof/>
         </w:rPr>
-        <w:instrText xml:space="preserve"> PAGEREF _Toc182950460 \h </w:instrText>
+        <w:instrText xml:space="preserve"> PAGEREF _Toc183774637 \h </w:instrText>
       </w:r>
       <w:r>
         <w:rPr>
@@ -1610,7 +1610,7 @@
         <w:rPr>
           <w:noProof/>
         </w:rPr>
-        <w:instrText xml:space="preserve"> PAGEREF _Toc182950461 \h </w:instrText>
+        <w:instrText xml:space="preserve"> PAGEREF _Toc183774638 \h </w:instrText>
       </w:r>
       <w:r>
         <w:rPr>
@@ -1689,7 +1689,7 @@
         <w:rPr>
           <w:noProof/>
         </w:rPr>
-        <w:instrText xml:space="preserve"> PAGEREF _Toc182950462 \h </w:instrText>
+        <w:instrText xml:space="preserve"> PAGEREF _Toc183774639 \h </w:instrText>
       </w:r>
       <w:r>
         <w:rPr>
@@ -1770,7 +1770,7 @@
         <w:rPr>
           <w:noProof/>
         </w:rPr>
-        <w:instrText xml:space="preserve"> PAGEREF _Toc182950463 \h </w:instrText>
+        <w:instrText xml:space="preserve"> PAGEREF _Toc183774640 \h </w:instrText>
       </w:r>
       <w:r>
         <w:rPr>
@@ -1851,7 +1851,7 @@
         <w:rPr>
           <w:noProof/>
         </w:rPr>
-        <w:instrText xml:space="preserve"> PAGEREF _Toc182950464 \h </w:instrText>
+        <w:instrText xml:space="preserve"> PAGEREF _Toc183774641 \h </w:instrText>
       </w:r>
       <w:r>
         <w:rPr>
@@ -1932,7 +1932,7 @@
         <w:rPr>
           <w:noProof/>
         </w:rPr>
-        <w:instrText xml:space="preserve"> PAGEREF _Toc182950465 \h </w:instrText>
+        <w:instrText xml:space="preserve"> PAGEREF _Toc183774642 \h </w:instrText>
       </w:r>
       <w:r>
         <w:rPr>
@@ -2013,7 +2013,7 @@
         <w:rPr>
           <w:noProof/>
         </w:rPr>
-        <w:instrText xml:space="preserve"> PAGEREF _Toc182950466 \h </w:instrText>
+        <w:instrText xml:space="preserve"> PAGEREF _Toc183774643 \h </w:instrText>
       </w:r>
       <w:r>
         <w:rPr>
@@ -2094,7 +2094,7 @@
         <w:rPr>
           <w:noProof/>
         </w:rPr>
-        <w:instrText xml:space="preserve"> PAGEREF _Toc182950467 \h </w:instrText>
+        <w:instrText xml:space="preserve"> PAGEREF _Toc183774644 \h </w:instrText>
       </w:r>
       <w:r>
         <w:rPr>
@@ -2175,7 +2175,7 @@
         <w:rPr>
           <w:noProof/>
         </w:rPr>
-        <w:instrText xml:space="preserve"> PAGEREF _Toc182950468 \h </w:instrText>
+        <w:instrText xml:space="preserve"> PAGEREF _Toc183774645 \h </w:instrText>
       </w:r>
       <w:r>
         <w:rPr>
@@ -2256,7 +2256,7 @@
         <w:rPr>
           <w:noProof/>
         </w:rPr>
-        <w:instrText xml:space="preserve"> PAGEREF _Toc182950469 \h </w:instrText>
+        <w:instrText xml:space="preserve"> PAGEREF _Toc183774646 \h </w:instrText>
       </w:r>
       <w:r>
         <w:rPr>
@@ -2337,7 +2337,7 @@
         <w:rPr>
           <w:noProof/>
         </w:rPr>
-        <w:instrText xml:space="preserve"> PAGEREF _Toc182950470 \h </w:instrText>
+        <w:instrText xml:space="preserve"> PAGEREF _Toc183774647 \h </w:instrText>
       </w:r>
       <w:r>
         <w:rPr>
@@ -2418,7 +2418,7 @@
         <w:rPr>
           <w:noProof/>
         </w:rPr>
-        <w:instrText xml:space="preserve"> PAGEREF _Toc182950471 \h </w:instrText>
+        <w:instrText xml:space="preserve"> PAGEREF _Toc183774648 \h </w:instrText>
       </w:r>
       <w:r>
         <w:rPr>
@@ -2497,7 +2497,7 @@
         <w:rPr>
           <w:noProof/>
         </w:rPr>
-        <w:instrText xml:space="preserve"> PAGEREF _Toc182950472 \h </w:instrText>
+        <w:instrText xml:space="preserve"> PAGEREF _Toc183774649 \h </w:instrText>
       </w:r>
       <w:r>
         <w:rPr>
@@ -2576,7 +2576,7 @@
         <w:rPr>
           <w:noProof/>
         </w:rPr>
-        <w:instrText xml:space="preserve"> PAGEREF _Toc182950473 \h </w:instrText>
+        <w:instrText xml:space="preserve"> PAGEREF _Toc183774650 \h </w:instrText>
       </w:r>
       <w:r>
         <w:rPr>
@@ -2657,7 +2657,7 @@
         <w:rPr>
           <w:noProof/>
         </w:rPr>
-        <w:instrText xml:space="preserve"> PAGEREF _Toc182950474 \h </w:instrText>
+        <w:instrText xml:space="preserve"> PAGEREF _Toc183774651 \h </w:instrText>
       </w:r>
       <w:r>
         <w:rPr>
@@ -2738,7 +2738,7 @@
         <w:rPr>
           <w:noProof/>
         </w:rPr>
-        <w:instrText xml:space="preserve"> PAGEREF _Toc182950475 \h </w:instrText>
+        <w:instrText xml:space="preserve"> PAGEREF _Toc183774652 \h </w:instrText>
       </w:r>
       <w:r>
         <w:rPr>
@@ -2819,7 +2819,7 @@
         <w:rPr>
           <w:noProof/>
         </w:rPr>
-        <w:instrText xml:space="preserve"> PAGEREF _Toc182950476 \h </w:instrText>
+        <w:instrText xml:space="preserve"> PAGEREF _Toc183774653 \h </w:instrText>
       </w:r>
       <w:r>
         <w:rPr>
@@ -2900,7 +2900,7 @@
         <w:rPr>
           <w:noProof/>
         </w:rPr>
-        <w:instrText xml:space="preserve"> PAGEREF _Toc182950477 \h </w:instrText>
+        <w:instrText xml:space="preserve"> PAGEREF _Toc183774654 \h </w:instrText>
       </w:r>
       <w:r>
         <w:rPr>
@@ -2981,7 +2981,7 @@
         <w:rPr>
           <w:noProof/>
         </w:rPr>
-        <w:instrText xml:space="preserve"> PAGEREF _Toc182950478 \h </w:instrText>
+        <w:instrText xml:space="preserve"> PAGEREF _Toc183774655 \h </w:instrText>
       </w:r>
       <w:r>
         <w:rPr>
@@ -3062,7 +3062,7 @@
         <w:rPr>
           <w:noProof/>
         </w:rPr>
-        <w:instrText xml:space="preserve"> PAGEREF _Toc182950479 \h </w:instrText>
+        <w:instrText xml:space="preserve"> PAGEREF _Toc183774656 \h </w:instrText>
       </w:r>
       <w:r>
         <w:rPr>
@@ -3139,7 +3139,7 @@
         <w:rPr>
           <w:noProof/>
         </w:rPr>
-        <w:instrText xml:space="preserve"> PAGEREF _Toc182950480 \h </w:instrText>
+        <w:instrText xml:space="preserve"> PAGEREF _Toc183774657 \h </w:instrText>
       </w:r>
       <w:r>
         <w:rPr>
@@ -3219,7 +3219,7 @@
         <w:rPr>
           <w:noProof/>
         </w:rPr>
-        <w:instrText xml:space="preserve"> PAGEREF _Toc182950481 \h </w:instrText>
+        <w:instrText xml:space="preserve"> PAGEREF _Toc183774658 \h </w:instrText>
       </w:r>
       <w:r>
         <w:rPr>
@@ -3298,7 +3298,7 @@
         <w:rPr>
           <w:noProof/>
         </w:rPr>
-        <w:instrText xml:space="preserve"> PAGEREF _Toc182950482 \h </w:instrText>
+        <w:instrText xml:space="preserve"> PAGEREF _Toc183774659 \h </w:instrText>
       </w:r>
       <w:r>
         <w:rPr>
@@ -3377,7 +3377,7 @@
         <w:rPr>
           <w:noProof/>
         </w:rPr>
-        <w:instrText xml:space="preserve"> PAGEREF _Toc182950483 \h </w:instrText>
+        <w:instrText xml:space="preserve"> PAGEREF _Toc183774660 \h </w:instrText>
       </w:r>
       <w:r>
         <w:rPr>
@@ -3456,7 +3456,7 @@
         <w:rPr>
           <w:noProof/>
         </w:rPr>
-        <w:instrText xml:space="preserve"> PAGEREF _Toc182950484 \h </w:instrText>
+        <w:instrText xml:space="preserve"> PAGEREF _Toc183774661 \h </w:instrText>
       </w:r>
       <w:r>
         <w:rPr>
@@ -3535,7 +3535,7 @@
         <w:rPr>
           <w:noProof/>
         </w:rPr>
-        <w:instrText xml:space="preserve"> PAGEREF _Toc182950485 \h </w:instrText>
+        <w:instrText xml:space="preserve"> PAGEREF _Toc183774662 \h </w:instrText>
       </w:r>
       <w:r>
         <w:rPr>
@@ -3612,7 +3612,7 @@
         <w:rPr>
           <w:noProof/>
         </w:rPr>
-        <w:instrText xml:space="preserve"> PAGEREF _Toc182950486 \h </w:instrText>
+        <w:instrText xml:space="preserve"> PAGEREF _Toc183774663 \h </w:instrText>
       </w:r>
       <w:r>
         <w:rPr>
@@ -3693,7 +3693,7 @@
         <w:rPr>
           <w:noProof/>
         </w:rPr>
-        <w:instrText xml:space="preserve"> PAGEREF _Toc182950487 \h </w:instrText>
+        <w:instrText xml:space="preserve"> PAGEREF _Toc183774664 \h </w:instrText>
       </w:r>
       <w:r>
         <w:rPr>
@@ -3774,7 +3774,7 @@
         <w:rPr>
           <w:noProof/>
         </w:rPr>
-        <w:instrText xml:space="preserve"> PAGEREF _Toc182950488 \h </w:instrText>
+        <w:instrText xml:space="preserve"> PAGEREF _Toc183774665 \h </w:instrText>
       </w:r>
       <w:r>
         <w:rPr>
@@ -3855,7 +3855,7 @@
         <w:rPr>
           <w:noProof/>
         </w:rPr>
-        <w:instrText xml:space="preserve"> PAGEREF _Toc182950489 \h </w:instrText>
+        <w:instrText xml:space="preserve"> PAGEREF _Toc183774666 \h </w:instrText>
       </w:r>
       <w:r>
         <w:rPr>
@@ -3934,7 +3934,7 @@
         <w:rPr>
           <w:noProof/>
         </w:rPr>
-        <w:instrText xml:space="preserve"> PAGEREF _Toc182950490 \h </w:instrText>
+        <w:instrText xml:space="preserve"> PAGEREF _Toc183774667 \h </w:instrText>
       </w:r>
       <w:r>
         <w:rPr>
@@ -4013,7 +4013,7 @@
         <w:rPr>
           <w:noProof/>
         </w:rPr>
-        <w:instrText xml:space="preserve"> PAGEREF _Toc182950491 \h </w:instrText>
+        <w:instrText xml:space="preserve"> PAGEREF _Toc183774668 \h </w:instrText>
       </w:r>
       <w:r>
         <w:rPr>
@@ -4092,7 +4092,7 @@
         <w:rPr>
           <w:noProof/>
         </w:rPr>
-        <w:instrText xml:space="preserve"> PAGEREF _Toc182950492 \h </w:instrText>
+        <w:instrText xml:space="preserve"> PAGEREF _Toc183774669 \h </w:instrText>
       </w:r>
       <w:r>
         <w:rPr>
@@ -4171,7 +4171,7 @@
         <w:rPr>
           <w:noProof/>
         </w:rPr>
-        <w:instrText xml:space="preserve"> PAGEREF _Toc182950493 \h </w:instrText>
+        <w:instrText xml:space="preserve"> PAGEREF _Toc183774670 \h </w:instrText>
       </w:r>
       <w:r>
         <w:rPr>
@@ -4250,7 +4250,7 @@
         <w:rPr>
           <w:noProof/>
         </w:rPr>
-        <w:instrText xml:space="preserve"> PAGEREF _Toc182950494 \h </w:instrText>
+        <w:instrText xml:space="preserve"> PAGEREF _Toc183774671 \h </w:instrText>
       </w:r>
       <w:r>
         <w:rPr>
@@ -4329,7 +4329,7 @@
         <w:rPr>
           <w:noProof/>
         </w:rPr>
-        <w:instrText xml:space="preserve"> PAGEREF _Toc182950495 \h </w:instrText>
+        <w:instrText xml:space="preserve"> PAGEREF _Toc183774672 \h </w:instrText>
       </w:r>
       <w:r>
         <w:rPr>
@@ -4408,7 +4408,7 @@
         <w:rPr>
           <w:noProof/>
         </w:rPr>
-        <w:instrText xml:space="preserve"> PAGEREF _Toc182950496 \h </w:instrText>
+        <w:instrText xml:space="preserve"> PAGEREF _Toc183774673 \h </w:instrText>
       </w:r>
       <w:r>
         <w:rPr>
@@ -4487,7 +4487,7 @@
         <w:rPr>
           <w:noProof/>
         </w:rPr>
-        <w:instrText xml:space="preserve"> PAGEREF _Toc182950497 \h </w:instrText>
+        <w:instrText xml:space="preserve"> PAGEREF _Toc183774674 \h </w:instrText>
       </w:r>
       <w:r>
         <w:rPr>
@@ -4566,7 +4566,7 @@
         <w:rPr>
           <w:noProof/>
         </w:rPr>
-        <w:instrText xml:space="preserve"> PAGEREF _Toc182950498 \h </w:instrText>
+        <w:instrText xml:space="preserve"> PAGEREF _Toc183774675 \h </w:instrText>
       </w:r>
       <w:r>
         <w:rPr>
@@ -4647,7 +4647,7 @@
         <w:rPr>
           <w:noProof/>
         </w:rPr>
-        <w:instrText xml:space="preserve"> PAGEREF _Toc182950499 \h </w:instrText>
+        <w:instrText xml:space="preserve"> PAGEREF _Toc183774676 \h </w:instrText>
       </w:r>
       <w:r>
         <w:rPr>
@@ -4728,7 +4728,7 @@
         <w:rPr>
           <w:noProof/>
         </w:rPr>
-        <w:instrText xml:space="preserve"> PAGEREF _Toc182950500 \h </w:instrText>
+        <w:instrText xml:space="preserve"> PAGEREF _Toc183774677 \h </w:instrText>
       </w:r>
       <w:r>
         <w:rPr>
@@ -4809,7 +4809,7 @@
         <w:rPr>
           <w:noProof/>
         </w:rPr>
-        <w:instrText xml:space="preserve"> PAGEREF _Toc182950501 \h </w:instrText>
+        <w:instrText xml:space="preserve"> PAGEREF _Toc183774678 \h </w:instrText>
       </w:r>
       <w:r>
         <w:rPr>
@@ -4886,7 +4886,7 @@
         <w:rPr>
           <w:noProof/>
         </w:rPr>
-        <w:instrText xml:space="preserve"> PAGEREF _Toc182950502 \h </w:instrText>
+        <w:instrText xml:space="preserve"> PAGEREF _Toc183774679 \h </w:instrText>
       </w:r>
       <w:r>
         <w:rPr>
@@ -4963,7 +4963,7 @@
         <w:rPr>
           <w:noProof/>
         </w:rPr>
-        <w:instrText xml:space="preserve"> PAGEREF _Toc182950503 \h </w:instrText>
+        <w:instrText xml:space="preserve"> PAGEREF _Toc183774680 \h </w:instrText>
       </w:r>
       <w:r>
         <w:rPr>
@@ -5044,7 +5044,7 @@
         <w:rPr>
           <w:noProof/>
         </w:rPr>
-        <w:instrText xml:space="preserve"> PAGEREF _Toc182950504 \h </w:instrText>
+        <w:instrText xml:space="preserve"> PAGEREF _Toc183774681 \h </w:instrText>
       </w:r>
       <w:r>
         <w:rPr>
@@ -5125,7 +5125,7 @@
         <w:rPr>
           <w:noProof/>
         </w:rPr>
-        <w:instrText xml:space="preserve"> PAGEREF _Toc182950505 \h </w:instrText>
+        <w:instrText xml:space="preserve"> PAGEREF _Toc183774682 \h </w:instrText>
       </w:r>
       <w:r>
         <w:rPr>
@@ -5204,7 +5204,7 @@
         <w:rPr>
           <w:noProof/>
         </w:rPr>
-        <w:instrText xml:space="preserve"> PAGEREF _Toc182950506 \h </w:instrText>
+        <w:instrText xml:space="preserve"> PAGEREF _Toc183774683 \h </w:instrText>
       </w:r>
       <w:r>
         <w:rPr>
@@ -5283,7 +5283,7 @@
         <w:rPr>
           <w:noProof/>
         </w:rPr>
-        <w:instrText xml:space="preserve"> PAGEREF _Toc182950507 \h </w:instrText>
+        <w:instrText xml:space="preserve"> PAGEREF _Toc183774684 \h </w:instrText>
       </w:r>
       <w:r>
         <w:rPr>
@@ -5367,7 +5367,7 @@
         <w:rPr>
           <w:noProof/>
         </w:rPr>
-        <w:instrText xml:space="preserve"> PAGEREF _Toc182950508 \h </w:instrText>
+        <w:instrText xml:space="preserve"> PAGEREF _Toc183774685 \h </w:instrText>
       </w:r>
       <w:r>
         <w:rPr>
@@ -5446,7 +5446,7 @@
         <w:rPr>
           <w:noProof/>
         </w:rPr>
-        <w:instrText xml:space="preserve"> PAGEREF _Toc182950509 \h </w:instrText>
+        <w:instrText xml:space="preserve"> PAGEREF _Toc183774686 \h </w:instrText>
       </w:r>
       <w:r>
         <w:rPr>
@@ -5525,7 +5525,7 @@
         <w:rPr>
           <w:noProof/>
         </w:rPr>
-        <w:instrText xml:space="preserve"> PAGEREF _Toc182950510 \h </w:instrText>
+        <w:instrText xml:space="preserve"> PAGEREF _Toc183774687 \h </w:instrText>
       </w:r>
       <w:r>
         <w:rPr>
@@ -5604,7 +5604,7 @@
         <w:rPr>
           <w:noProof/>
         </w:rPr>
-        <w:instrText xml:space="preserve"> PAGEREF _Toc182950511 \h </w:instrText>
+        <w:instrText xml:space="preserve"> PAGEREF _Toc183774688 \h </w:instrText>
       </w:r>
       <w:r>
         <w:rPr>
@@ -5687,7 +5687,7 @@
         <w:rPr>
           <w:noProof/>
         </w:rPr>
-        <w:instrText xml:space="preserve"> PAGEREF _Toc182950512 \h </w:instrText>
+        <w:instrText xml:space="preserve"> PAGEREF _Toc183774689 \h </w:instrText>
       </w:r>
       <w:r>
         <w:rPr>
@@ -5770,7 +5770,7 @@
         <w:rPr>
           <w:noProof/>
         </w:rPr>
-        <w:instrText xml:space="preserve"> PAGEREF _Toc182950513 \h </w:instrText>
+        <w:instrText xml:space="preserve"> PAGEREF _Toc183774690 \h </w:instrText>
       </w:r>
       <w:r>
         <w:rPr>
@@ -5853,7 +5853,7 @@
         <w:rPr>
           <w:noProof/>
         </w:rPr>
-        <w:instrText xml:space="preserve"> PAGEREF _Toc182950514 \h </w:instrText>
+        <w:instrText xml:space="preserve"> PAGEREF _Toc183774691 \h </w:instrText>
       </w:r>
       <w:r>
         <w:rPr>
@@ -5932,7 +5932,7 @@
         <w:rPr>
           <w:noProof/>
         </w:rPr>
-        <w:instrText xml:space="preserve"> PAGEREF _Toc182950515 \h </w:instrText>
+        <w:instrText xml:space="preserve"> PAGEREF _Toc183774692 \h </w:instrText>
       </w:r>
       <w:r>
         <w:rPr>
@@ -6011,7 +6011,7 @@
         <w:rPr>
           <w:noProof/>
         </w:rPr>
-        <w:instrText xml:space="preserve"> PAGEREF _Toc182950516 \h </w:instrText>
+        <w:instrText xml:space="preserve"> PAGEREF _Toc183774693 \h </w:instrText>
       </w:r>
       <w:r>
         <w:rPr>
@@ -6072,7 +6072,7 @@
       <w:pPr>
         <w:pStyle w:val="Ttulo1"/>
       </w:pPr>
-      <w:bookmarkStart w:id="1" w:name="_Toc182950455"/>
+      <w:bookmarkStart w:id="1" w:name="_Toc183774632"/>
       <w:r>
         <w:lastRenderedPageBreak/>
         <w:t xml:space="preserve">Descrição </w:t>
@@ -6098,7 +6098,7 @@
           <w:rFonts w:cs="Arial"/>
         </w:rPr>
       </w:pPr>
-      <w:bookmarkStart w:id="2" w:name="_Toc182950456"/>
+      <w:bookmarkStart w:id="2" w:name="_Toc183774633"/>
       <w:r>
         <w:rPr>
           <w:rFonts w:cs="Arial"/>
@@ -6144,7 +6144,7 @@
       <w:pPr>
         <w:pStyle w:val="Ttulo2"/>
       </w:pPr>
-      <w:bookmarkStart w:id="3" w:name="_Toc182950457"/>
+      <w:bookmarkStart w:id="3" w:name="_Toc183774634"/>
       <w:r>
         <w:t>Cronograma</w:t>
       </w:r>
@@ -6401,7 +6401,7 @@
       </w:pPr>
       <w:bookmarkStart w:id="4" w:name="_Toc331506313"/>
       <w:bookmarkStart w:id="5" w:name="_Toc331507621"/>
-      <w:bookmarkStart w:id="6" w:name="_Toc182950458"/>
+      <w:bookmarkStart w:id="6" w:name="_Toc183774635"/>
       <w:r>
         <w:rPr>
           <w:rFonts w:cs="Arial"/>
@@ -6431,7 +6431,7 @@
           <w:szCs w:val="24"/>
         </w:rPr>
       </w:pPr>
-      <w:bookmarkStart w:id="7" w:name="_Toc182950459"/>
+      <w:bookmarkStart w:id="7" w:name="_Toc183774636"/>
       <w:r>
         <w:rPr>
           <w:rFonts w:cs="Arial"/>
@@ -6501,7 +6501,7 @@
           <w:szCs w:val="24"/>
         </w:rPr>
       </w:pPr>
-      <w:bookmarkStart w:id="8" w:name="_Toc182950460"/>
+      <w:bookmarkStart w:id="8" w:name="_Toc183774637"/>
       <w:r>
         <w:rPr>
           <w:rFonts w:cs="Arial"/>
@@ -6744,7 +6744,7 @@
       </w:pPr>
       <w:bookmarkStart w:id="9" w:name="_Toc331506323"/>
       <w:bookmarkStart w:id="10" w:name="_Toc331507631"/>
-      <w:bookmarkStart w:id="11" w:name="_Toc182950461"/>
+      <w:bookmarkStart w:id="11" w:name="_Toc183774638"/>
       <w:r>
         <w:rPr>
           <w:rFonts w:cs="Arial"/>
@@ -6817,7 +6817,7 @@
       <w:pPr>
         <w:pStyle w:val="Ttulo2"/>
       </w:pPr>
-      <w:bookmarkStart w:id="12" w:name="_Toc182950462"/>
+      <w:bookmarkStart w:id="12" w:name="_Toc183774639"/>
       <w:r>
         <w:t>Histórias de Usuário</w:t>
       </w:r>
@@ -7302,7 +7302,7 @@
           <w:rFonts w:cs="Arial"/>
         </w:rPr>
       </w:pPr>
-      <w:bookmarkStart w:id="13" w:name="_Toc182950463"/>
+      <w:bookmarkStart w:id="13" w:name="_Toc183774640"/>
       <w:r>
         <w:rPr>
           <w:rFonts w:cs="Arial"/>
@@ -7424,7 +7424,7 @@
           <w:szCs w:val="24"/>
         </w:rPr>
       </w:pPr>
-      <w:bookmarkStart w:id="14" w:name="_Toc182950464"/>
+      <w:bookmarkStart w:id="14" w:name="_Toc183774641"/>
       <w:r>
         <w:rPr>
           <w:rFonts w:cs="Arial"/>
@@ -7533,7 +7533,7 @@
           <w:szCs w:val="24"/>
         </w:rPr>
       </w:pPr>
-      <w:bookmarkStart w:id="15" w:name="_Toc182950465"/>
+      <w:bookmarkStart w:id="15" w:name="_Toc183774642"/>
       <w:r>
         <w:rPr>
           <w:rFonts w:cs="Arial"/>
@@ -7627,7 +7627,7 @@
           <w:szCs w:val="24"/>
         </w:rPr>
       </w:pPr>
-      <w:bookmarkStart w:id="16" w:name="_Toc182950466"/>
+      <w:bookmarkStart w:id="16" w:name="_Toc183774643"/>
       <w:r>
         <w:rPr>
           <w:rFonts w:cs="Arial"/>
@@ -7785,7 +7785,7 @@
           <w:szCs w:val="24"/>
         </w:rPr>
       </w:pPr>
-      <w:bookmarkStart w:id="17" w:name="_Toc182950467"/>
+      <w:bookmarkStart w:id="17" w:name="_Toc183774644"/>
       <w:r>
         <w:rPr>
           <w:rFonts w:cs="Arial"/>
@@ -7907,7 +7907,7 @@
           <w:szCs w:val="24"/>
         </w:rPr>
       </w:pPr>
-      <w:bookmarkStart w:id="18" w:name="_Toc182950468"/>
+      <w:bookmarkStart w:id="18" w:name="_Toc183774645"/>
       <w:r>
         <w:rPr>
           <w:rFonts w:cs="Arial"/>
@@ -7981,7 +7981,7 @@
           <w:szCs w:val="24"/>
         </w:rPr>
       </w:pPr>
-      <w:bookmarkStart w:id="19" w:name="_Toc182950469"/>
+      <w:bookmarkStart w:id="19" w:name="_Toc183774646"/>
       <w:r>
         <w:rPr>
           <w:rFonts w:cs="Arial"/>
@@ -8056,7 +8056,7 @@
         </w:rPr>
         <w:t xml:space="preserve"> </w:t>
       </w:r>
-      <w:bookmarkStart w:id="20" w:name="_Toc182950470"/>
+      <w:bookmarkStart w:id="20" w:name="_Toc183774647"/>
       <w:r>
         <w:rPr>
           <w:rFonts w:cs="Arial"/>
@@ -8116,7 +8116,7 @@
         </w:rPr>
         <w:t xml:space="preserve"> </w:t>
       </w:r>
-      <w:bookmarkStart w:id="21" w:name="_Toc182950471"/>
+      <w:bookmarkStart w:id="21" w:name="_Toc183774648"/>
       <w:r>
         <w:rPr>
           <w:rFonts w:cs="Arial"/>
@@ -8196,7 +8196,7 @@
       <w:r>
         <w:t xml:space="preserve"> </w:t>
       </w:r>
-      <w:bookmarkStart w:id="22" w:name="_Toc182950472"/>
+      <w:bookmarkStart w:id="22" w:name="_Toc183774649"/>
       <w:r>
         <w:t>Editar agendamento</w:t>
       </w:r>
@@ -8258,7 +8258,7 @@
       <w:r>
         <w:t xml:space="preserve"> </w:t>
       </w:r>
-      <w:bookmarkStart w:id="23" w:name="_Toc182950473"/>
+      <w:bookmarkStart w:id="23" w:name="_Toc183774650"/>
       <w:r>
         <w:t>Promover usuários</w:t>
       </w:r>
@@ -8333,7 +8333,7 @@
           <w:rFonts w:cs="Arial"/>
         </w:rPr>
       </w:pPr>
-      <w:bookmarkStart w:id="24" w:name="_Toc182950474"/>
+      <w:bookmarkStart w:id="24" w:name="_Toc183774651"/>
       <w:r>
         <w:rPr>
           <w:rFonts w:cs="Arial"/>
@@ -8550,7 +8550,7 @@
           <w:rFonts w:cs="Arial"/>
         </w:rPr>
       </w:pPr>
-      <w:bookmarkStart w:id="25" w:name="_Toc182950475"/>
+      <w:bookmarkStart w:id="25" w:name="_Toc183774652"/>
       <w:r>
         <w:rPr>
           <w:rFonts w:cs="Arial"/>
@@ -8868,7 +8868,7 @@
           <w:szCs w:val="24"/>
         </w:rPr>
       </w:pPr>
-      <w:bookmarkStart w:id="27" w:name="_Toc182950476"/>
+      <w:bookmarkStart w:id="27" w:name="_Toc183774653"/>
       <w:r>
         <w:rPr>
           <w:rFonts w:cs="Arial"/>
@@ -8969,7 +8969,7 @@
           <w:szCs w:val="24"/>
         </w:rPr>
       </w:pPr>
-      <w:bookmarkStart w:id="28" w:name="_Toc182950477"/>
+      <w:bookmarkStart w:id="28" w:name="_Toc183774654"/>
       <w:r>
         <w:rPr>
           <w:rFonts w:cs="Arial"/>
@@ -9288,7 +9288,7 @@
           <w:szCs w:val="24"/>
         </w:rPr>
       </w:pPr>
-      <w:bookmarkStart w:id="29" w:name="_Toc182950478"/>
+      <w:bookmarkStart w:id="29" w:name="_Toc183774655"/>
       <w:r>
         <w:rPr>
           <w:rFonts w:cs="Arial"/>
@@ -9606,7 +9606,7 @@
           <w:szCs w:val="24"/>
         </w:rPr>
       </w:pPr>
-      <w:bookmarkStart w:id="30" w:name="_Toc182950479"/>
+      <w:bookmarkStart w:id="30" w:name="_Toc183774656"/>
       <w:r>
         <w:rPr>
           <w:rFonts w:cs="Arial"/>
@@ -9978,7 +9978,7 @@
       <w:pPr>
         <w:pStyle w:val="Ttulo1"/>
       </w:pPr>
-      <w:bookmarkStart w:id="31" w:name="_Toc182950480"/>
+      <w:bookmarkStart w:id="31" w:name="_Toc183774657"/>
       <w:r>
         <w:lastRenderedPageBreak/>
         <w:t>Estudo de Viabilidade</w:t>
@@ -10000,7 +10000,7 @@
         <w:pStyle w:val="Ttulo2"/>
       </w:pPr>
       <w:bookmarkStart w:id="32" w:name="_Toc182913495"/>
-      <w:bookmarkStart w:id="33" w:name="_Toc182950481"/>
+      <w:bookmarkStart w:id="33" w:name="_Toc183774658"/>
       <w:r>
         <w:t>Análise de Mercado (Concorrência, Situação e LGPD)</w:t>
       </w:r>
@@ -10533,7 +10533,7 @@
         <w:t xml:space="preserve"> </w:t>
       </w:r>
       <w:bookmarkStart w:id="34" w:name="_Toc182913496"/>
-      <w:bookmarkStart w:id="35" w:name="_Toc182950482"/>
+      <w:bookmarkStart w:id="35" w:name="_Toc183774659"/>
       <w:r>
         <w:t>Análise SWOT (FOFA)</w:t>
       </w:r>
@@ -10992,7 +10992,7 @@
         <w:t xml:space="preserve"> </w:t>
       </w:r>
       <w:bookmarkStart w:id="36" w:name="_Toc182913497"/>
-      <w:bookmarkStart w:id="37" w:name="_Toc182950483"/>
+      <w:bookmarkStart w:id="37" w:name="_Toc183774660"/>
       <w:r>
         <w:t>Revisão Financeira e Humana</w:t>
       </w:r>
@@ -11450,7 +11450,7 @@
         <w:t xml:space="preserve"> </w:t>
       </w:r>
       <w:bookmarkStart w:id="38" w:name="_Toc182913498"/>
-      <w:bookmarkStart w:id="39" w:name="_Toc182950484"/>
+      <w:bookmarkStart w:id="39" w:name="_Toc183774661"/>
       <w:r>
         <w:t>Análise Técnica</w:t>
       </w:r>
@@ -11499,7 +11499,14 @@
           <w:rFonts w:cs="Arial"/>
           <w:szCs w:val="24"/>
         </w:rPr>
-        <w:t>so de Node.js, React, MySQL</w:t>
+        <w:t xml:space="preserve">so de </w:t>
+      </w:r>
+      <w:r>
+        <w:rPr>
+          <w:rFonts w:cs="Arial"/>
+          <w:szCs w:val="24"/>
+        </w:rPr>
+        <w:t>PHP e</w:t>
       </w:r>
       <w:r>
         <w:rPr>
@@ -11513,21 +11520,21 @@
           <w:rFonts w:cs="Arial"/>
           <w:szCs w:val="24"/>
         </w:rPr>
-        <w:t>/</w:t>
-      </w:r>
-      <w:r>
-        <w:rPr>
-          <w:rFonts w:cs="Arial"/>
-          <w:szCs w:val="24"/>
-        </w:rPr>
-        <w:t xml:space="preserve"> </w:t>
-      </w:r>
-      <w:r>
-        <w:rPr>
-          <w:rFonts w:cs="Arial"/>
-          <w:szCs w:val="24"/>
-        </w:rPr>
-        <w:t>PostgreSQL e AWS para garantir a escalabilidade e segurança</w:t>
+        <w:t>SQL</w:t>
+      </w:r>
+      <w:r>
+        <w:rPr>
+          <w:rFonts w:cs="Arial"/>
+          <w:szCs w:val="24"/>
+        </w:rPr>
+        <w:t xml:space="preserve">, permitindo </w:t>
+      </w:r>
+      <w:r>
+        <w:rPr>
+          <w:rFonts w:cs="Arial"/>
+          <w:szCs w:val="24"/>
+        </w:rPr>
+        <w:t>validações e persistência de dados</w:t>
       </w:r>
       <w:r>
         <w:rPr>
@@ -11588,14 +11595,49 @@
           <w:rFonts w:cs="Arial"/>
           <w:szCs w:val="24"/>
         </w:rPr>
-        <w:t>mplementação de autenticação multifatorial, criptografia de dados e backup</w:t>
-      </w:r>
-      <w:r>
-        <w:rPr>
-          <w:rFonts w:cs="Arial"/>
-          <w:szCs w:val="24"/>
-        </w:rPr>
-        <w:t xml:space="preserve"> de dados</w:t>
+        <w:t>mplementação de</w:t>
+      </w:r>
+      <w:r>
+        <w:rPr>
+          <w:rFonts w:cs="Arial"/>
+          <w:szCs w:val="24"/>
+        </w:rPr>
+        <w:t xml:space="preserve"> criptografia</w:t>
+      </w:r>
+      <w:r>
+        <w:rPr>
+          <w:rFonts w:cs="Arial"/>
+          <w:szCs w:val="24"/>
+        </w:rPr>
+        <w:t xml:space="preserve"> </w:t>
+      </w:r>
+      <w:r>
+        <w:rPr>
+          <w:rFonts w:cs="Arial"/>
+          <w:szCs w:val="24"/>
+        </w:rPr>
+        <w:t>simples</w:t>
+      </w:r>
+      <w:r>
+        <w:rPr>
+          <w:rFonts w:cs="Arial"/>
+          <w:szCs w:val="24"/>
+        </w:rPr>
+        <w:t xml:space="preserve"> de senhas de usuários</w:t>
+      </w:r>
+      <w:r>
+        <w:rPr>
+          <w:rFonts w:cs="Arial"/>
+          <w:szCs w:val="24"/>
+        </w:rPr>
+        <w:t xml:space="preserve"> e </w:t>
+      </w:r>
+      <w:r>
+        <w:rPr>
+          <w:rFonts w:cs="Arial"/>
+          <w:szCs w:val="24"/>
+        </w:rPr>
+        <w:t>protocolo HTTPS na aplicação</w:t>
       </w:r>
       <w:r>
         <w:rPr>
@@ -11621,7 +11663,7 @@
         <w:pStyle w:val="Ttulo2"/>
       </w:pPr>
       <w:bookmarkStart w:id="40" w:name="_Toc182913499"/>
-      <w:bookmarkStart w:id="41" w:name="_Toc182950485"/>
+      <w:bookmarkStart w:id="41" w:name="_Toc183774662"/>
       <w:r>
         <w:lastRenderedPageBreak/>
         <w:t>Análise Operacional</w:t>
@@ -12239,7 +12281,7 @@
       <w:pPr>
         <w:pStyle w:val="Ttulo1"/>
       </w:pPr>
-      <w:bookmarkStart w:id="42" w:name="_Toc182950486"/>
+      <w:bookmarkStart w:id="42" w:name="_Toc183774663"/>
       <w:r>
         <w:lastRenderedPageBreak/>
         <w:t>Casos de Uso</w:t>
@@ -12303,25 +12345,7 @@
           <w:szCs w:val="24"/>
           <w:lang w:val="en-US"/>
         </w:rPr>
-        <w:t xml:space="preserve"> que pode ser executada em uma aplicação e quem </w:t>
-      </w:r>
-      <w:proofErr w:type="gramStart"/>
-      <w:r>
-        <w:rPr>
-          <w:rFonts w:cs="Arial"/>
-          <w:szCs w:val="24"/>
-          <w:lang w:val="en-US"/>
-        </w:rPr>
-        <w:t>a</w:t>
-      </w:r>
-      <w:proofErr w:type="gramEnd"/>
-      <w:r>
-        <w:rPr>
-          <w:rFonts w:cs="Arial"/>
-          <w:szCs w:val="24"/>
-          <w:lang w:val="en-US"/>
-        </w:rPr>
-        <w:t xml:space="preserve"> executa. Veja na Figura 02, que se encontra a seguir, o diagrama de casos de uso do Agenda Fatec.</w:t>
+        <w:t xml:space="preserve"> que pode ser executada em uma aplicação e quem a executa. Veja na Figura 02, que se encontra a seguir, o diagrama de casos de uso do Agenda Fatec.</w:t>
       </w:r>
     </w:p>
     <w:p>
@@ -12611,7 +12635,7 @@
           <w:lang w:val="en-US"/>
         </w:rPr>
       </w:pPr>
-      <w:bookmarkStart w:id="43" w:name="_Toc182950487"/>
+      <w:bookmarkStart w:id="43" w:name="_Toc183774664"/>
       <w:r>
         <w:rPr>
           <w:lang w:val="en-US"/>
@@ -12831,7 +12855,7 @@
           <w:lang w:val="en-US"/>
         </w:rPr>
       </w:pPr>
-      <w:bookmarkStart w:id="44" w:name="_Toc182950488"/>
+      <w:bookmarkStart w:id="44" w:name="_Toc183774665"/>
       <w:r>
         <w:rPr>
           <w:lang w:val="en-US"/>
@@ -12860,7 +12884,7 @@
           <w:szCs w:val="24"/>
         </w:rPr>
       </w:pPr>
-      <w:bookmarkStart w:id="45" w:name="_Toc182950489"/>
+      <w:bookmarkStart w:id="45" w:name="_Toc183774666"/>
       <w:r>
         <w:rPr>
           <w:rFonts w:cs="Arial"/>
@@ -13101,7 +13125,7 @@
         <w:pStyle w:val="Ttulo3"/>
         <w:ind w:left="709"/>
       </w:pPr>
-      <w:bookmarkStart w:id="46" w:name="_Toc182950490"/>
+      <w:bookmarkStart w:id="46" w:name="_Toc183774667"/>
       <w:r>
         <w:t xml:space="preserve">Realizar </w:t>
       </w:r>
@@ -13296,7 +13320,7 @@
         <w:pStyle w:val="Ttulo3"/>
         <w:ind w:left="709"/>
       </w:pPr>
-      <w:bookmarkStart w:id="47" w:name="_Toc182950491"/>
+      <w:bookmarkStart w:id="47" w:name="_Toc183774668"/>
       <w:r>
         <w:t xml:space="preserve">Gerenciar </w:t>
       </w:r>
@@ -13544,7 +13568,7 @@
         <w:pStyle w:val="Ttulo3"/>
         <w:ind w:left="709"/>
       </w:pPr>
-      <w:bookmarkStart w:id="48" w:name="_Toc182950492"/>
+      <w:bookmarkStart w:id="48" w:name="_Toc183774669"/>
       <w:r>
         <w:lastRenderedPageBreak/>
         <w:t>Solicitar sala</w:t>
@@ -13746,7 +13770,7 @@
         <w:pStyle w:val="Ttulo3"/>
         <w:ind w:left="709"/>
       </w:pPr>
-      <w:bookmarkStart w:id="49" w:name="_Toc182950493"/>
+      <w:bookmarkStart w:id="49" w:name="_Toc183774670"/>
       <w:r>
         <w:t>Visualizar salas cadastradas na aplicação</w:t>
       </w:r>
@@ -13956,7 +13980,7 @@
         <w:pStyle w:val="Ttulo3"/>
         <w:ind w:left="709"/>
       </w:pPr>
-      <w:bookmarkStart w:id="50" w:name="_Toc182950494"/>
+      <w:bookmarkStart w:id="50" w:name="_Toc183774671"/>
       <w:r>
         <w:t>Visualizar salas solicitadas</w:t>
       </w:r>
@@ -14157,7 +14181,7 @@
         <w:pStyle w:val="Ttulo3"/>
         <w:ind w:left="709"/>
       </w:pPr>
-      <w:bookmarkStart w:id="51" w:name="_Toc182950495"/>
+      <w:bookmarkStart w:id="51" w:name="_Toc183774672"/>
       <w:r>
         <w:t>Gerenciar salas</w:t>
       </w:r>
@@ -14331,7 +14355,7 @@
         <w:pStyle w:val="Ttulo3"/>
         <w:ind w:left="709"/>
       </w:pPr>
-      <w:bookmarkStart w:id="52" w:name="_Toc182950496"/>
+      <w:bookmarkStart w:id="52" w:name="_Toc183774673"/>
       <w:r>
         <w:lastRenderedPageBreak/>
         <w:t xml:space="preserve">Confirmar </w:t>
@@ -14536,7 +14560,7 @@
         <w:pStyle w:val="Ttulo3"/>
         <w:ind w:left="709"/>
       </w:pPr>
-      <w:bookmarkStart w:id="53" w:name="_Toc182950497"/>
+      <w:bookmarkStart w:id="53" w:name="_Toc183774674"/>
       <w:r>
         <w:t>Editar agendamento</w:t>
       </w:r>
@@ -14724,7 +14748,7 @@
       <w:r>
         <w:t xml:space="preserve"> </w:t>
       </w:r>
-      <w:bookmarkStart w:id="54" w:name="_Toc182950498"/>
+      <w:bookmarkStart w:id="54" w:name="_Toc183774675"/>
       <w:r>
         <w:t>Promover usuários</w:t>
       </w:r>
@@ -14900,7 +14924,7 @@
           <w:lang w:val="en-US"/>
         </w:rPr>
       </w:pPr>
-      <w:bookmarkStart w:id="55" w:name="_Toc182950499"/>
+      <w:bookmarkStart w:id="55" w:name="_Toc183774676"/>
       <w:r>
         <w:rPr>
           <w:lang w:val="en-US"/>
@@ -14927,7 +14951,7 @@
           <w:lang w:val="en-US"/>
         </w:rPr>
       </w:pPr>
-      <w:bookmarkStart w:id="56" w:name="_Toc182950500"/>
+      <w:bookmarkStart w:id="56" w:name="_Toc183774677"/>
       <w:r>
         <w:rPr>
           <w:lang w:val="en-US"/>
@@ -15526,7 +15550,7 @@
           <w:lang w:val="en-US"/>
         </w:rPr>
       </w:pPr>
-      <w:bookmarkStart w:id="57" w:name="_Toc182950501"/>
+      <w:bookmarkStart w:id="57" w:name="_Toc183774678"/>
       <w:r>
         <w:rPr>
           <w:lang w:val="en-US"/>
@@ -16054,7 +16078,7 @@
       <w:pPr>
         <w:pStyle w:val="Ttulo1"/>
       </w:pPr>
-      <w:bookmarkStart w:id="58" w:name="_Toc182950502"/>
+      <w:bookmarkStart w:id="58" w:name="_Toc183774679"/>
       <w:r>
         <w:lastRenderedPageBreak/>
         <w:t>Diagrama de Classes</w:t>
@@ -16338,7 +16362,7 @@
       <w:pPr>
         <w:pStyle w:val="Ttulo1"/>
       </w:pPr>
-      <w:bookmarkStart w:id="59" w:name="_Toc182950503"/>
+      <w:bookmarkStart w:id="59" w:name="_Toc183774680"/>
       <w:r>
         <w:lastRenderedPageBreak/>
         <w:t>Banco de Dados</w:t>
@@ -16362,7 +16386,7 @@
           <w:lang w:val="en-US"/>
         </w:rPr>
       </w:pPr>
-      <w:bookmarkStart w:id="60" w:name="_Toc182950504"/>
+      <w:bookmarkStart w:id="60" w:name="_Toc183774681"/>
       <w:r>
         <w:rPr>
           <w:lang w:val="en-US"/>
@@ -16670,7 +16694,7 @@
           <w:lang w:val="en-US"/>
         </w:rPr>
       </w:pPr>
-      <w:bookmarkStart w:id="61" w:name="_Toc182950505"/>
+      <w:bookmarkStart w:id="61" w:name="_Toc183774682"/>
       <w:r>
         <w:rPr>
           <w:lang w:val="en-US"/>
@@ -17100,7 +17124,7 @@
           <w:szCs w:val="24"/>
         </w:rPr>
       </w:pPr>
-      <w:bookmarkStart w:id="62" w:name="_Toc182950506"/>
+      <w:bookmarkStart w:id="62" w:name="_Toc183774683"/>
       <w:r>
         <w:rPr>
           <w:rFonts w:cs="Arial"/>
@@ -17124,7 +17148,7 @@
       <w:pPr>
         <w:pStyle w:val="Ttulo2"/>
       </w:pPr>
-      <w:bookmarkStart w:id="63" w:name="_Toc182950507"/>
+      <w:bookmarkStart w:id="63" w:name="_Toc183774684"/>
       <w:r>
         <w:t xml:space="preserve">Paleta de </w:t>
       </w:r>
@@ -18516,7 +18540,7 @@
           <w:lang w:val="en-US"/>
         </w:rPr>
       </w:pPr>
-      <w:bookmarkStart w:id="64" w:name="_Toc182950508"/>
+      <w:bookmarkStart w:id="64" w:name="_Toc183774685"/>
       <w:r>
         <w:rPr>
           <w:rFonts w:cs="Arial"/>
@@ -18878,7 +18902,7 @@
       <w:pPr>
         <w:pStyle w:val="Ttulo2"/>
       </w:pPr>
-      <w:bookmarkStart w:id="66" w:name="_Toc182950509"/>
+      <w:bookmarkStart w:id="66" w:name="_Toc183774686"/>
       <w:r>
         <w:lastRenderedPageBreak/>
         <w:t xml:space="preserve">Ícone e </w:t>
@@ -19698,7 +19722,7 @@
           <w:rFonts w:cs="Arial"/>
         </w:rPr>
       </w:pPr>
-      <w:bookmarkStart w:id="68" w:name="_Toc182950510"/>
+      <w:bookmarkStart w:id="68" w:name="_Toc183774687"/>
       <w:r>
         <w:rPr>
           <w:rFonts w:cs="Arial"/>
@@ -20052,7 +20076,7 @@
           <w:rFonts w:cs="Arial"/>
         </w:rPr>
       </w:pPr>
-      <w:bookmarkStart w:id="69" w:name="_Toc182950511"/>
+      <w:bookmarkStart w:id="69" w:name="_Toc183774688"/>
       <w:r>
         <w:rPr>
           <w:rFonts w:cs="Arial"/>
@@ -20102,31 +20126,15 @@
           <w:szCs w:val="24"/>
           <w:lang w:val="en-US"/>
         </w:rPr>
-        <w:t>, o link para o site</w:t>
-      </w:r>
-      <w:r>
-        <w:rPr>
-          <w:rFonts w:cs="Arial"/>
-          <w:szCs w:val="24"/>
-          <w:lang w:val="en-US"/>
-        </w:rPr>
-        <w:t xml:space="preserve"> demonstrativo</w:t>
-      </w:r>
-      <w:r>
-        <w:rPr>
-          <w:rFonts w:cs="Arial"/>
-          <w:szCs w:val="24"/>
-          <w:lang w:val="en-US"/>
-        </w:rPr>
-        <w:t xml:space="preserve"> deste projeto</w:t>
-      </w:r>
-      <w:r>
-        <w:rPr>
-          <w:rFonts w:cs="Arial"/>
-          <w:szCs w:val="24"/>
-          <w:lang w:val="en-US"/>
-        </w:rPr>
-        <w:t xml:space="preserve"> (Não se trata da versão final)</w:t>
+        <w:t xml:space="preserve">, </w:t>
+      </w:r>
+      <w:r>
+        <w:rPr>
+          <w:rFonts w:cs="Arial"/>
+          <w:szCs w:val="24"/>
+          <w:lang w:val="en-US"/>
+        </w:rPr>
+        <w:t>links relacionados à aplicação do projeto</w:t>
       </w:r>
       <w:r>
         <w:rPr>
@@ -20161,77 +20169,45 @@
           <w:szCs w:val="24"/>
           <w:lang w:val="en-US"/>
         </w:rPr>
-        <w:fldChar w:fldCharType="begin"/>
-      </w:r>
-      <w:r>
-        <w:rPr>
-          <w:rFonts w:cs="Arial"/>
-          <w:szCs w:val="24"/>
-          <w:lang w:val="en-US"/>
-        </w:rPr>
-        <w:instrText xml:space="preserve"> HYPERLINK "</w:instrText>
-      </w:r>
-      <w:r>
-        <w:rPr>
-          <w:rFonts w:cs="Arial"/>
-          <w:szCs w:val="24"/>
-          <w:lang w:val="en-US"/>
-        </w:rPr>
-        <w:instrText>https://Agenda-Fatec.github.io/Index.html</w:instrText>
-      </w:r>
+        <w:t>Repositório</w:t>
+      </w:r>
+      <w:r>
+        <w:rPr>
+          <w:rFonts w:cs="Arial"/>
+          <w:szCs w:val="24"/>
+          <w:lang w:val="en-US"/>
+        </w:rPr>
+        <w:t xml:space="preserve"> (GitHub)</w:t>
+      </w:r>
+      <w:r>
+        <w:rPr>
+          <w:rFonts w:cs="Arial"/>
+          <w:szCs w:val="24"/>
+          <w:lang w:val="en-US"/>
+        </w:rPr>
+        <w:t xml:space="preserve">: </w:t>
+      </w:r>
+      <w:hyperlink r:id="rId22" w:history="1">
+        <w:r>
+          <w:rPr>
+            <w:rStyle w:val="Hyperlink"/>
+            <w:rFonts w:cs="Arial"/>
+            <w:szCs w:val="24"/>
+            <w:lang w:val="en-US"/>
+          </w:rPr>
+          <w:t>https://github.com/Agenda-Fatec/App_Agenda_Fatec</w:t>
+        </w:r>
+      </w:hyperlink>
     </w:p>
     <w:p>
       <w:pPr>
         <w:ind w:firstLine="432"/>
         <w:rPr>
-          <w:rStyle w:val="Hyperlink"/>
-          <w:rFonts w:cs="Arial"/>
-          <w:szCs w:val="24"/>
-          <w:lang w:val="en-US"/>
-        </w:rPr>
-      </w:pPr>
-      <w:r>
-        <w:rPr>
-          <w:rFonts w:cs="Arial"/>
-          <w:szCs w:val="24"/>
-          <w:lang w:val="en-US"/>
-        </w:rPr>
-        <w:instrText xml:space="preserve">" </w:instrText>
-      </w:r>
-      <w:r>
-        <w:rPr>
-          <w:rFonts w:cs="Arial"/>
-          <w:szCs w:val="24"/>
-          <w:lang w:val="en-US"/>
-        </w:rPr>
-        <w:fldChar w:fldCharType="separate"/>
-      </w:r>
-      <w:r>
-        <w:rPr>
-          <w:rStyle w:val="Hyperlink"/>
-          <w:rFonts w:cs="Arial"/>
-          <w:szCs w:val="24"/>
-          <w:lang w:val="en-US"/>
-        </w:rPr>
-        <w:t>https://Agenda-Fatec.github.io/Index.html</w:t>
-      </w:r>
-    </w:p>
-    <w:p>
-      <w:pPr>
-        <w:rPr>
-          <w:rFonts w:cs="Arial"/>
-          <w:szCs w:val="24"/>
-          <w:lang w:val="en-US"/>
-        </w:rPr>
-      </w:pPr>
-      <w:r>
-        <w:rPr>
-          <w:rFonts w:cs="Arial"/>
-          <w:szCs w:val="24"/>
-          <w:lang w:val="en-US"/>
-        </w:rPr>
-        <w:fldChar w:fldCharType="end"/>
-      </w:r>
+          <w:rFonts w:cs="Arial"/>
+          <w:szCs w:val="24"/>
+          <w:lang w:val="en-US"/>
+        </w:rPr>
+      </w:pPr>
     </w:p>
     <w:p>
       <w:pPr>
@@ -20248,6 +20224,61 @@
           <w:szCs w:val="24"/>
           <w:lang w:val="en-US"/>
         </w:rPr>
+        <w:t>Aplicação (</w:t>
+      </w:r>
+      <w:r>
+        <w:rPr>
+          <w:rFonts w:cs="Arial"/>
+          <w:szCs w:val="24"/>
+          <w:lang w:val="en-US"/>
+        </w:rPr>
+        <w:t>Beta</w:t>
+      </w:r>
+      <w:r>
+        <w:rPr>
+          <w:rFonts w:cs="Arial"/>
+          <w:szCs w:val="24"/>
+          <w:lang w:val="en-US"/>
+        </w:rPr>
+        <w:t xml:space="preserve">): </w:t>
+      </w:r>
+      <w:hyperlink r:id="rId23" w:history="1">
+        <w:r>
+          <w:rPr>
+            <w:rStyle w:val="Hyperlink"/>
+            <w:rFonts w:cs="Arial"/>
+            <w:szCs w:val="24"/>
+            <w:lang w:val="en-US"/>
+          </w:rPr>
+          <w:t>https://agenda-fatec.infinityfreeapp.com</w:t>
+        </w:r>
+      </w:hyperlink>
+    </w:p>
+    <w:p>
+      <w:pPr>
+        <w:ind w:firstLine="0"/>
+        <w:rPr>
+          <w:rFonts w:cs="Arial"/>
+          <w:szCs w:val="24"/>
+          <w:lang w:val="en-US"/>
+        </w:rPr>
+      </w:pPr>
+    </w:p>
+    <w:p>
+      <w:pPr>
+        <w:ind w:firstLine="432"/>
+        <w:rPr>
+          <w:rFonts w:cs="Arial"/>
+          <w:szCs w:val="24"/>
+          <w:lang w:val="en-US"/>
+        </w:rPr>
+      </w:pPr>
+      <w:r>
+        <w:rPr>
+          <w:rFonts w:cs="Arial"/>
+          <w:szCs w:val="24"/>
+          <w:lang w:val="en-US"/>
+        </w:rPr>
         <w:t>Veja</w:t>
       </w:r>
       <w:r>
@@ -20396,7 +20427,7 @@
           <w:lang w:val="en-US"/>
         </w:rPr>
       </w:pPr>
-      <w:bookmarkStart w:id="70" w:name="_Toc182950512"/>
+      <w:bookmarkStart w:id="70" w:name="_Toc183774689"/>
       <w:r>
         <w:rPr>
           <w:rFonts w:cs="Arial"/>
@@ -20524,7 +20555,7 @@
                     <pic:cNvPicPr/>
                   </pic:nvPicPr>
                   <pic:blipFill>
-                    <a:blip r:embed="rId22"/>
+                    <a:blip r:embed="rId24"/>
                     <a:stretch>
                       <a:fillRect/>
                     </a:stretch>
@@ -20585,7 +20616,7 @@
           <w:color w:val="000000" w:themeColor="text1"/>
           <w:sz w:val="20"/>
         </w:rPr>
-        <w:t>Fonte: Site</w:t>
+        <w:t xml:space="preserve">Fonte: </w:t>
       </w:r>
       <w:r>
         <w:rPr>
@@ -20594,7 +20625,7 @@
           <w:color w:val="000000" w:themeColor="text1"/>
           <w:sz w:val="20"/>
         </w:rPr>
-        <w:t xml:space="preserve"> Demonstrativo</w:t>
+        <w:t>Aplicação</w:t>
       </w:r>
       <w:r>
         <w:rPr>
@@ -20642,22 +20673,6 @@
     </w:p>
     <w:p>
       <w:pPr>
-        <w:rPr>
-          <w:rFonts w:cs="Arial"/>
-          <w:lang w:val="en-US"/>
-        </w:rPr>
-      </w:pPr>
-    </w:p>
-    <w:p>
-      <w:pPr>
-        <w:rPr>
-          <w:rFonts w:cs="Arial"/>
-          <w:lang w:val="en-US"/>
-        </w:rPr>
-      </w:pPr>
-    </w:p>
-    <w:p>
-      <w:pPr>
         <w:ind w:firstLine="0"/>
         <w:rPr>
           <w:rFonts w:cs="Arial"/>
@@ -20682,7 +20697,7 @@
           <w:lang w:val="en-US"/>
         </w:rPr>
       </w:pPr>
-      <w:bookmarkStart w:id="71" w:name="_Toc182950513"/>
+      <w:bookmarkStart w:id="71" w:name="_Toc183774690"/>
       <w:r>
         <w:rPr>
           <w:rFonts w:cs="Arial"/>
@@ -20811,7 +20826,7 @@
                     <pic:cNvPicPr/>
                   </pic:nvPicPr>
                   <pic:blipFill>
-                    <a:blip r:embed="rId23"/>
+                    <a:blip r:embed="rId25"/>
                     <a:stretch>
                       <a:fillRect/>
                     </a:stretch>
@@ -20872,7 +20887,7 @@
           <w:color w:val="000000" w:themeColor="text1"/>
           <w:sz w:val="20"/>
         </w:rPr>
-        <w:t>Fonte: Site</w:t>
+        <w:t>Fo</w:t>
       </w:r>
       <w:r>
         <w:rPr>
@@ -20881,7 +20896,7 @@
           <w:color w:val="000000" w:themeColor="text1"/>
           <w:sz w:val="20"/>
         </w:rPr>
-        <w:t xml:space="preserve"> Demonstrativo</w:t>
+        <w:t>nte: Aplicação</w:t>
       </w:r>
       <w:r>
         <w:rPr>
@@ -21069,7 +21084,7 @@
           <w:lang w:val="en-US"/>
         </w:rPr>
       </w:pPr>
-      <w:bookmarkStart w:id="72" w:name="_Toc182950514"/>
+      <w:bookmarkStart w:id="72" w:name="_Toc183774691"/>
       <w:r>
         <w:rPr>
           <w:rFonts w:cs="Arial"/>
@@ -21198,7 +21213,7 @@
                     <pic:cNvPicPr/>
                   </pic:nvPicPr>
                   <pic:blipFill>
-                    <a:blip r:embed="rId24"/>
+                    <a:blip r:embed="rId26"/>
                     <a:stretch>
                       <a:fillRect/>
                     </a:stretch>
@@ -21259,16 +21274,7 @@
           <w:color w:val="000000" w:themeColor="text1"/>
           <w:sz w:val="20"/>
         </w:rPr>
-        <w:t>Fonte: Site</w:t>
-      </w:r>
-      <w:r>
-        <w:rPr>
-          <w:rFonts w:cs="Arial"/>
-          <w:i w:val="0"/>
-          <w:color w:val="000000" w:themeColor="text1"/>
-          <w:sz w:val="20"/>
-        </w:rPr>
-        <w:t xml:space="preserve"> Demonstrativo</w:t>
+        <w:t>Fonte: Aplicação</w:t>
       </w:r>
       <w:r>
         <w:rPr>
@@ -21433,7 +21439,7 @@
           <w:rFonts w:cs="Arial"/>
         </w:rPr>
       </w:pPr>
-      <w:bookmarkStart w:id="73" w:name="_Toc182950515"/>
+      <w:bookmarkStart w:id="73" w:name="_Toc183774692"/>
       <w:bookmarkEnd w:id="9"/>
       <w:bookmarkEnd w:id="10"/>
       <w:r>
@@ -21465,73 +21471,78 @@
           <w:rFonts w:cs="Arial"/>
           <w:szCs w:val="24"/>
         </w:rPr>
-        <w:t xml:space="preserve">Ao desenvolvermos este projeto, foi possível adquirir conhecimentos sobre como a engenharia de software funciona, todo levantamento que deve ser feito antes de se criar um aplicativo, a integração e divisão de tarefas entre a equipe, e toda a estruturação de desenvolvimento, desde </w:t>
-      </w:r>
-      <w:r>
-        <w:rPr>
-          <w:rFonts w:cs="Arial"/>
-          <w:szCs w:val="24"/>
-        </w:rPr>
-        <w:t>um protótipo até a codificação.</w:t>
-      </w:r>
-      <w:r>
-        <w:rPr>
-          <w:rFonts w:cs="Arial"/>
-          <w:szCs w:val="24"/>
-        </w:rPr>
-        <w:t xml:space="preserve"> Além disso</w:t>
-      </w:r>
-      <w:r>
-        <w:rPr>
-          <w:rFonts w:cs="Arial"/>
-          <w:szCs w:val="24"/>
-        </w:rPr>
-        <w:t xml:space="preserve">, este </w:t>
-      </w:r>
-      <w:r>
-        <w:rPr>
-          <w:rFonts w:cs="Arial"/>
-          <w:szCs w:val="24"/>
-        </w:rPr>
-        <w:t>projeto</w:t>
-      </w:r>
-      <w:r>
-        <w:rPr>
-          <w:rFonts w:cs="Arial"/>
-          <w:szCs w:val="24"/>
-        </w:rPr>
-        <w:t xml:space="preserve"> também</w:t>
-      </w:r>
-      <w:r>
-        <w:rPr>
-          <w:rFonts w:cs="Arial"/>
-          <w:szCs w:val="24"/>
-        </w:rPr>
-        <w:t xml:space="preserve"> nos proporcionou conhecimentos em diversas ferramentas e nos ensinou a como trabalhar em cima de requisitos.</w:t>
-      </w:r>
-      <w:r>
-        <w:rPr>
-          <w:rFonts w:cs="Arial"/>
-          <w:szCs w:val="24"/>
-        </w:rPr>
-        <w:t xml:space="preserve"> </w:t>
-      </w:r>
-      <w:r>
-        <w:rPr>
-          <w:rFonts w:cs="Arial"/>
-          <w:szCs w:val="24"/>
-        </w:rPr>
-        <w:t>Continuaremos a trabalhar no desenvolvimento e codificação dos wireframes criados, e, posteriormente, será implementada a parte de back-end da aplicação.</w:t>
-      </w:r>
-    </w:p>
-    <w:p>
-      <w:pPr>
-        <w:rPr>
-          <w:rFonts w:cs="Arial"/>
-          <w:b/>
-          <w:szCs w:val="24"/>
-        </w:rPr>
-      </w:pPr>
+        <w:t xml:space="preserve">Durante o desenvolvimento, </w:t>
+      </w:r>
+      <w:r>
+        <w:rPr>
+          <w:rFonts w:cs="Arial"/>
+          <w:szCs w:val="24"/>
+        </w:rPr>
+        <w:t>foi possível entender conceitos de banco de dados e programação orientada a objetos</w:t>
+      </w:r>
+      <w:r>
+        <w:rPr>
+          <w:rFonts w:cs="Arial"/>
+          <w:szCs w:val="24"/>
+        </w:rPr>
+        <w:t xml:space="preserve">. </w:t>
+      </w:r>
+      <w:r>
+        <w:rPr>
+          <w:rFonts w:cs="Arial"/>
+          <w:szCs w:val="24"/>
+        </w:rPr>
+        <w:t>Enfrentamos dificuldades, devido ao fato de ser algo novo, mas avançamos o máximo possível</w:t>
+      </w:r>
+      <w:r>
+        <w:rPr>
+          <w:rFonts w:cs="Arial"/>
+          <w:szCs w:val="24"/>
+        </w:rPr>
+        <w:t xml:space="preserve">. </w:t>
+      </w:r>
+      <w:r>
+        <w:rPr>
+          <w:rFonts w:cs="Arial"/>
+          <w:szCs w:val="24"/>
+        </w:rPr>
+        <w:t>Pela alta</w:t>
+      </w:r>
+      <w:r>
+        <w:rPr>
+          <w:rFonts w:cs="Arial"/>
+          <w:szCs w:val="24"/>
+        </w:rPr>
+        <w:t xml:space="preserve"> extensão e complexidade do projeto, algumas funcionalidades foram deixadas para o futuro</w:t>
+      </w:r>
+      <w:r>
+        <w:rPr>
+          <w:rFonts w:cs="Arial"/>
+          <w:szCs w:val="24"/>
+        </w:rPr>
+        <w:t>, como validação de conflitos de requisições de agendamento</w:t>
+      </w:r>
+      <w:r>
+        <w:rPr>
+          <w:rFonts w:cs="Arial"/>
+          <w:szCs w:val="24"/>
+        </w:rPr>
+        <w:t xml:space="preserve"> de uma sala</w:t>
+      </w:r>
+      <w:r>
+        <w:rPr>
+          <w:rFonts w:cs="Arial"/>
+          <w:szCs w:val="24"/>
+        </w:rPr>
+        <w:t>, cadastro de salas, gerenciamento de perfil de usuário, etc</w:t>
+      </w:r>
+      <w:r>
+        <w:rPr>
+          <w:rFonts w:cs="Arial"/>
+          <w:szCs w:val="24"/>
+        </w:rPr>
+        <w:t>.</w:t>
+      </w:r>
     </w:p>
     <w:p>
       <w:pPr>
@@ -21735,12 +21746,39 @@
     </w:p>
     <w:p>
       <w:pPr>
+        <w:rPr>
+          <w:rFonts w:cs="Arial"/>
+          <w:b/>
+          <w:szCs w:val="24"/>
+        </w:rPr>
+      </w:pPr>
+    </w:p>
+    <w:p>
+      <w:pPr>
+        <w:rPr>
+          <w:rFonts w:cs="Arial"/>
+          <w:b/>
+          <w:szCs w:val="24"/>
+        </w:rPr>
+      </w:pPr>
+    </w:p>
+    <w:p>
+      <w:pPr>
+        <w:rPr>
+          <w:rFonts w:cs="Arial"/>
+          <w:b/>
+          <w:szCs w:val="24"/>
+        </w:rPr>
+      </w:pPr>
+    </w:p>
+    <w:p>
+      <w:pPr>
         <w:pStyle w:val="Ttulo1"/>
         <w:rPr>
           <w:rFonts w:cs="Arial"/>
         </w:rPr>
       </w:pPr>
-      <w:bookmarkStart w:id="74" w:name="_Toc182950516"/>
+      <w:bookmarkStart w:id="74" w:name="_Toc183774693"/>
       <w:r>
         <w:rPr>
           <w:rFonts w:cs="Arial"/>
@@ -22212,7 +22250,7 @@
       </w:r>
     </w:p>
     <w:sectPr>
-      <w:headerReference w:type="default" r:id="rId25"/>
+      <w:headerReference w:type="default" r:id="rId27"/>
       <w:pgSz w:w="11907" w:h="16840" w:code="9"/>
       <w:pgMar w:top="1701" w:right="1134" w:bottom="1134" w:left="1701" w:header="709" w:footer="709" w:gutter="0"/>
       <w:cols w:space="720"/>
@@ -22222,7 +22260,7 @@
 </file>
 
 <file path=word/endnotes.xml><?xml version="1.0" encoding="utf-8"?>
-<w:endnotes xmlns:wpc="http://schemas.microsoft.com/office/word/2010/wordprocessingCanvas" xmlns:cx="http://schemas.microsoft.com/office/drawing/2014/chartex" xmlns:cx1="http://schemas.microsoft.com/office/drawing/2015/9/8/chartex" xmlns:cx2="http://schemas.microsoft.com/office/drawing/2015/10/21/chartex" xmlns:cx3="http://schemas.microsoft.com/office/drawing/2016/5/9/chartex" xmlns:cx4="http://schemas.microsoft.com/office/drawing/2016/5/10/chartex" xmlns:cx5="http://schemas.microsoft.com/office/drawing/2016/5/11/chartex" xmlns:cx6="http://schemas.microsoft.com/office/drawing/2016/5/12/chartex" xmlns:cx7="http://schemas.microsoft.com/office/drawing/2016/5/13/chartex" xmlns:cx8="http://schemas.microsoft.com/office/drawing/2016/5/14/chartex" xmlns:mc="http://schemas.openxmlformats.org/markup-compatibility/2006" xmlns:aink="http://schemas.microsoft.com/office/drawing/2016/ink" xmlns:am3d="http://schemas.microsoft.com/office/drawing/2017/model3d" xmlns:o="urn:schemas-microsoft-com:office:office" xmlns:r="http://schemas.openxmlformats.org/officeDocument/2006/relationships" xmlns:m="http://schemas.openxmlformats.org/officeDocument/2006/math" xmlns:v="urn:schemas-microsoft-com:vml" xmlns:wp14="http://schemas.microsoft.com/office/word/2010/wordprocessingDrawing" xmlns:wp="http://schemas.openxmlformats.org/drawingml/2006/wordprocessingDrawing" xmlns:w10="urn:schemas-microsoft-com:office:word" xmlns:w="http://schemas.openxmlformats.org/wordprocessingml/2006/main" xmlns:w14="http://schemas.microsoft.com/office/word/2010/wordml" xmlns:w15="http://schemas.microsoft.com/office/word/2012/wordml" xmlns:w16cid="http://schemas.microsoft.com/office/word/2016/wordml/cid" xmlns:w16se="http://schemas.microsoft.com/office/word/2015/wordml/symex" xmlns:wpg="http://schemas.microsoft.com/office/word/2010/wordprocessingGroup" xmlns:wpi="http://schemas.microsoft.com/office/word/2010/wordprocessingInk" xmlns:wne="http://schemas.microsoft.com/office/word/2006/wordml" xmlns:wps="http://schemas.microsoft.com/office/word/2010/wordprocessingShape" mc:Ignorable="w14 w15 w16se w16cid wp14">
+<w:endnotes xmlns:wpc="http://schemas.microsoft.com/office/word/2010/wordprocessingCanvas" xmlns:cx="http://schemas.microsoft.com/office/drawing/2014/chartex" xmlns:cx1="http://schemas.microsoft.com/office/drawing/2015/9/8/chartex" xmlns:mc="http://schemas.openxmlformats.org/markup-compatibility/2006" xmlns:o="urn:schemas-microsoft-com:office:office" xmlns:r="http://schemas.openxmlformats.org/officeDocument/2006/relationships" xmlns:m="http://schemas.openxmlformats.org/officeDocument/2006/math" xmlns:v="urn:schemas-microsoft-com:vml" xmlns:wp14="http://schemas.microsoft.com/office/word/2010/wordprocessingDrawing" xmlns:wp="http://schemas.openxmlformats.org/drawingml/2006/wordprocessingDrawing" xmlns:w10="urn:schemas-microsoft-com:office:word" xmlns:w="http://schemas.openxmlformats.org/wordprocessingml/2006/main" xmlns:w14="http://schemas.microsoft.com/office/word/2010/wordml" xmlns:w15="http://schemas.microsoft.com/office/word/2012/wordml" xmlns:w16se="http://schemas.microsoft.com/office/word/2015/wordml/symex" xmlns:wpg="http://schemas.microsoft.com/office/word/2010/wordprocessingGroup" xmlns:wpi="http://schemas.microsoft.com/office/word/2010/wordprocessingInk" xmlns:wne="http://schemas.microsoft.com/office/word/2006/wordml" xmlns:wps="http://schemas.microsoft.com/office/word/2010/wordprocessingShape" mc:Ignorable="w14 w15 w16se wp14">
   <w:endnote w:type="separator" w:id="-1">
     <w:p>
       <w:r>
@@ -22241,7 +22279,7 @@
 </file>
 
 <file path=word/footnotes.xml><?xml version="1.0" encoding="utf-8"?>
-<w:footnotes xmlns:wpc="http://schemas.microsoft.com/office/word/2010/wordprocessingCanvas" xmlns:cx="http://schemas.microsoft.com/office/drawing/2014/chartex" xmlns:cx1="http://schemas.microsoft.com/office/drawing/2015/9/8/chartex" xmlns:cx2="http://schemas.microsoft.com/office/drawing/2015/10/21/chartex" xmlns:cx3="http://schemas.microsoft.com/office/drawing/2016/5/9/chartex" xmlns:cx4="http://schemas.microsoft.com/office/drawing/2016/5/10/chartex" xmlns:cx5="http://schemas.microsoft.com/office/drawing/2016/5/11/chartex" xmlns:cx6="http://schemas.microsoft.com/office/drawing/2016/5/12/chartex" xmlns:cx7="http://schemas.microsoft.com/office/drawing/2016/5/13/chartex" xmlns:cx8="http://schemas.microsoft.com/office/drawing/2016/5/14/chartex" xmlns:mc="http://schemas.openxmlformats.org/markup-compatibility/2006" xmlns:aink="http://schemas.microsoft.com/office/drawing/2016/ink" xmlns:am3d="http://schemas.microsoft.com/office/drawing/2017/model3d" xmlns:o="urn:schemas-microsoft-com:office:office" xmlns:r="http://schemas.openxmlformats.org/officeDocument/2006/relationships" xmlns:m="http://schemas.openxmlformats.org/officeDocument/2006/math" xmlns:v="urn:schemas-microsoft-com:vml" xmlns:wp14="http://schemas.microsoft.com/office/word/2010/wordprocessingDrawing" xmlns:wp="http://schemas.openxmlformats.org/drawingml/2006/wordprocessingDrawing" xmlns:w10="urn:schemas-microsoft-com:office:word" xmlns:w="http://schemas.openxmlformats.org/wordprocessingml/2006/main" xmlns:w14="http://schemas.microsoft.com/office/word/2010/wordml" xmlns:w15="http://schemas.microsoft.com/office/word/2012/wordml" xmlns:w16cid="http://schemas.microsoft.com/office/word/2016/wordml/cid" xmlns:w16se="http://schemas.microsoft.com/office/word/2015/wordml/symex" xmlns:wpg="http://schemas.microsoft.com/office/word/2010/wordprocessingGroup" xmlns:wpi="http://schemas.microsoft.com/office/word/2010/wordprocessingInk" xmlns:wne="http://schemas.microsoft.com/office/word/2006/wordml" xmlns:wps="http://schemas.microsoft.com/office/word/2010/wordprocessingShape" mc:Ignorable="w14 w15 w16se w16cid wp14">
+<w:footnotes xmlns:wpc="http://schemas.microsoft.com/office/word/2010/wordprocessingCanvas" xmlns:cx="http://schemas.microsoft.com/office/drawing/2014/chartex" xmlns:cx1="http://schemas.microsoft.com/office/drawing/2015/9/8/chartex" xmlns:mc="http://schemas.openxmlformats.org/markup-compatibility/2006" xmlns:o="urn:schemas-microsoft-com:office:office" xmlns:r="http://schemas.openxmlformats.org/officeDocument/2006/relationships" xmlns:m="http://schemas.openxmlformats.org/officeDocument/2006/math" xmlns:v="urn:schemas-microsoft-com:vml" xmlns:wp14="http://schemas.microsoft.com/office/word/2010/wordprocessingDrawing" xmlns:wp="http://schemas.openxmlformats.org/drawingml/2006/wordprocessingDrawing" xmlns:w10="urn:schemas-microsoft-com:office:word" xmlns:w="http://schemas.openxmlformats.org/wordprocessingml/2006/main" xmlns:w14="http://schemas.microsoft.com/office/word/2010/wordml" xmlns:w15="http://schemas.microsoft.com/office/word/2012/wordml" xmlns:w16se="http://schemas.microsoft.com/office/word/2015/wordml/symex" xmlns:wpg="http://schemas.microsoft.com/office/word/2010/wordprocessingGroup" xmlns:wpi="http://schemas.microsoft.com/office/word/2010/wordprocessingInk" xmlns:wne="http://schemas.microsoft.com/office/word/2006/wordml" xmlns:wps="http://schemas.microsoft.com/office/word/2010/wordprocessingShape" mc:Ignorable="w14 w15 w16se wp14">
   <w:footnote w:type="separator" w:id="-1">
     <w:p>
       <w:r>
@@ -22260,7 +22298,7 @@
 </file>
 
 <file path=word/header1.xml><?xml version="1.0" encoding="utf-8"?>
-<w:hdr xmlns:wpc="http://schemas.microsoft.com/office/word/2010/wordprocessingCanvas" xmlns:cx="http://schemas.microsoft.com/office/drawing/2014/chartex" xmlns:cx1="http://schemas.microsoft.com/office/drawing/2015/9/8/chartex" xmlns:cx2="http://schemas.microsoft.com/office/drawing/2015/10/21/chartex" xmlns:cx3="http://schemas.microsoft.com/office/drawing/2016/5/9/chartex" xmlns:cx4="http://schemas.microsoft.com/office/drawing/2016/5/10/chartex" xmlns:cx5="http://schemas.microsoft.com/office/drawing/2016/5/11/chartex" xmlns:cx6="http://schemas.microsoft.com/office/drawing/2016/5/12/chartex" xmlns:cx7="http://schemas.microsoft.com/office/drawing/2016/5/13/chartex" xmlns:cx8="http://schemas.microsoft.com/office/drawing/2016/5/14/chartex" xmlns:mc="http://schemas.openxmlformats.org/markup-compatibility/2006" xmlns:aink="http://schemas.microsoft.com/office/drawing/2016/ink" xmlns:am3d="http://schemas.microsoft.com/office/drawing/2017/model3d" xmlns:o="urn:schemas-microsoft-com:office:office" xmlns:r="http://schemas.openxmlformats.org/officeDocument/2006/relationships" xmlns:m="http://schemas.openxmlformats.org/officeDocument/2006/math" xmlns:v="urn:schemas-microsoft-com:vml" xmlns:wp14="http://schemas.microsoft.com/office/word/2010/wordprocessingDrawing" xmlns:wp="http://schemas.openxmlformats.org/drawingml/2006/wordprocessingDrawing" xmlns:w10="urn:schemas-microsoft-com:office:word" xmlns:w="http://schemas.openxmlformats.org/wordprocessingml/2006/main" xmlns:w14="http://schemas.microsoft.com/office/word/2010/wordml" xmlns:w15="http://schemas.microsoft.com/office/word/2012/wordml" xmlns:w16cid="http://schemas.microsoft.com/office/word/2016/wordml/cid" xmlns:w16se="http://schemas.microsoft.com/office/word/2015/wordml/symex" xmlns:wpg="http://schemas.microsoft.com/office/word/2010/wordprocessingGroup" xmlns:wpi="http://schemas.microsoft.com/office/word/2010/wordprocessingInk" xmlns:wne="http://schemas.microsoft.com/office/word/2006/wordml" xmlns:wps="http://schemas.microsoft.com/office/word/2010/wordprocessingShape" mc:Ignorable="w14 w15 w16se w16cid wp14">
+<w:hdr xmlns:wpc="http://schemas.microsoft.com/office/word/2010/wordprocessingCanvas" xmlns:cx="http://schemas.microsoft.com/office/drawing/2014/chartex" xmlns:cx1="http://schemas.microsoft.com/office/drawing/2015/9/8/chartex" xmlns:mc="http://schemas.openxmlformats.org/markup-compatibility/2006" xmlns:o="urn:schemas-microsoft-com:office:office" xmlns:r="http://schemas.openxmlformats.org/officeDocument/2006/relationships" xmlns:m="http://schemas.openxmlformats.org/officeDocument/2006/math" xmlns:v="urn:schemas-microsoft-com:vml" xmlns:wp14="http://schemas.microsoft.com/office/word/2010/wordprocessingDrawing" xmlns:wp="http://schemas.openxmlformats.org/drawingml/2006/wordprocessingDrawing" xmlns:w10="urn:schemas-microsoft-com:office:word" xmlns:w="http://schemas.openxmlformats.org/wordprocessingml/2006/main" xmlns:w14="http://schemas.microsoft.com/office/word/2010/wordml" xmlns:w15="http://schemas.microsoft.com/office/word/2012/wordml" xmlns:w16se="http://schemas.microsoft.com/office/word/2015/wordml/symex" xmlns:wpg="http://schemas.microsoft.com/office/word/2010/wordprocessingGroup" xmlns:wpi="http://schemas.microsoft.com/office/word/2010/wordprocessingInk" xmlns:wne="http://schemas.microsoft.com/office/word/2006/wordml" xmlns:wps="http://schemas.microsoft.com/office/word/2010/wordprocessingShape" mc:Ignorable="w14 w15 w16se wp14">
   <w:p>
     <w:pPr>
       <w:pStyle w:val="Cabealho"/>
@@ -22276,7 +22314,7 @@
 </file>
 
 <file path=word/header2.xml><?xml version="1.0" encoding="utf-8"?>
-<w:hdr xmlns:wpc="http://schemas.microsoft.com/office/word/2010/wordprocessingCanvas" xmlns:cx="http://schemas.microsoft.com/office/drawing/2014/chartex" xmlns:cx1="http://schemas.microsoft.com/office/drawing/2015/9/8/chartex" xmlns:cx2="http://schemas.microsoft.com/office/drawing/2015/10/21/chartex" xmlns:cx3="http://schemas.microsoft.com/office/drawing/2016/5/9/chartex" xmlns:cx4="http://schemas.microsoft.com/office/drawing/2016/5/10/chartex" xmlns:cx5="http://schemas.microsoft.com/office/drawing/2016/5/11/chartex" xmlns:cx6="http://schemas.microsoft.com/office/drawing/2016/5/12/chartex" xmlns:cx7="http://schemas.microsoft.com/office/drawing/2016/5/13/chartex" xmlns:cx8="http://schemas.microsoft.com/office/drawing/2016/5/14/chartex" xmlns:mc="http://schemas.openxmlformats.org/markup-compatibility/2006" xmlns:aink="http://schemas.microsoft.com/office/drawing/2016/ink" xmlns:am3d="http://schemas.microsoft.com/office/drawing/2017/model3d" xmlns:o="urn:schemas-microsoft-com:office:office" xmlns:r="http://schemas.openxmlformats.org/officeDocument/2006/relationships" xmlns:m="http://schemas.openxmlformats.org/officeDocument/2006/math" xmlns:v="urn:schemas-microsoft-com:vml" xmlns:wp14="http://schemas.microsoft.com/office/word/2010/wordprocessingDrawing" xmlns:wp="http://schemas.openxmlformats.org/drawingml/2006/wordprocessingDrawing" xmlns:w10="urn:schemas-microsoft-com:office:word" xmlns:w="http://schemas.openxmlformats.org/wordprocessingml/2006/main" xmlns:w14="http://schemas.microsoft.com/office/word/2010/wordml" xmlns:w15="http://schemas.microsoft.com/office/word/2012/wordml" xmlns:w16cid="http://schemas.microsoft.com/office/word/2016/wordml/cid" xmlns:w16se="http://schemas.microsoft.com/office/word/2015/wordml/symex" xmlns:wpg="http://schemas.microsoft.com/office/word/2010/wordprocessingGroup" xmlns:wpi="http://schemas.microsoft.com/office/word/2010/wordprocessingInk" xmlns:wne="http://schemas.microsoft.com/office/word/2006/wordml" xmlns:wps="http://schemas.microsoft.com/office/word/2010/wordprocessingShape" mc:Ignorable="w14 w15 w16se w16cid wp14">
+<w:hdr xmlns:wpc="http://schemas.microsoft.com/office/word/2010/wordprocessingCanvas" xmlns:cx="http://schemas.microsoft.com/office/drawing/2014/chartex" xmlns:cx1="http://schemas.microsoft.com/office/drawing/2015/9/8/chartex" xmlns:mc="http://schemas.openxmlformats.org/markup-compatibility/2006" xmlns:o="urn:schemas-microsoft-com:office:office" xmlns:r="http://schemas.openxmlformats.org/officeDocument/2006/relationships" xmlns:m="http://schemas.openxmlformats.org/officeDocument/2006/math" xmlns:v="urn:schemas-microsoft-com:vml" xmlns:wp14="http://schemas.microsoft.com/office/word/2010/wordprocessingDrawing" xmlns:wp="http://schemas.openxmlformats.org/drawingml/2006/wordprocessingDrawing" xmlns:w10="urn:schemas-microsoft-com:office:word" xmlns:w="http://schemas.openxmlformats.org/wordprocessingml/2006/main" xmlns:w14="http://schemas.microsoft.com/office/word/2010/wordml" xmlns:w15="http://schemas.microsoft.com/office/word/2012/wordml" xmlns:w16se="http://schemas.microsoft.com/office/word/2015/wordml/symex" xmlns:wpg="http://schemas.microsoft.com/office/word/2010/wordprocessingGroup" xmlns:wpi="http://schemas.microsoft.com/office/word/2010/wordprocessingInk" xmlns:wne="http://schemas.microsoft.com/office/word/2006/wordml" xmlns:wps="http://schemas.microsoft.com/office/word/2010/wordprocessingShape" mc:Ignorable="w14 w15 w16se wp14">
   <w:p>
     <w:pPr>
       <w:pStyle w:val="Cabealho"/>
@@ -22310,7 +22348,7 @@
 </file>
 
 <file path=word/numbering.xml><?xml version="1.0" encoding="utf-8"?>
-<w:numbering xmlns:wpc="http://schemas.microsoft.com/office/word/2010/wordprocessingCanvas" xmlns:cx="http://schemas.microsoft.com/office/drawing/2014/chartex" xmlns:cx1="http://schemas.microsoft.com/office/drawing/2015/9/8/chartex" xmlns:cx2="http://schemas.microsoft.com/office/drawing/2015/10/21/chartex" xmlns:cx3="http://schemas.microsoft.com/office/drawing/2016/5/9/chartex" xmlns:cx4="http://schemas.microsoft.com/office/drawing/2016/5/10/chartex" xmlns:cx5="http://schemas.microsoft.com/office/drawing/2016/5/11/chartex" xmlns:cx6="http://schemas.microsoft.com/office/drawing/2016/5/12/chartex" xmlns:cx7="http://schemas.microsoft.com/office/drawing/2016/5/13/chartex" xmlns:cx8="http://schemas.microsoft.com/office/drawing/2016/5/14/chartex" xmlns:mc="http://schemas.openxmlformats.org/markup-compatibility/2006" xmlns:aink="http://schemas.microsoft.com/office/drawing/2016/ink" xmlns:am3d="http://schemas.microsoft.com/office/drawing/2017/model3d" xmlns:o="urn:schemas-microsoft-com:office:office" xmlns:r="http://schemas.openxmlformats.org/officeDocument/2006/relationships" xmlns:m="http://schemas.openxmlformats.org/officeDocument/2006/math" xmlns:v="urn:schemas-microsoft-com:vml" xmlns:wp14="http://schemas.microsoft.com/office/word/2010/wordprocessingDrawing" xmlns:wp="http://schemas.openxmlformats.org/drawingml/2006/wordprocessingDrawing" xmlns:w10="urn:schemas-microsoft-com:office:word" xmlns:w="http://schemas.openxmlformats.org/wordprocessingml/2006/main" xmlns:w14="http://schemas.microsoft.com/office/word/2010/wordml" xmlns:w15="http://schemas.microsoft.com/office/word/2012/wordml" xmlns:w16cid="http://schemas.microsoft.com/office/word/2016/wordml/cid" xmlns:w16se="http://schemas.microsoft.com/office/word/2015/wordml/symex" xmlns:wpg="http://schemas.microsoft.com/office/word/2010/wordprocessingGroup" xmlns:wpi="http://schemas.microsoft.com/office/word/2010/wordprocessingInk" xmlns:wne="http://schemas.microsoft.com/office/word/2006/wordml" xmlns:wps="http://schemas.microsoft.com/office/word/2010/wordprocessingShape" mc:Ignorable="w14 w15 w16se w16cid wp14">
+<w:numbering xmlns:wpc="http://schemas.microsoft.com/office/word/2010/wordprocessingCanvas" xmlns:cx="http://schemas.microsoft.com/office/drawing/2014/chartex" xmlns:cx1="http://schemas.microsoft.com/office/drawing/2015/9/8/chartex" xmlns:mc="http://schemas.openxmlformats.org/markup-compatibility/2006" xmlns:o="urn:schemas-microsoft-com:office:office" xmlns:r="http://schemas.openxmlformats.org/officeDocument/2006/relationships" xmlns:m="http://schemas.openxmlformats.org/officeDocument/2006/math" xmlns:v="urn:schemas-microsoft-com:vml" xmlns:wp14="http://schemas.microsoft.com/office/word/2010/wordprocessingDrawing" xmlns:wp="http://schemas.openxmlformats.org/drawingml/2006/wordprocessingDrawing" xmlns:w10="urn:schemas-microsoft-com:office:word" xmlns:w="http://schemas.openxmlformats.org/wordprocessingml/2006/main" xmlns:w14="http://schemas.microsoft.com/office/word/2010/wordml" xmlns:w15="http://schemas.microsoft.com/office/word/2012/wordml" xmlns:w16se="http://schemas.microsoft.com/office/word/2015/wordml/symex" xmlns:wpg="http://schemas.microsoft.com/office/word/2010/wordprocessingGroup" xmlns:wpi="http://schemas.microsoft.com/office/word/2010/wordprocessingInk" xmlns:wne="http://schemas.microsoft.com/office/word/2006/wordml" xmlns:wps="http://schemas.microsoft.com/office/word/2010/wordprocessingShape" mc:Ignorable="w14 w15 w16se wp14">
   <w:abstractNum w:abstractNumId="0" w15:restartNumberingAfterBreak="0">
     <w:nsid w:val="19B0251A"/>
     <w:multiLevelType w:val="hybridMultilevel"/>
@@ -25229,7 +25267,7 @@
 </file>
 
 <file path=word/styles.xml><?xml version="1.0" encoding="utf-8"?>
-<w:styles xmlns:mc="http://schemas.openxmlformats.org/markup-compatibility/2006" xmlns:r="http://schemas.openxmlformats.org/officeDocument/2006/relationships" xmlns:w="http://schemas.openxmlformats.org/wordprocessingml/2006/main" xmlns:w14="http://schemas.microsoft.com/office/word/2010/wordml" xmlns:w15="http://schemas.microsoft.com/office/word/2012/wordml" xmlns:w16cid="http://schemas.microsoft.com/office/word/2016/wordml/cid" xmlns:w16se="http://schemas.microsoft.com/office/word/2015/wordml/symex" mc:Ignorable="w14 w15 w16se w16cid">
+<w:styles xmlns:mc="http://schemas.openxmlformats.org/markup-compatibility/2006" xmlns:r="http://schemas.openxmlformats.org/officeDocument/2006/relationships" xmlns:w="http://schemas.openxmlformats.org/wordprocessingml/2006/main" xmlns:w14="http://schemas.microsoft.com/office/word/2010/wordml" xmlns:w15="http://schemas.microsoft.com/office/word/2012/wordml" xmlns:w16se="http://schemas.microsoft.com/office/word/2015/wordml/symex" mc:Ignorable="w14 w15 w16se">
   <w:docDefaults>
     <w:rPrDefault>
       <w:rPr>
@@ -25239,7 +25277,7 @@
     </w:rPrDefault>
     <w:pPrDefault/>
   </w:docDefaults>
-  <w:latentStyles w:defLockedState="0" w:defUIPriority="99" w:defSemiHidden="0" w:defUnhideWhenUsed="0" w:defQFormat="0" w:count="375">
+  <w:latentStyles w:defLockedState="0" w:defUIPriority="99" w:defSemiHidden="0" w:defUnhideWhenUsed="0" w:defQFormat="0" w:count="371">
     <w:lsdException w:name="Normal" w:uiPriority="0" w:qFormat="1"/>
     <w:lsdException w:name="heading 1" w:uiPriority="0" w:qFormat="1"/>
     <w:lsdException w:name="heading 2" w:uiPriority="0" w:qFormat="1"/>
@@ -25611,10 +25649,6 @@
     <w:lsdException w:name="List Table 5 Dark Accent 6" w:uiPriority="50"/>
     <w:lsdException w:name="List Table 6 Colorful Accent 6" w:uiPriority="51"/>
     <w:lsdException w:name="List Table 7 Colorful Accent 6" w:uiPriority="52"/>
-    <w:lsdException w:name="Mention" w:semiHidden="1" w:unhideWhenUsed="1"/>
-    <w:lsdException w:name="Smart Hyperlink" w:semiHidden="1" w:unhideWhenUsed="1"/>
-    <w:lsdException w:name="Hashtag" w:semiHidden="1" w:unhideWhenUsed="1"/>
-    <w:lsdException w:name="Unresolved Mention" w:semiHidden="1" w:unhideWhenUsed="1"/>
   </w:latentStyles>
   <w:style w:type="paragraph" w:default="1" w:styleId="Normal">
     <w:name w:val="Normal"/>
@@ -26287,6 +26321,18 @@
       <w:shd w:val="clear" w:color="auto" w:fill="E1DFDD"/>
     </w:rPr>
   </w:style>
+  <w:style w:type="character" w:styleId="HiperlinkVisitado">
+    <w:name w:val="FollowedHyperlink"/>
+    <w:basedOn w:val="Fontepargpadro"/>
+    <w:uiPriority w:val="99"/>
+    <w:semiHidden/>
+    <w:unhideWhenUsed/>
+    <w:rsid w:val="00095E62"/>
+    <w:rPr>
+      <w:color w:val="800080" w:themeColor="followedHyperlink"/>
+      <w:u w:val="single"/>
+    </w:rPr>
+  </w:style>
 </w:styles>
 </file>
 
@@ -26576,12 +26622,21 @@
 </file>
 
 <file path=customXml/item1.xml><?xml version="1.0" encoding="utf-8"?>
+<?mso-contentType ?>
+<FormTemplates xmlns="http://schemas.microsoft.com/sharepoint/v3/contenttype/forms">
+  <Display>DocumentLibraryForm</Display>
+  <Edit>DocumentLibraryForm</Edit>
+  <New>DocumentLibraryForm</New>
+</FormTemplates>
+</file>
+
+<file path=customXml/item2.xml><?xml version="1.0" encoding="utf-8"?>
 <p:properties xmlns:p="http://schemas.microsoft.com/office/2006/metadata/properties" xmlns:xsi="http://www.w3.org/2001/XMLSchema-instance" xmlns:pc="http://schemas.microsoft.com/office/infopath/2007/PartnerControls">
   <documentManagement/>
 </p:properties>
 </file>
 
-<file path=customXml/item2.xml><?xml version="1.0" encoding="utf-8"?>
+<file path=customXml/item3.xml><?xml version="1.0" encoding="utf-8"?>
 <ct:contentTypeSchema xmlns:ct="http://schemas.microsoft.com/office/2006/metadata/contentType" xmlns:ma="http://schemas.microsoft.com/office/2006/metadata/properties/metaAttributes" ct:_="" ma:_="" ma:contentTypeName="Documento" ma:contentTypeID="0x0101004ED6D8427F20BF4C82911DF85838C059" ma:contentTypeVersion="4" ma:contentTypeDescription="Crie um novo documento." ma:contentTypeScope="" ma:versionID="aa917d30206413db85c935410b90a37f">
   <xsd:schema xmlns:xsd="http://www.w3.org/2001/XMLSchema" xmlns:xs="http://www.w3.org/2001/XMLSchema" xmlns:p="http://schemas.microsoft.com/office/2006/metadata/properties" xmlns:ns2="eb25a17a-cb6f-44ff-8927-816265395966" targetNamespace="http://schemas.microsoft.com/office/2006/metadata/properties" ma:root="true" ma:fieldsID="7d98e4189796221f6d40f306a6e5f415" ns2:_="">
     <xsd:import namespace="eb25a17a-cb6f-44ff-8927-816265395966"/>
@@ -26725,20 +26780,19 @@
 </ct:contentTypeSchema>
 </file>
 
-<file path=customXml/item3.xml><?xml version="1.0" encoding="utf-8"?>
-<?mso-contentType ?>
-<FormTemplates xmlns="http://schemas.microsoft.com/sharepoint/v3/contenttype/forms">
-  <Display>DocumentLibraryForm</Display>
-  <Edit>DocumentLibraryForm</Edit>
-  <New>DocumentLibraryForm</New>
-</FormTemplates>
-</file>
-
 <file path=customXml/item4.xml><?xml version="1.0" encoding="utf-8"?>
 <b:Sources xmlns:b="http://schemas.openxmlformats.org/officeDocument/2006/bibliography" xmlns="http://schemas.openxmlformats.org/officeDocument/2006/bibliography" SelectedStyle="\APA.XSL" StyleName="APA"/>
 </file>
 
 <file path=customXml/itemProps1.xml><?xml version="1.0" encoding="utf-8"?>
+<ds:datastoreItem xmlns:ds="http://schemas.openxmlformats.org/officeDocument/2006/customXml" ds:itemID="{CF1FD0AD-7A56-4031-B24D-376004EB8526}">
+  <ds:schemaRefs>
+    <ds:schemaRef ds:uri="http://schemas.microsoft.com/sharepoint/v3/contenttype/forms"/>
+  </ds:schemaRefs>
+</ds:datastoreItem>
+</file>
+
+<file path=customXml/itemProps2.xml><?xml version="1.0" encoding="utf-8"?>
 <ds:datastoreItem xmlns:ds="http://schemas.openxmlformats.org/officeDocument/2006/customXml" ds:itemID="{0FB482D0-C62D-40F8-A30D-80102D84D1F8}">
   <ds:schemaRefs>
     <ds:schemaRef ds:uri="http://schemas.microsoft.com/office/2006/metadata/properties"/>
@@ -26747,7 +26801,7 @@
 </ds:datastoreItem>
 </file>
 
-<file path=customXml/itemProps2.xml><?xml version="1.0" encoding="utf-8"?>
+<file path=customXml/itemProps3.xml><?xml version="1.0" encoding="utf-8"?>
 <ds:datastoreItem xmlns:ds="http://schemas.openxmlformats.org/officeDocument/2006/customXml" ds:itemID="{73720B00-CFF3-4133-A371-EC1AB62EACDA}">
   <ds:schemaRefs>
     <ds:schemaRef ds:uri="http://schemas.microsoft.com/office/2006/metadata/contentType"/>
@@ -26765,16 +26819,8 @@
 </ds:datastoreItem>
 </file>
 
-<file path=customXml/itemProps3.xml><?xml version="1.0" encoding="utf-8"?>
-<ds:datastoreItem xmlns:ds="http://schemas.openxmlformats.org/officeDocument/2006/customXml" ds:itemID="{CF1FD0AD-7A56-4031-B24D-376004EB8526}">
-  <ds:schemaRefs>
-    <ds:schemaRef ds:uri="http://schemas.microsoft.com/sharepoint/v3/contenttype/forms"/>
-  </ds:schemaRefs>
-</ds:datastoreItem>
-</file>
-
 <file path=customXml/itemProps4.xml><?xml version="1.0" encoding="utf-8"?>
-<ds:datastoreItem xmlns:ds="http://schemas.openxmlformats.org/officeDocument/2006/customXml" ds:itemID="{5CED559B-3008-41F3-B7B2-E75FB3A3C647}">
+<ds:datastoreItem xmlns:ds="http://schemas.openxmlformats.org/officeDocument/2006/customXml" ds:itemID="{D285AA87-ABDD-4DD1-8423-4D34999A83A5}">
   <ds:schemaRefs>
     <ds:schemaRef ds:uri="http://schemas.openxmlformats.org/officeDocument/2006/bibliography"/>
   </ds:schemaRefs>

</xml_diff>